<commit_message>
Added evidence, software reqs, and non-functional reqs
</commit_message>
<xml_diff>
--- a/ProjectManagementPlan.docx
+++ b/ProjectManagementPlan.docx
@@ -4,15 +4,28 @@
   <w:body>
     <w:p>
       <w:pPr>
-        <w:rPr>
-          <w:rFonts w:ascii="Times New Roman" w:hAnsi="Times New Roman" w:cs="Times New Roman"/>
-          <w:sz w:val="24"/>
-          <w:szCs w:val="24"/>
-        </w:rPr>
-      </w:pPr>
-      <w:r>
-        <w:rPr>
-          <w:rFonts w:ascii="Times New Roman" w:hAnsi="Times New Roman" w:cs="Times New Roman"/>
+        <w:jc w:val="center"/>
+        <w:rPr>
+          <w:rFonts w:ascii="Times New Roman" w:hAnsi="Times New Roman" w:cs="Times New Roman"/>
+          <w:sz w:val="24"/>
+          <w:szCs w:val="24"/>
+        </w:rPr>
+      </w:pPr>
+    </w:p>
+    <w:p>
+      <w:pPr>
+        <w:jc w:val="center"/>
+        <w:rPr>
+          <w:rFonts w:ascii="Times New Roman" w:hAnsi="Times New Roman" w:cs="Times New Roman"/>
+          <w:b/>
+          <w:sz w:val="24"/>
+          <w:szCs w:val="24"/>
+        </w:rPr>
+      </w:pPr>
+      <w:r>
+        <w:rPr>
+          <w:rFonts w:ascii="Times New Roman" w:hAnsi="Times New Roman" w:cs="Times New Roman"/>
+          <w:b/>
           <w:sz w:val="24"/>
           <w:szCs w:val="24"/>
         </w:rPr>
@@ -21,6 +34,17 @@
     </w:p>
     <w:p>
       <w:pPr>
+        <w:jc w:val="center"/>
+        <w:rPr>
+          <w:rFonts w:ascii="Times New Roman" w:hAnsi="Times New Roman" w:cs="Times New Roman"/>
+          <w:sz w:val="24"/>
+          <w:szCs w:val="24"/>
+        </w:rPr>
+      </w:pPr>
+    </w:p>
+    <w:p>
+      <w:pPr>
+        <w:ind w:firstLine="720"/>
         <w:rPr>
           <w:rFonts w:ascii="Times New Roman" w:hAnsi="Times New Roman" w:cs="Times New Roman"/>
           <w:sz w:val="24"/>
@@ -423,6 +447,7 @@
     </w:p>
     <w:p>
       <w:pPr>
+        <w:ind w:firstLine="360"/>
         <w:rPr>
           <w:rFonts w:ascii="Times New Roman" w:hAnsi="Times New Roman" w:cs="Times New Roman"/>
           <w:sz w:val="24"/>
@@ -460,9 +485,195 @@
           <w:szCs w:val="24"/>
         </w:rPr>
         <w:t xml:space="preserve"> This will also allow more time for development outside of the planning stages.</w:t>
+      </w:r>
+    </w:p>
+    <w:p>
+      <w:pPr>
+        <w:rPr>
+          <w:rFonts w:ascii="Times New Roman" w:hAnsi="Times New Roman" w:cs="Times New Roman"/>
+          <w:sz w:val="24"/>
+          <w:szCs w:val="24"/>
+        </w:rPr>
+      </w:pPr>
+    </w:p>
+    <w:p>
+      <w:pPr>
+        <w:pStyle w:val="Standard"/>
+        <w:jc w:val="center"/>
+        <w:rPr>
+          <w:rFonts w:ascii="Times New Roman" w:hAnsi="Times New Roman" w:cs="Times New Roman"/>
+          <w:b/>
+          <w:szCs w:val="32"/>
+        </w:rPr>
+      </w:pPr>
+      <w:r>
+        <w:rPr>
+          <w:rFonts w:ascii="Times New Roman" w:hAnsi="Times New Roman" w:cs="Times New Roman"/>
+          <w:b/>
+          <w:szCs w:val="32"/>
+        </w:rPr>
+        <w:t>HARDWARE AND SOFTWARE RESOURCE REQUIREMENTS</w:t>
       </w:r>
       <w:bookmarkStart w:id="0" w:name="_GoBack"/>
       <w:bookmarkEnd w:id="0"/>
+    </w:p>
+    <w:p>
+      <w:pPr>
+        <w:pStyle w:val="Standard"/>
+        <w:rPr>
+          <w:rFonts w:ascii="Times New Roman" w:hAnsi="Times New Roman" w:cs="Times New Roman"/>
+        </w:rPr>
+      </w:pPr>
+    </w:p>
+    <w:p>
+      <w:pPr>
+        <w:pStyle w:val="Standard"/>
+        <w:rPr>
+          <w:rFonts w:ascii="Times New Roman" w:hAnsi="Times New Roman" w:cs="Times New Roman"/>
+        </w:rPr>
+      </w:pPr>
+      <w:r>
+        <w:rPr>
+          <w:rFonts w:ascii="Times New Roman" w:hAnsi="Times New Roman" w:cs="Times New Roman"/>
+        </w:rPr>
+        <w:tab/>
+        <w:t>The hardware that will be used to carry out the development will be the computers in the CMPS lab, running on windows 7 virtual machine. Development will be also carried out on each group members individual personal laptops. Printers in the Cmps lab and other labs around U.L Lafayette campus will be used to prin</w:t>
+      </w:r>
+      <w:r>
+        <w:rPr>
+          <w:rFonts w:ascii="Times New Roman" w:hAnsi="Times New Roman" w:cs="Times New Roman"/>
+        </w:rPr>
+        <w:t xml:space="preserve">t out documentation.  </w:t>
+      </w:r>
+      <w:r>
+        <w:rPr>
+          <w:rFonts w:ascii="Times New Roman" w:hAnsi="Times New Roman" w:cs="Times New Roman"/>
+        </w:rPr>
+        <w:tab/>
+      </w:r>
+      <w:r>
+        <w:rPr>
+          <w:rFonts w:ascii="Times New Roman" w:hAnsi="Times New Roman" w:cs="Times New Roman"/>
+        </w:rPr>
+        <w:tab/>
+      </w:r>
+      <w:r>
+        <w:rPr>
+          <w:rFonts w:ascii="Times New Roman" w:hAnsi="Times New Roman" w:cs="Times New Roman"/>
+        </w:rPr>
+        <w:tab/>
+      </w:r>
+      <w:r>
+        <w:rPr>
+          <w:rFonts w:ascii="Times New Roman" w:hAnsi="Times New Roman" w:cs="Times New Roman"/>
+        </w:rPr>
+        <w:tab/>
+      </w:r>
+      <w:r>
+        <w:rPr>
+          <w:rFonts w:ascii="Times New Roman" w:hAnsi="Times New Roman" w:cs="Times New Roman"/>
+        </w:rPr>
+        <w:tab/>
+      </w:r>
+      <w:r>
+        <w:rPr>
+          <w:rFonts w:ascii="Times New Roman" w:hAnsi="Times New Roman" w:cs="Times New Roman"/>
+        </w:rPr>
+        <w:tab/>
+      </w:r>
+      <w:r>
+        <w:rPr>
+          <w:rFonts w:ascii="Times New Roman" w:hAnsi="Times New Roman" w:cs="Times New Roman"/>
+        </w:rPr>
+        <w:tab/>
+      </w:r>
+      <w:r>
+        <w:rPr>
+          <w:rFonts w:ascii="Times New Roman" w:hAnsi="Times New Roman" w:cs="Times New Roman"/>
+        </w:rPr>
+        <w:t>We will use programming software as well as database software to implement code for the development.  The Ide's will be used for interfacing and will be used alongside html script and databasing software.  Ruby on the rail will be the programming language of choice as well as Mysql to help implement a database.  Git will be used as a repository for the applications development.  Web applications such as google doc. , and google hangout will be used as a means of communication for members within the group. Ul Lafayette email will be used to communicate with client when necessary. Facebook messenger, application will also be used for communication.</w:t>
+      </w:r>
+    </w:p>
+    <w:p>
+      <w:pPr>
+        <w:rPr>
+          <w:rFonts w:ascii="Times New Roman" w:hAnsi="Times New Roman" w:cs="Times New Roman"/>
+          <w:sz w:val="24"/>
+          <w:szCs w:val="24"/>
+        </w:rPr>
+      </w:pPr>
+    </w:p>
+    <w:p>
+      <w:pPr>
+        <w:jc w:val="center"/>
+        <w:rPr>
+          <w:rFonts w:ascii="Times New Roman" w:hAnsi="Times New Roman" w:cs="Times New Roman"/>
+          <w:b/>
+          <w:sz w:val="24"/>
+          <w:szCs w:val="24"/>
+        </w:rPr>
+      </w:pPr>
+      <w:r>
+        <w:rPr>
+          <w:rFonts w:ascii="Times New Roman" w:hAnsi="Times New Roman" w:cs="Times New Roman"/>
+          <w:b/>
+          <w:sz w:val="24"/>
+          <w:szCs w:val="24"/>
+        </w:rPr>
+        <w:t>EVIDENCE OF CONFIGURATION MANAGEMENT</w:t>
+      </w:r>
+    </w:p>
+    <w:p>
+      <w:pPr>
+        <w:rPr>
+          <w:rFonts w:ascii="Times New Roman" w:hAnsi="Times New Roman" w:cs="Times New Roman"/>
+          <w:sz w:val="24"/>
+          <w:szCs w:val="24"/>
+        </w:rPr>
+      </w:pPr>
+    </w:p>
+    <w:p>
+      <w:pPr>
+        <w:rPr>
+          <w:rFonts w:ascii="Times New Roman" w:hAnsi="Times New Roman" w:cs="Times New Roman"/>
+          <w:sz w:val="24"/>
+          <w:szCs w:val="24"/>
+        </w:rPr>
+      </w:pPr>
+      <w:r>
+        <w:rPr>
+          <w:rFonts w:ascii="Times New Roman" w:hAnsi="Times New Roman" w:cs="Times New Roman"/>
+          <w:sz w:val="24"/>
+          <w:szCs w:val="24"/>
+        </w:rPr>
+        <w:t xml:space="preserve">Git Repository: </w:t>
+      </w:r>
+      <w:r>
+        <w:rPr>
+          <w:rFonts w:ascii="Times New Roman" w:hAnsi="Times New Roman" w:cs="Times New Roman"/>
+          <w:sz w:val="24"/>
+          <w:szCs w:val="24"/>
+        </w:rPr>
+        <w:t>https://github.com/brandinjefferson/CMPS453-Docs</w:t>
+      </w:r>
+    </w:p>
+    <w:p>
+      <w:pPr>
+        <w:rPr>
+          <w:rFonts w:ascii="Times New Roman" w:hAnsi="Times New Roman" w:cs="Times New Roman"/>
+          <w:sz w:val="24"/>
+          <w:szCs w:val="24"/>
+        </w:rPr>
+      </w:pPr>
+    </w:p>
+    <w:p>
+      <w:pPr>
+        <w:rPr>
+          <w:rFonts w:ascii="Times New Roman" w:hAnsi="Times New Roman" w:cs="Times New Roman"/>
+          <w:sz w:val="24"/>
+          <w:szCs w:val="24"/>
+        </w:rPr>
+      </w:pPr>
     </w:p>
     <w:sectPr>
       <w:pgSz w:w="12240" w:h="15840"/>
@@ -2016,6 +2227,22 @@
       <w:szCs w:val="18"/>
     </w:rPr>
   </w:style>
+  <w:style w:type="paragraph" w:customStyle="1" w:styleId="Standard">
+    <w:name w:val="Standard"/>
+    <w:rsid w:val="006155E7"/>
+    <w:pPr>
+      <w:widowControl w:val="0"/>
+      <w:suppressAutoHyphens/>
+      <w:autoSpaceDN w:val="0"/>
+    </w:pPr>
+    <w:rPr>
+      <w:rFonts w:ascii="Liberation Serif" w:eastAsia="DejaVu LGC Sans" w:hAnsi="Liberation Serif" w:cs="DejaVu LGC Sans"/>
+      <w:kern w:val="3"/>
+      <w:sz w:val="24"/>
+      <w:szCs w:val="24"/>
+      <w:lang w:eastAsia="zh-CN" w:bidi="hi-IN"/>
+    </w:rPr>
+  </w:style>
 </w:styles>
 </file>
 

</xml_diff>

<commit_message>
Added more evidence and page numbers
</commit_message>
<xml_diff>
--- a/ProjectManagementPlan.docx
+++ b/ProjectManagementPlan.docx
@@ -57,15 +57,105 @@
           <w:sz w:val="24"/>
           <w:szCs w:val="24"/>
         </w:rPr>
-        <w:t>The team has six members: Issa Samake, Zach</w:t>
-      </w:r>
-      <w:r>
-        <w:rPr>
-          <w:rFonts w:ascii="Times New Roman" w:hAnsi="Times New Roman" w:cs="Times New Roman"/>
-          <w:sz w:val="24"/>
-          <w:szCs w:val="24"/>
-        </w:rPr>
-        <w:t xml:space="preserve"> Danjeau, Jaquincy Nelson, Yee Wong, Brandin Jefferson, and Brian Okoye. Documentation will be handled by all team members by splitting the document evenly; the same approach has been decided for use with coding as well. </w:t>
+        <w:t xml:space="preserve">The team has six members: </w:t>
+      </w:r>
+      <w:proofErr w:type="spellStart"/>
+      <w:r>
+        <w:rPr>
+          <w:rFonts w:ascii="Times New Roman" w:hAnsi="Times New Roman" w:cs="Times New Roman"/>
+          <w:sz w:val="24"/>
+          <w:szCs w:val="24"/>
+        </w:rPr>
+        <w:t>Issa</w:t>
+      </w:r>
+      <w:proofErr w:type="spellEnd"/>
+      <w:r>
+        <w:rPr>
+          <w:rFonts w:ascii="Times New Roman" w:hAnsi="Times New Roman" w:cs="Times New Roman"/>
+          <w:sz w:val="24"/>
+          <w:szCs w:val="24"/>
+        </w:rPr>
+        <w:t xml:space="preserve"> </w:t>
+      </w:r>
+      <w:proofErr w:type="spellStart"/>
+      <w:r>
+        <w:rPr>
+          <w:rFonts w:ascii="Times New Roman" w:hAnsi="Times New Roman" w:cs="Times New Roman"/>
+          <w:sz w:val="24"/>
+          <w:szCs w:val="24"/>
+        </w:rPr>
+        <w:t>Samake</w:t>
+      </w:r>
+      <w:proofErr w:type="spellEnd"/>
+      <w:r>
+        <w:rPr>
+          <w:rFonts w:ascii="Times New Roman" w:hAnsi="Times New Roman" w:cs="Times New Roman"/>
+          <w:sz w:val="24"/>
+          <w:szCs w:val="24"/>
+        </w:rPr>
+        <w:t>, Zach</w:t>
+      </w:r>
+      <w:r>
+        <w:rPr>
+          <w:rFonts w:ascii="Times New Roman" w:hAnsi="Times New Roman" w:cs="Times New Roman"/>
+          <w:sz w:val="24"/>
+          <w:szCs w:val="24"/>
+        </w:rPr>
+        <w:t xml:space="preserve"> </w:t>
+      </w:r>
+      <w:proofErr w:type="spellStart"/>
+      <w:r>
+        <w:rPr>
+          <w:rFonts w:ascii="Times New Roman" w:hAnsi="Times New Roman" w:cs="Times New Roman"/>
+          <w:sz w:val="24"/>
+          <w:szCs w:val="24"/>
+        </w:rPr>
+        <w:t>Danjeau</w:t>
+      </w:r>
+      <w:proofErr w:type="spellEnd"/>
+      <w:r>
+        <w:rPr>
+          <w:rFonts w:ascii="Times New Roman" w:hAnsi="Times New Roman" w:cs="Times New Roman"/>
+          <w:sz w:val="24"/>
+          <w:szCs w:val="24"/>
+        </w:rPr>
+        <w:t xml:space="preserve">, </w:t>
+      </w:r>
+      <w:proofErr w:type="spellStart"/>
+      <w:r>
+        <w:rPr>
+          <w:rFonts w:ascii="Times New Roman" w:hAnsi="Times New Roman" w:cs="Times New Roman"/>
+          <w:sz w:val="24"/>
+          <w:szCs w:val="24"/>
+        </w:rPr>
+        <w:t>Jaquincy</w:t>
+      </w:r>
+      <w:proofErr w:type="spellEnd"/>
+      <w:r>
+        <w:rPr>
+          <w:rFonts w:ascii="Times New Roman" w:hAnsi="Times New Roman" w:cs="Times New Roman"/>
+          <w:sz w:val="24"/>
+          <w:szCs w:val="24"/>
+        </w:rPr>
+        <w:t xml:space="preserve"> Nelson, Yee Wong, Brandin Jefferson, and Brian </w:t>
+      </w:r>
+      <w:proofErr w:type="spellStart"/>
+      <w:r>
+        <w:rPr>
+          <w:rFonts w:ascii="Times New Roman" w:hAnsi="Times New Roman" w:cs="Times New Roman"/>
+          <w:sz w:val="24"/>
+          <w:szCs w:val="24"/>
+        </w:rPr>
+        <w:t>Okoye</w:t>
+      </w:r>
+      <w:proofErr w:type="spellEnd"/>
+      <w:r>
+        <w:rPr>
+          <w:rFonts w:ascii="Times New Roman" w:hAnsi="Times New Roman" w:cs="Times New Roman"/>
+          <w:sz w:val="24"/>
+          <w:szCs w:val="24"/>
+        </w:rPr>
+        <w:t xml:space="preserve">. Documentation will be handled by all team members by splitting the document evenly; the same approach has been decided for use with coding as well. </w:t>
       </w:r>
     </w:p>
     <w:p>
@@ -197,13 +287,41 @@
           <w:szCs w:val="24"/>
         </w:rPr>
       </w:pPr>
-      <w:r>
-        <w:rPr>
-          <w:rFonts w:ascii="Times New Roman" w:hAnsi="Times New Roman" w:cs="Times New Roman"/>
-          <w:sz w:val="24"/>
-          <w:szCs w:val="24"/>
-        </w:rPr>
-        <w:t>Issa Samake:</w:t>
+      <w:proofErr w:type="spellStart"/>
+      <w:r>
+        <w:rPr>
+          <w:rFonts w:ascii="Times New Roman" w:hAnsi="Times New Roman" w:cs="Times New Roman"/>
+          <w:sz w:val="24"/>
+          <w:szCs w:val="24"/>
+        </w:rPr>
+        <w:t>Issa</w:t>
+      </w:r>
+      <w:proofErr w:type="spellEnd"/>
+      <w:r>
+        <w:rPr>
+          <w:rFonts w:ascii="Times New Roman" w:hAnsi="Times New Roman" w:cs="Times New Roman"/>
+          <w:sz w:val="24"/>
+          <w:szCs w:val="24"/>
+        </w:rPr>
+        <w:t xml:space="preserve"> </w:t>
+      </w:r>
+      <w:proofErr w:type="spellStart"/>
+      <w:r>
+        <w:rPr>
+          <w:rFonts w:ascii="Times New Roman" w:hAnsi="Times New Roman" w:cs="Times New Roman"/>
+          <w:sz w:val="24"/>
+          <w:szCs w:val="24"/>
+        </w:rPr>
+        <w:t>Samake</w:t>
+      </w:r>
+      <w:proofErr w:type="spellEnd"/>
+      <w:r>
+        <w:rPr>
+          <w:rFonts w:ascii="Times New Roman" w:hAnsi="Times New Roman" w:cs="Times New Roman"/>
+          <w:sz w:val="24"/>
+          <w:szCs w:val="24"/>
+        </w:rPr>
+        <w:t>:</w:t>
       </w:r>
     </w:p>
     <w:p>
@@ -242,7 +360,25 @@
           <w:sz w:val="24"/>
           <w:szCs w:val="24"/>
         </w:rPr>
-        <w:t>Zach Danjeau:</w:t>
+        <w:t xml:space="preserve">Zach </w:t>
+      </w:r>
+      <w:proofErr w:type="spellStart"/>
+      <w:r>
+        <w:rPr>
+          <w:rFonts w:ascii="Times New Roman" w:hAnsi="Times New Roman" w:cs="Times New Roman"/>
+          <w:sz w:val="24"/>
+          <w:szCs w:val="24"/>
+        </w:rPr>
+        <w:t>Danjeau</w:t>
+      </w:r>
+      <w:proofErr w:type="spellEnd"/>
+      <w:r>
+        <w:rPr>
+          <w:rFonts w:ascii="Times New Roman" w:hAnsi="Times New Roman" w:cs="Times New Roman"/>
+          <w:sz w:val="24"/>
+          <w:szCs w:val="24"/>
+        </w:rPr>
+        <w:t>:</w:t>
       </w:r>
     </w:p>
     <w:p>
@@ -297,13 +433,23 @@
           <w:szCs w:val="24"/>
         </w:rPr>
       </w:pPr>
-      <w:r>
-        <w:rPr>
-          <w:rFonts w:ascii="Times New Roman" w:hAnsi="Times New Roman" w:cs="Times New Roman"/>
-          <w:sz w:val="24"/>
-          <w:szCs w:val="24"/>
-        </w:rPr>
-        <w:t>Jaquincy Nelson</w:t>
+      <w:proofErr w:type="spellStart"/>
+      <w:r>
+        <w:rPr>
+          <w:rFonts w:ascii="Times New Roman" w:hAnsi="Times New Roman" w:cs="Times New Roman"/>
+          <w:sz w:val="24"/>
+          <w:szCs w:val="24"/>
+        </w:rPr>
+        <w:t>Jaquincy</w:t>
+      </w:r>
+      <w:proofErr w:type="spellEnd"/>
+      <w:r>
+        <w:rPr>
+          <w:rFonts w:ascii="Times New Roman" w:hAnsi="Times New Roman" w:cs="Times New Roman"/>
+          <w:sz w:val="24"/>
+          <w:szCs w:val="24"/>
+        </w:rPr>
+        <w:t xml:space="preserve"> Nelson</w:t>
       </w:r>
     </w:p>
     <w:p>
@@ -403,8 +549,18 @@
           <w:sz w:val="24"/>
           <w:szCs w:val="24"/>
         </w:rPr>
-        <w:t>Brian Okoye</w:t>
-      </w:r>
+        <w:t xml:space="preserve">Brian </w:t>
+      </w:r>
+      <w:proofErr w:type="spellStart"/>
+      <w:r>
+        <w:rPr>
+          <w:rFonts w:ascii="Times New Roman" w:hAnsi="Times New Roman" w:cs="Times New Roman"/>
+          <w:sz w:val="24"/>
+          <w:szCs w:val="24"/>
+        </w:rPr>
+        <w:t>Okoye</w:t>
+      </w:r>
+      <w:proofErr w:type="spellEnd"/>
     </w:p>
     <w:p>
       <w:pPr>
@@ -514,168 +670,315 @@
         </w:rPr>
         <w:t>HARDWARE AND SOFTWARE RESOURCE REQUIREMENTS</w:t>
       </w:r>
+    </w:p>
+    <w:p>
+      <w:pPr>
+        <w:pStyle w:val="Standard"/>
+        <w:rPr>
+          <w:rFonts w:ascii="Times New Roman" w:hAnsi="Times New Roman" w:cs="Times New Roman"/>
+        </w:rPr>
+      </w:pPr>
+    </w:p>
+    <w:p>
+      <w:pPr>
+        <w:pStyle w:val="Standard"/>
+        <w:rPr>
+          <w:rFonts w:ascii="Times New Roman" w:hAnsi="Times New Roman" w:cs="Times New Roman"/>
+        </w:rPr>
+      </w:pPr>
+      <w:r>
+        <w:rPr>
+          <w:rFonts w:ascii="Times New Roman" w:hAnsi="Times New Roman" w:cs="Times New Roman"/>
+        </w:rPr>
+        <w:tab/>
+        <w:t xml:space="preserve">The hardware that will be used to carry out the development will be the computers in the CMPS lab, running on windows 7 virtual machine. Development will be also carried out on each group </w:t>
+      </w:r>
+      <w:proofErr w:type="gramStart"/>
+      <w:r>
+        <w:rPr>
+          <w:rFonts w:ascii="Times New Roman" w:hAnsi="Times New Roman" w:cs="Times New Roman"/>
+        </w:rPr>
+        <w:t>members</w:t>
+      </w:r>
+      <w:proofErr w:type="gramEnd"/>
+      <w:r>
+        <w:rPr>
+          <w:rFonts w:ascii="Times New Roman" w:hAnsi="Times New Roman" w:cs="Times New Roman"/>
+        </w:rPr>
+        <w:t xml:space="preserve"> individual personal laptops. Printers in the </w:t>
+      </w:r>
+      <w:proofErr w:type="spellStart"/>
+      <w:r>
+        <w:rPr>
+          <w:rFonts w:ascii="Times New Roman" w:hAnsi="Times New Roman" w:cs="Times New Roman"/>
+        </w:rPr>
+        <w:t>Cmps</w:t>
+      </w:r>
+      <w:proofErr w:type="spellEnd"/>
+      <w:r>
+        <w:rPr>
+          <w:rFonts w:ascii="Times New Roman" w:hAnsi="Times New Roman" w:cs="Times New Roman"/>
+        </w:rPr>
+        <w:t xml:space="preserve"> lab and other labs around U.L Lafayette campus will be used to print out documentation.  </w:t>
+      </w:r>
+      <w:r>
+        <w:rPr>
+          <w:rFonts w:ascii="Times New Roman" w:hAnsi="Times New Roman" w:cs="Times New Roman"/>
+        </w:rPr>
+        <w:tab/>
+      </w:r>
+      <w:r>
+        <w:rPr>
+          <w:rFonts w:ascii="Times New Roman" w:hAnsi="Times New Roman" w:cs="Times New Roman"/>
+        </w:rPr>
+        <w:tab/>
+      </w:r>
+      <w:r>
+        <w:rPr>
+          <w:rFonts w:ascii="Times New Roman" w:hAnsi="Times New Roman" w:cs="Times New Roman"/>
+        </w:rPr>
+        <w:tab/>
+      </w:r>
+      <w:r>
+        <w:rPr>
+          <w:rFonts w:ascii="Times New Roman" w:hAnsi="Times New Roman" w:cs="Times New Roman"/>
+        </w:rPr>
+        <w:tab/>
+      </w:r>
+      <w:r>
+        <w:rPr>
+          <w:rFonts w:ascii="Times New Roman" w:hAnsi="Times New Roman" w:cs="Times New Roman"/>
+        </w:rPr>
+        <w:tab/>
+      </w:r>
+      <w:r>
+        <w:rPr>
+          <w:rFonts w:ascii="Times New Roman" w:hAnsi="Times New Roman" w:cs="Times New Roman"/>
+        </w:rPr>
+        <w:tab/>
+      </w:r>
+      <w:r>
+        <w:rPr>
+          <w:rFonts w:ascii="Times New Roman" w:hAnsi="Times New Roman" w:cs="Times New Roman"/>
+        </w:rPr>
+        <w:tab/>
+        <w:t xml:space="preserve">We will use programming software as well as database software to implement code for the development.  The Ide's will be used for interfacing and will be used alongside html script and </w:t>
+      </w:r>
+      <w:proofErr w:type="spellStart"/>
+      <w:r>
+        <w:rPr>
+          <w:rFonts w:ascii="Times New Roman" w:hAnsi="Times New Roman" w:cs="Times New Roman"/>
+        </w:rPr>
+        <w:t>databasing</w:t>
+      </w:r>
+      <w:proofErr w:type="spellEnd"/>
+      <w:r>
+        <w:rPr>
+          <w:rFonts w:ascii="Times New Roman" w:hAnsi="Times New Roman" w:cs="Times New Roman"/>
+        </w:rPr>
+        <w:t xml:space="preserve"> software.  Ruby on the rail will be the programming language of choice as well as </w:t>
+      </w:r>
+      <w:proofErr w:type="spellStart"/>
+      <w:r>
+        <w:rPr>
+          <w:rFonts w:ascii="Times New Roman" w:hAnsi="Times New Roman" w:cs="Times New Roman"/>
+        </w:rPr>
+        <w:t>Mysql</w:t>
+      </w:r>
+      <w:proofErr w:type="spellEnd"/>
+      <w:r>
+        <w:rPr>
+          <w:rFonts w:ascii="Times New Roman" w:hAnsi="Times New Roman" w:cs="Times New Roman"/>
+        </w:rPr>
+        <w:t xml:space="preserve"> to help implement a database.  </w:t>
+      </w:r>
+      <w:proofErr w:type="spellStart"/>
+      <w:r>
+        <w:rPr>
+          <w:rFonts w:ascii="Times New Roman" w:hAnsi="Times New Roman" w:cs="Times New Roman"/>
+        </w:rPr>
+        <w:t>Git</w:t>
+      </w:r>
+      <w:proofErr w:type="spellEnd"/>
+      <w:r>
+        <w:rPr>
+          <w:rFonts w:ascii="Times New Roman" w:hAnsi="Times New Roman" w:cs="Times New Roman"/>
+        </w:rPr>
+        <w:t xml:space="preserve"> will be used as a repository for the applications development.  Web applications such as google doc</w:t>
+      </w:r>
+      <w:proofErr w:type="gramStart"/>
+      <w:r>
+        <w:rPr>
+          <w:rFonts w:ascii="Times New Roman" w:hAnsi="Times New Roman" w:cs="Times New Roman"/>
+        </w:rPr>
+        <w:t>. ,</w:t>
+      </w:r>
+      <w:proofErr w:type="gramEnd"/>
+      <w:r>
+        <w:rPr>
+          <w:rFonts w:ascii="Times New Roman" w:hAnsi="Times New Roman" w:cs="Times New Roman"/>
+        </w:rPr>
+        <w:t xml:space="preserve"> and google hangout will be used as a means of communication for members within the group. </w:t>
+      </w:r>
+      <w:proofErr w:type="spellStart"/>
+      <w:r>
+        <w:rPr>
+          <w:rFonts w:ascii="Times New Roman" w:hAnsi="Times New Roman" w:cs="Times New Roman"/>
+        </w:rPr>
+        <w:t>Ul</w:t>
+      </w:r>
+      <w:proofErr w:type="spellEnd"/>
+      <w:r>
+        <w:rPr>
+          <w:rFonts w:ascii="Times New Roman" w:hAnsi="Times New Roman" w:cs="Times New Roman"/>
+        </w:rPr>
+        <w:t xml:space="preserve"> Lafayette email will be used to communicate with client when necessary. Facebook messenger, application will also be used for communication.</w:t>
+      </w:r>
+    </w:p>
+    <w:p>
+      <w:pPr>
+        <w:rPr>
+          <w:rFonts w:ascii="Times New Roman" w:hAnsi="Times New Roman" w:cs="Times New Roman"/>
+          <w:sz w:val="24"/>
+          <w:szCs w:val="24"/>
+        </w:rPr>
+      </w:pPr>
+    </w:p>
+    <w:p>
+      <w:pPr>
+        <w:jc w:val="center"/>
+        <w:rPr>
+          <w:rFonts w:ascii="Times New Roman" w:hAnsi="Times New Roman" w:cs="Times New Roman"/>
+          <w:b/>
+          <w:sz w:val="24"/>
+          <w:szCs w:val="24"/>
+        </w:rPr>
+      </w:pPr>
+      <w:r>
+        <w:rPr>
+          <w:rFonts w:ascii="Times New Roman" w:hAnsi="Times New Roman" w:cs="Times New Roman"/>
+          <w:b/>
+          <w:sz w:val="24"/>
+          <w:szCs w:val="24"/>
+        </w:rPr>
+        <w:t>EVIDENCE OF CONFIGURATION MANAGEMENT</w:t>
+      </w:r>
+    </w:p>
+    <w:p>
+      <w:pPr>
+        <w:rPr>
+          <w:rFonts w:ascii="Times New Roman" w:hAnsi="Times New Roman" w:cs="Times New Roman"/>
+          <w:sz w:val="24"/>
+          <w:szCs w:val="24"/>
+        </w:rPr>
+      </w:pPr>
+    </w:p>
+    <w:p>
+      <w:pPr>
+        <w:rPr>
+          <w:rFonts w:ascii="Times New Roman" w:hAnsi="Times New Roman" w:cs="Times New Roman"/>
+          <w:sz w:val="24"/>
+          <w:szCs w:val="24"/>
+        </w:rPr>
+      </w:pPr>
+      <w:proofErr w:type="spellStart"/>
+      <w:r>
+        <w:rPr>
+          <w:rFonts w:ascii="Times New Roman" w:hAnsi="Times New Roman" w:cs="Times New Roman"/>
+          <w:sz w:val="24"/>
+          <w:szCs w:val="24"/>
+        </w:rPr>
+        <w:t>Git</w:t>
+      </w:r>
+      <w:proofErr w:type="spellEnd"/>
+      <w:r>
+        <w:rPr>
+          <w:rFonts w:ascii="Times New Roman" w:hAnsi="Times New Roman" w:cs="Times New Roman"/>
+          <w:sz w:val="24"/>
+          <w:szCs w:val="24"/>
+        </w:rPr>
+        <w:t xml:space="preserve"> Repository: </w:t>
+      </w:r>
+      <w:r>
+        <w:rPr>
+          <w:rFonts w:ascii="Times New Roman" w:hAnsi="Times New Roman" w:cs="Times New Roman"/>
+          <w:sz w:val="24"/>
+          <w:szCs w:val="24"/>
+        </w:rPr>
+        <w:t>https://github.com/brandinjefferson/CMPS453-Docs</w:t>
+      </w:r>
+    </w:p>
+    <w:p>
+      <w:pPr>
+        <w:rPr>
+          <w:rFonts w:ascii="Times New Roman" w:hAnsi="Times New Roman" w:cs="Times New Roman"/>
+          <w:sz w:val="24"/>
+          <w:szCs w:val="24"/>
+        </w:rPr>
+      </w:pPr>
+    </w:p>
+    <w:p>
+      <w:pPr>
+        <w:rPr>
+          <w:rFonts w:ascii="Times New Roman" w:hAnsi="Times New Roman" w:cs="Times New Roman"/>
+          <w:sz w:val="24"/>
+          <w:szCs w:val="24"/>
+        </w:rPr>
+      </w:pPr>
       <w:bookmarkStart w:id="0" w:name="_GoBack"/>
       <w:bookmarkEnd w:id="0"/>
-    </w:p>
-    <w:p>
-      <w:pPr>
-        <w:pStyle w:val="Standard"/>
-        <w:rPr>
-          <w:rFonts w:ascii="Times New Roman" w:hAnsi="Times New Roman" w:cs="Times New Roman"/>
-        </w:rPr>
-      </w:pPr>
-    </w:p>
-    <w:p>
-      <w:pPr>
-        <w:pStyle w:val="Standard"/>
-        <w:rPr>
-          <w:rFonts w:ascii="Times New Roman" w:hAnsi="Times New Roman" w:cs="Times New Roman"/>
-        </w:rPr>
-      </w:pPr>
-      <w:r>
-        <w:rPr>
-          <w:rFonts w:ascii="Times New Roman" w:hAnsi="Times New Roman" w:cs="Times New Roman"/>
-        </w:rPr>
-        <w:tab/>
-        <w:t>The hardware that will be used to carry out the development will be the computers in the CMPS lab, running on windows 7 virtual machine. Development will be also carried out on each group members individual personal laptops. Printers in the Cmps lab and other labs around U.L Lafayette campus will be used to prin</w:t>
-      </w:r>
-      <w:r>
-        <w:rPr>
-          <w:rFonts w:ascii="Times New Roman" w:hAnsi="Times New Roman" w:cs="Times New Roman"/>
-        </w:rPr>
-        <w:t xml:space="preserve">t out documentation.  </w:t>
-      </w:r>
-      <w:r>
-        <w:rPr>
-          <w:rFonts w:ascii="Times New Roman" w:hAnsi="Times New Roman" w:cs="Times New Roman"/>
-        </w:rPr>
-        <w:tab/>
-      </w:r>
-      <w:r>
-        <w:rPr>
-          <w:rFonts w:ascii="Times New Roman" w:hAnsi="Times New Roman" w:cs="Times New Roman"/>
-        </w:rPr>
-        <w:tab/>
-      </w:r>
-      <w:r>
-        <w:rPr>
-          <w:rFonts w:ascii="Times New Roman" w:hAnsi="Times New Roman" w:cs="Times New Roman"/>
-        </w:rPr>
-        <w:tab/>
-      </w:r>
-      <w:r>
-        <w:rPr>
-          <w:rFonts w:ascii="Times New Roman" w:hAnsi="Times New Roman" w:cs="Times New Roman"/>
-        </w:rPr>
-        <w:tab/>
-      </w:r>
-      <w:r>
-        <w:rPr>
-          <w:rFonts w:ascii="Times New Roman" w:hAnsi="Times New Roman" w:cs="Times New Roman"/>
-        </w:rPr>
-        <w:tab/>
-      </w:r>
-      <w:r>
-        <w:rPr>
-          <w:rFonts w:ascii="Times New Roman" w:hAnsi="Times New Roman" w:cs="Times New Roman"/>
-        </w:rPr>
-        <w:tab/>
-      </w:r>
-      <w:r>
-        <w:rPr>
-          <w:rFonts w:ascii="Times New Roman" w:hAnsi="Times New Roman" w:cs="Times New Roman"/>
-        </w:rPr>
-        <w:tab/>
-      </w:r>
-      <w:r>
-        <w:rPr>
-          <w:rFonts w:ascii="Times New Roman" w:hAnsi="Times New Roman" w:cs="Times New Roman"/>
-        </w:rPr>
-        <w:t>We will use programming software as well as database software to implement code for the development.  The Ide's will be used for interfacing and will be used alongside html script and databasing software.  Ruby on the rail will be the programming language of choice as well as Mysql to help implement a database.  Git will be used as a repository for the applications development.  Web applications such as google doc. , and google hangout will be used as a means of communication for members within the group. Ul Lafayette email will be used to communicate with client when necessary. Facebook messenger, application will also be used for communication.</w:t>
-      </w:r>
-    </w:p>
-    <w:p>
-      <w:pPr>
-        <w:rPr>
-          <w:rFonts w:ascii="Times New Roman" w:hAnsi="Times New Roman" w:cs="Times New Roman"/>
-          <w:sz w:val="24"/>
-          <w:szCs w:val="24"/>
-        </w:rPr>
-      </w:pPr>
-    </w:p>
-    <w:p>
-      <w:pPr>
-        <w:jc w:val="center"/>
-        <w:rPr>
-          <w:rFonts w:ascii="Times New Roman" w:hAnsi="Times New Roman" w:cs="Times New Roman"/>
-          <w:b/>
-          <w:sz w:val="24"/>
-          <w:szCs w:val="24"/>
-        </w:rPr>
-      </w:pPr>
-      <w:r>
-        <w:rPr>
-          <w:rFonts w:ascii="Times New Roman" w:hAnsi="Times New Roman" w:cs="Times New Roman"/>
-          <w:b/>
-          <w:sz w:val="24"/>
-          <w:szCs w:val="24"/>
-        </w:rPr>
-        <w:t>EVIDENCE OF CONFIGURATION MANAGEMENT</w:t>
-      </w:r>
-    </w:p>
-    <w:p>
-      <w:pPr>
-        <w:rPr>
-          <w:rFonts w:ascii="Times New Roman" w:hAnsi="Times New Roman" w:cs="Times New Roman"/>
-          <w:sz w:val="24"/>
-          <w:szCs w:val="24"/>
-        </w:rPr>
-      </w:pPr>
-    </w:p>
-    <w:p>
-      <w:pPr>
-        <w:rPr>
-          <w:rFonts w:ascii="Times New Roman" w:hAnsi="Times New Roman" w:cs="Times New Roman"/>
-          <w:sz w:val="24"/>
-          <w:szCs w:val="24"/>
-        </w:rPr>
-      </w:pPr>
-      <w:r>
-        <w:rPr>
-          <w:rFonts w:ascii="Times New Roman" w:hAnsi="Times New Roman" w:cs="Times New Roman"/>
-          <w:sz w:val="24"/>
-          <w:szCs w:val="24"/>
-        </w:rPr>
-        <w:t xml:space="preserve">Git Repository: </w:t>
-      </w:r>
-      <w:r>
-        <w:rPr>
-          <w:rFonts w:ascii="Times New Roman" w:hAnsi="Times New Roman" w:cs="Times New Roman"/>
-          <w:sz w:val="24"/>
-          <w:szCs w:val="24"/>
-        </w:rPr>
-        <w:t>https://github.com/brandinjefferson/CMPS453-Docs</w:t>
-      </w:r>
-    </w:p>
-    <w:p>
-      <w:pPr>
-        <w:rPr>
-          <w:rFonts w:ascii="Times New Roman" w:hAnsi="Times New Roman" w:cs="Times New Roman"/>
-          <w:sz w:val="24"/>
-          <w:szCs w:val="24"/>
-        </w:rPr>
-      </w:pPr>
-    </w:p>
-    <w:p>
-      <w:pPr>
-        <w:rPr>
-          <w:rFonts w:ascii="Times New Roman" w:hAnsi="Times New Roman" w:cs="Times New Roman"/>
-          <w:sz w:val="24"/>
-          <w:szCs w:val="24"/>
-        </w:rPr>
-      </w:pPr>
+      <w:r>
+        <w:rPr>
+          <w:rFonts w:ascii="Times New Roman" w:hAnsi="Times New Roman" w:cs="Times New Roman"/>
+          <w:noProof/>
+          <w:sz w:val="24"/>
+          <w:szCs w:val="24"/>
+        </w:rPr>
+        <w:drawing>
+          <wp:inline distT="0" distB="0" distL="0" distR="0">
+            <wp:extent cx="5169572" cy="5598160"/>
+            <wp:effectExtent l="0" t="0" r="0" b="2540"/>
+            <wp:docPr id="1" name="Picture 1"/>
+            <wp:cNvGraphicFramePr>
+              <a:graphicFrameLocks xmlns:a="http://schemas.openxmlformats.org/drawingml/2006/main" noChangeAspect="1"/>
+            </wp:cNvGraphicFramePr>
+            <a:graphic xmlns:a="http://schemas.openxmlformats.org/drawingml/2006/main">
+              <a:graphicData uri="http://schemas.openxmlformats.org/drawingml/2006/picture">
+                <pic:pic xmlns:pic="http://schemas.openxmlformats.org/drawingml/2006/picture">
+                  <pic:nvPicPr>
+                    <pic:cNvPr id="1" name="evidence.png"/>
+                    <pic:cNvPicPr/>
+                  </pic:nvPicPr>
+                  <pic:blipFill>
+                    <a:blip r:embed="rId8">
+                      <a:extLst>
+                        <a:ext uri="{28A0092B-C50C-407E-A947-70E740481C1C}">
+                          <a14:useLocalDpi xmlns:a14="http://schemas.microsoft.com/office/drawing/2010/main" val="0"/>
+                        </a:ext>
+                      </a:extLst>
+                    </a:blip>
+                    <a:stretch>
+                      <a:fillRect/>
+                    </a:stretch>
+                  </pic:blipFill>
+                  <pic:spPr>
+                    <a:xfrm>
+                      <a:off x="0" y="0"/>
+                      <a:ext cx="5176625" cy="5605798"/>
+                    </a:xfrm>
+                    <a:prstGeom prst="rect">
+                      <a:avLst/>
+                    </a:prstGeom>
+                  </pic:spPr>
+                </pic:pic>
+              </a:graphicData>
+            </a:graphic>
+          </wp:inline>
+        </w:drawing>
+      </w:r>
     </w:p>
     <w:sectPr>
+      <w:footerReference w:type="default" r:id="rId9"/>
       <w:pgSz w:w="12240" w:h="15840"/>
       <w:pgMar w:top="1440" w:right="1440" w:bottom="1440" w:left="1440" w:header="720" w:footer="720" w:gutter="0"/>
       <w:cols w:space="720"/>
@@ -683,6 +986,97 @@
     </w:sectPr>
   </w:body>
 </w:document>
+</file>
+
+<file path=word/endnotes.xml><?xml version="1.0" encoding="utf-8"?>
+<w:endnotes xmlns:wpc="http://schemas.microsoft.com/office/word/2010/wordprocessingCanvas" xmlns:mc="http://schemas.openxmlformats.org/markup-compatibility/2006" xmlns:o="urn:schemas-microsoft-com:office:office" xmlns:r="http://schemas.openxmlformats.org/officeDocument/2006/relationships" xmlns:m="http://schemas.openxmlformats.org/officeDocument/2006/math" xmlns:v="urn:schemas-microsoft-com:vml" xmlns:wp14="http://schemas.microsoft.com/office/word/2010/wordprocessingDrawing" xmlns:wp="http://schemas.openxmlformats.org/drawingml/2006/wordprocessingDrawing" xmlns:w10="urn:schemas-microsoft-com:office:word" xmlns:w="http://schemas.openxmlformats.org/wordprocessingml/2006/main" xmlns:w14="http://schemas.microsoft.com/office/word/2010/wordml" xmlns:w15="http://schemas.microsoft.com/office/word/2012/wordml" xmlns:wpg="http://schemas.microsoft.com/office/word/2010/wordprocessingGroup" xmlns:wpi="http://schemas.microsoft.com/office/word/2010/wordprocessingInk" xmlns:wne="http://schemas.microsoft.com/office/word/2006/wordml" xmlns:wps="http://schemas.microsoft.com/office/word/2010/wordprocessingShape" mc:Ignorable="w14 w15 wp14">
+  <w:endnote w:type="separator" w:id="-1">
+    <w:p>
+      <w:r>
+        <w:separator/>
+      </w:r>
+    </w:p>
+  </w:endnote>
+  <w:endnote w:type="continuationSeparator" w:id="0">
+    <w:p>
+      <w:r>
+        <w:continuationSeparator/>
+      </w:r>
+    </w:p>
+  </w:endnote>
+</w:endnotes>
+</file>
+
+<file path=word/footer1.xml><?xml version="1.0" encoding="utf-8"?>
+<w:ftr xmlns:wpc="http://schemas.microsoft.com/office/word/2010/wordprocessingCanvas" xmlns:mc="http://schemas.openxmlformats.org/markup-compatibility/2006" xmlns:o="urn:schemas-microsoft-com:office:office" xmlns:r="http://schemas.openxmlformats.org/officeDocument/2006/relationships" xmlns:m="http://schemas.openxmlformats.org/officeDocument/2006/math" xmlns:v="urn:schemas-microsoft-com:vml" xmlns:wp14="http://schemas.microsoft.com/office/word/2010/wordprocessingDrawing" xmlns:wp="http://schemas.openxmlformats.org/drawingml/2006/wordprocessingDrawing" xmlns:w10="urn:schemas-microsoft-com:office:word" xmlns:w="http://schemas.openxmlformats.org/wordprocessingml/2006/main" xmlns:w14="http://schemas.microsoft.com/office/word/2010/wordml" xmlns:w15="http://schemas.microsoft.com/office/word/2012/wordml" xmlns:wpg="http://schemas.microsoft.com/office/word/2010/wordprocessingGroup" xmlns:wpi="http://schemas.microsoft.com/office/word/2010/wordprocessingInk" xmlns:wne="http://schemas.microsoft.com/office/word/2006/wordml" xmlns:wps="http://schemas.microsoft.com/office/word/2010/wordprocessingShape" mc:Ignorable="w14 w15 wp14">
+  <w:sdt>
+    <w:sdtPr>
+      <w:id w:val="1616245706"/>
+      <w:docPartObj>
+        <w:docPartGallery w:val="Page Numbers (Bottom of Page)"/>
+        <w:docPartUnique/>
+      </w:docPartObj>
+    </w:sdtPr>
+    <w:sdtEndPr>
+      <w:rPr>
+        <w:noProof/>
+      </w:rPr>
+    </w:sdtEndPr>
+    <w:sdtContent>
+      <w:p>
+        <w:pPr>
+          <w:pStyle w:val="Footer"/>
+          <w:jc w:val="right"/>
+        </w:pPr>
+        <w:r>
+          <w:fldChar w:fldCharType="begin"/>
+        </w:r>
+        <w:r>
+          <w:instrText xml:space="preserve"> PAGE   \* MERGEFORMAT </w:instrText>
+        </w:r>
+        <w:r>
+          <w:fldChar w:fldCharType="separate"/>
+        </w:r>
+        <w:r>
+          <w:rPr>
+            <w:noProof/>
+          </w:rPr>
+          <w:t>1</w:t>
+        </w:r>
+        <w:r>
+          <w:rPr>
+            <w:noProof/>
+          </w:rPr>
+          <w:fldChar w:fldCharType="end"/>
+        </w:r>
+      </w:p>
+    </w:sdtContent>
+  </w:sdt>
+  <w:p>
+    <w:pPr>
+      <w:pStyle w:val="Footer"/>
+    </w:pPr>
+  </w:p>
+</w:ftr>
+</file>
+
+<file path=word/footnotes.xml><?xml version="1.0" encoding="utf-8"?>
+<w:footnotes xmlns:wpc="http://schemas.microsoft.com/office/word/2010/wordprocessingCanvas" xmlns:mc="http://schemas.openxmlformats.org/markup-compatibility/2006" xmlns:o="urn:schemas-microsoft-com:office:office" xmlns:r="http://schemas.openxmlformats.org/officeDocument/2006/relationships" xmlns:m="http://schemas.openxmlformats.org/officeDocument/2006/math" xmlns:v="urn:schemas-microsoft-com:vml" xmlns:wp14="http://schemas.microsoft.com/office/word/2010/wordprocessingDrawing" xmlns:wp="http://schemas.openxmlformats.org/drawingml/2006/wordprocessingDrawing" xmlns:w10="urn:schemas-microsoft-com:office:word" xmlns:w="http://schemas.openxmlformats.org/wordprocessingml/2006/main" xmlns:w14="http://schemas.microsoft.com/office/word/2010/wordml" xmlns:w15="http://schemas.microsoft.com/office/word/2012/wordml" xmlns:wpg="http://schemas.microsoft.com/office/word/2010/wordprocessingGroup" xmlns:wpi="http://schemas.microsoft.com/office/word/2010/wordprocessingInk" xmlns:wne="http://schemas.microsoft.com/office/word/2006/wordml" xmlns:wps="http://schemas.microsoft.com/office/word/2010/wordprocessingShape" mc:Ignorable="w14 w15 wp14">
+  <w:footnote w:type="separator" w:id="-1">
+    <w:p>
+      <w:r>
+        <w:separator/>
+      </w:r>
+    </w:p>
+  </w:footnote>
+  <w:footnote w:type="continuationSeparator" w:id="0">
+    <w:p>
+      <w:r>
+        <w:continuationSeparator/>
+      </w:r>
+    </w:p>
+  </w:footnote>
+</w:footnotes>
 </file>
 
 <file path=word/numbering.xml><?xml version="1.0" encoding="utf-8"?>
@@ -2243,6 +2637,48 @@
       <w:lang w:eastAsia="zh-CN" w:bidi="hi-IN"/>
     </w:rPr>
   </w:style>
+  <w:style w:type="paragraph" w:styleId="Header">
+    <w:name w:val="header"/>
+    <w:basedOn w:val="Normal"/>
+    <w:link w:val="HeaderChar"/>
+    <w:uiPriority w:val="99"/>
+    <w:unhideWhenUsed/>
+    <w:rsid w:val="003C04F0"/>
+    <w:pPr>
+      <w:tabs>
+        <w:tab w:val="center" w:pos="4680"/>
+        <w:tab w:val="right" w:pos="9360"/>
+      </w:tabs>
+    </w:pPr>
+  </w:style>
+  <w:style w:type="character" w:customStyle="1" w:styleId="HeaderChar">
+    <w:name w:val="Header Char"/>
+    <w:basedOn w:val="DefaultParagraphFont"/>
+    <w:link w:val="Header"/>
+    <w:uiPriority w:val="99"/>
+    <w:rsid w:val="003C04F0"/>
+  </w:style>
+  <w:style w:type="paragraph" w:styleId="Footer">
+    <w:name w:val="footer"/>
+    <w:basedOn w:val="Normal"/>
+    <w:link w:val="FooterChar"/>
+    <w:uiPriority w:val="99"/>
+    <w:unhideWhenUsed/>
+    <w:rsid w:val="003C04F0"/>
+    <w:pPr>
+      <w:tabs>
+        <w:tab w:val="center" w:pos="4680"/>
+        <w:tab w:val="right" w:pos="9360"/>
+      </w:tabs>
+    </w:pPr>
+  </w:style>
+  <w:style w:type="character" w:customStyle="1" w:styleId="FooterChar">
+    <w:name w:val="Footer Char"/>
+    <w:basedOn w:val="DefaultParagraphFont"/>
+    <w:link w:val="Footer"/>
+    <w:uiPriority w:val="99"/>
+    <w:rsid w:val="003C04F0"/>
+  </w:style>
 </w:styles>
 </file>
 

</xml_diff>

<commit_message>
Only needs evidence from everyone else, intro, and toc
</commit_message>
<xml_diff>
--- a/ProjectManagementPlan.docx
+++ b/ProjectManagementPlan.docx
@@ -645,12 +645,194 @@
     </w:p>
     <w:p>
       <w:pPr>
-        <w:rPr>
-          <w:rFonts w:ascii="Times New Roman" w:hAnsi="Times New Roman" w:cs="Times New Roman"/>
-          <w:sz w:val="24"/>
-          <w:szCs w:val="24"/>
-        </w:rPr>
-      </w:pPr>
+        <w:ind w:firstLine="360"/>
+        <w:rPr>
+          <w:rFonts w:ascii="Times New Roman" w:hAnsi="Times New Roman" w:cs="Times New Roman"/>
+          <w:sz w:val="24"/>
+          <w:szCs w:val="24"/>
+        </w:rPr>
+      </w:pPr>
+    </w:p>
+    <w:p>
+      <w:pPr>
+        <w:jc w:val="center"/>
+        <w:rPr>
+          <w:rFonts w:ascii="Times New Roman" w:eastAsia="Times New Roman" w:hAnsi="Times New Roman" w:cs="Times New Roman"/>
+          <w:b/>
+          <w:sz w:val="24"/>
+        </w:rPr>
+      </w:pPr>
+      <w:r>
+        <w:rPr>
+          <w:rFonts w:ascii="Times New Roman" w:eastAsia="Times New Roman" w:hAnsi="Times New Roman" w:cs="Times New Roman"/>
+          <w:b/>
+          <w:sz w:val="24"/>
+        </w:rPr>
+        <w:t>LIFECYCLE MODEL USED</w:t>
+      </w:r>
+    </w:p>
+    <w:p>
+      <w:pPr>
+        <w:jc w:val="center"/>
+      </w:pPr>
+    </w:p>
+    <w:p>
+      <w:r>
+        <w:rPr>
+          <w:rFonts w:ascii="Times New Roman" w:eastAsia="Times New Roman" w:hAnsi="Times New Roman" w:cs="Times New Roman"/>
+          <w:b/>
+          <w:sz w:val="28"/>
+        </w:rPr>
+        <w:t xml:space="preserve"> </w:t>
+      </w:r>
+      <w:r>
+        <w:rPr>
+          <w:rFonts w:ascii="Times New Roman" w:eastAsia="Times New Roman" w:hAnsi="Times New Roman" w:cs="Times New Roman"/>
+          <w:b/>
+          <w:sz w:val="28"/>
+        </w:rPr>
+        <w:tab/>
+      </w:r>
+      <w:r>
+        <w:rPr>
+          <w:rFonts w:ascii="Times New Roman" w:eastAsia="Times New Roman" w:hAnsi="Times New Roman" w:cs="Times New Roman"/>
+          <w:sz w:val="24"/>
+        </w:rPr>
+        <w:t>The software development lifecycle model used for this project is a mix of the waterfall and agile software development model.</w:t>
+      </w:r>
+      <w:r>
+        <w:t xml:space="preserve"> </w:t>
+      </w:r>
+      <w:r>
+        <w:rPr>
+          <w:rFonts w:ascii="Times New Roman" w:eastAsia="Times New Roman" w:hAnsi="Times New Roman" w:cs="Times New Roman"/>
+          <w:sz w:val="24"/>
+        </w:rPr>
+        <w:t>We used the waterfall model at the early stage of the project for the planning as well as for writing the requirements.   We chose to use the waterfall model at the beginning because it was easy to understand and follow and it produced better requirements.</w:t>
+      </w:r>
+      <w:r>
+        <w:t xml:space="preserve"> </w:t>
+      </w:r>
+    </w:p>
+    <w:p>
+      <w:pPr>
+        <w:ind w:firstLine="720"/>
+      </w:pPr>
+      <w:bookmarkStart w:id="0" w:name="_GoBack"/>
+      <w:bookmarkEnd w:id="0"/>
+      <w:r>
+        <w:rPr>
+          <w:rFonts w:ascii="Times New Roman" w:eastAsia="Times New Roman" w:hAnsi="Times New Roman" w:cs="Times New Roman"/>
+          <w:sz w:val="24"/>
+        </w:rPr>
+        <w:t>We</w:t>
+      </w:r>
+      <w:r>
+        <w:rPr>
+          <w:rFonts w:ascii="Times New Roman" w:eastAsia="Times New Roman" w:hAnsi="Times New Roman" w:cs="Times New Roman"/>
+          <w:sz w:val="24"/>
+        </w:rPr>
+        <w:t xml:space="preserve"> used the agile model for the design, development and testing stage of the project. We used</w:t>
+      </w:r>
+      <w:r>
+        <w:rPr>
+          <w:rFonts w:ascii="Times New Roman" w:eastAsia="Times New Roman" w:hAnsi="Times New Roman" w:cs="Times New Roman"/>
+          <w:sz w:val="24"/>
+        </w:rPr>
+        <w:t xml:space="preserve"> it at those stages because it </w:t>
+      </w:r>
+      <w:r>
+        <w:rPr>
+          <w:rFonts w:ascii="Times New Roman" w:eastAsia="Times New Roman" w:hAnsi="Times New Roman" w:cs="Times New Roman"/>
+          <w:sz w:val="24"/>
+        </w:rPr>
+        <w:t>was more flexible and allowed stages to overlap and run concurrently making the whole process faster. Also, it allowed adaptation to changes of requirements from the customer.</w:t>
+      </w:r>
+    </w:p>
+    <w:p>
+      <w:pPr>
+        <w:ind w:firstLine="360"/>
+        <w:rPr>
+          <w:rFonts w:ascii="Times New Roman" w:hAnsi="Times New Roman" w:cs="Times New Roman"/>
+          <w:sz w:val="24"/>
+          <w:szCs w:val="24"/>
+        </w:rPr>
+      </w:pPr>
+    </w:p>
+    <w:p>
+      <w:pPr>
+        <w:rPr>
+          <w:rFonts w:ascii="Times New Roman" w:hAnsi="Times New Roman" w:cs="Times New Roman"/>
+          <w:sz w:val="24"/>
+          <w:szCs w:val="24"/>
+        </w:rPr>
+      </w:pPr>
+    </w:p>
+    <w:p>
+      <w:pPr>
+        <w:rPr>
+          <w:rFonts w:ascii="Times New Roman" w:eastAsia="DejaVu LGC Sans" w:hAnsi="Times New Roman" w:cs="Times New Roman"/>
+          <w:b/>
+          <w:kern w:val="3"/>
+          <w:sz w:val="24"/>
+          <w:szCs w:val="32"/>
+          <w:lang w:eastAsia="zh-CN" w:bidi="hi-IN"/>
+        </w:rPr>
+      </w:pPr>
+      <w:r>
+        <w:rPr>
+          <w:rFonts w:ascii="Times New Roman" w:hAnsi="Times New Roman" w:cs="Times New Roman"/>
+          <w:b/>
+          <w:szCs w:val="32"/>
+        </w:rPr>
+        <w:br w:type="page"/>
+      </w:r>
+    </w:p>
+    <w:p>
+      <w:pPr>
+        <w:jc w:val="center"/>
+      </w:pPr>
+      <w:r>
+        <w:rPr>
+          <w:rFonts w:ascii="Times New Roman" w:eastAsia="Times New Roman" w:hAnsi="Times New Roman" w:cs="Times New Roman"/>
+          <w:b/>
+          <w:sz w:val="24"/>
+        </w:rPr>
+        <w:lastRenderedPageBreak/>
+        <w:t>RISK ANALYSIS</w:t>
+      </w:r>
+    </w:p>
+    <w:p/>
+    <w:p>
+      <w:pPr>
+        <w:ind w:firstLine="720"/>
+      </w:pPr>
+      <w:r>
+        <w:rPr>
+          <w:rFonts w:ascii="Times New Roman" w:eastAsia="Times New Roman" w:hAnsi="Times New Roman" w:cs="Times New Roman"/>
+          <w:sz w:val="24"/>
+        </w:rPr>
+        <w:t xml:space="preserve">The risk for the project include the possibilities of group members losing motivation, group members dropping out of the class, and group members deciding that they want to switch teams. This would result in staff turnover and management change risks within the project.  The best way to handle these risks is for the every member in the group to try their best to complete the project.  Motivation will be a combination of a finished project and a good grade. This should also keep members from wanting to switch </w:t>
+      </w:r>
+      <w:commentRangeStart w:id="1"/>
+      <w:r>
+        <w:rPr>
+          <w:rFonts w:ascii="Times New Roman" w:eastAsia="Times New Roman" w:hAnsi="Times New Roman" w:cs="Times New Roman"/>
+          <w:sz w:val="24"/>
+        </w:rPr>
+        <w:t>teams</w:t>
+      </w:r>
+      <w:commentRangeEnd w:id="1"/>
+      <w:r>
+        <w:commentReference w:id="1"/>
+      </w:r>
+      <w:r>
+        <w:rPr>
+          <w:rFonts w:ascii="Times New Roman" w:eastAsia="Times New Roman" w:hAnsi="Times New Roman" w:cs="Times New Roman"/>
+          <w:sz w:val="24"/>
+        </w:rPr>
+        <w:t>.</w:t>
+      </w:r>
     </w:p>
     <w:p>
       <w:pPr>
@@ -662,6 +844,17 @@
           <w:szCs w:val="32"/>
         </w:rPr>
       </w:pPr>
+    </w:p>
+    <w:p>
+      <w:pPr>
+        <w:pStyle w:val="Standard"/>
+        <w:jc w:val="center"/>
+        <w:rPr>
+          <w:rFonts w:ascii="Times New Roman" w:hAnsi="Times New Roman" w:cs="Times New Roman"/>
+          <w:b/>
+          <w:szCs w:val="32"/>
+        </w:rPr>
+      </w:pPr>
       <w:r>
         <w:rPr>
           <w:rFonts w:ascii="Times New Roman" w:hAnsi="Times New Roman" w:cs="Times New Roman"/>
@@ -843,24 +1036,2981 @@
           <w:szCs w:val="24"/>
         </w:rPr>
       </w:pPr>
+      <w:r>
+        <w:rPr>
+          <w:rFonts w:ascii="Times New Roman" w:hAnsi="Times New Roman" w:cs="Times New Roman"/>
+          <w:sz w:val="24"/>
+          <w:szCs w:val="24"/>
+        </w:rPr>
+        <w:br w:type="page"/>
+      </w:r>
     </w:p>
     <w:p>
       <w:pPr>
         <w:jc w:val="center"/>
-        <w:rPr>
-          <w:rFonts w:ascii="Times New Roman" w:hAnsi="Times New Roman" w:cs="Times New Roman"/>
-          <w:b/>
-          <w:sz w:val="24"/>
-          <w:szCs w:val="24"/>
-        </w:rPr>
-      </w:pPr>
-      <w:r>
-        <w:rPr>
-          <w:rFonts w:ascii="Times New Roman" w:hAnsi="Times New Roman" w:cs="Times New Roman"/>
-          <w:b/>
-          <w:sz w:val="24"/>
-          <w:szCs w:val="24"/>
-        </w:rPr>
+      </w:pPr>
+      <w:r>
+        <w:rPr>
+          <w:rFonts w:ascii="Times New Roman" w:eastAsia="Times New Roman" w:hAnsi="Times New Roman" w:cs="Times New Roman"/>
+          <w:b/>
+          <w:sz w:val="24"/>
+        </w:rPr>
+        <w:lastRenderedPageBreak/>
+        <w:t>DELIVERABLES, SCHEDULE</w:t>
+      </w:r>
+    </w:p>
+    <w:p/>
+    <w:tbl>
+      <w:tblPr>
+        <w:tblW w:w="9360" w:type="dxa"/>
+        <w:tblBorders>
+          <w:top w:val="nil"/>
+          <w:left w:val="nil"/>
+          <w:bottom w:val="nil"/>
+          <w:right w:val="nil"/>
+          <w:insideH w:val="nil"/>
+          <w:insideV w:val="nil"/>
+        </w:tblBorders>
+        <w:tblLayout w:type="fixed"/>
+        <w:tblLook w:val="0600" w:firstRow="0" w:lastRow="0" w:firstColumn="0" w:lastColumn="0" w:noHBand="1" w:noVBand="1"/>
+      </w:tblPr>
+      <w:tblGrid>
+        <w:gridCol w:w="913"/>
+        <w:gridCol w:w="3294"/>
+        <w:gridCol w:w="2125"/>
+        <w:gridCol w:w="1721"/>
+        <w:gridCol w:w="1307"/>
+      </w:tblGrid>
+      <w:tr>
+        <w:tc>
+          <w:tcPr>
+            <w:tcW w:w="914" w:type="dxa"/>
+            <w:tcBorders>
+              <w:top w:val="single" w:sz="8" w:space="0" w:color="000000"/>
+              <w:left w:val="single" w:sz="8" w:space="0" w:color="000000"/>
+              <w:bottom w:val="single" w:sz="8" w:space="0" w:color="000000"/>
+              <w:right w:val="single" w:sz="8" w:space="0" w:color="000000"/>
+            </w:tcBorders>
+            <w:tcMar>
+              <w:top w:w="100" w:type="dxa"/>
+              <w:left w:w="100" w:type="dxa"/>
+              <w:bottom w:w="100" w:type="dxa"/>
+              <w:right w:w="100" w:type="dxa"/>
+            </w:tcMar>
+            <w:vAlign w:val="bottom"/>
+          </w:tcPr>
+          <w:p>
+            <w:pPr>
+              <w:ind w:left="100"/>
+              <w:jc w:val="center"/>
+            </w:pPr>
+            <w:r>
+              <w:rPr>
+                <w:rFonts w:ascii="Calibri" w:eastAsia="Calibri" w:hAnsi="Calibri" w:cs="Calibri"/>
+                <w:b/>
+                <w:sz w:val="24"/>
+              </w:rPr>
+              <w:t>Step</w:t>
+            </w:r>
+          </w:p>
+        </w:tc>
+        <w:tc>
+          <w:tcPr>
+            <w:tcW w:w="3294" w:type="dxa"/>
+            <w:tcBorders>
+              <w:top w:val="single" w:sz="8" w:space="0" w:color="000000"/>
+              <w:bottom w:val="single" w:sz="8" w:space="0" w:color="000000"/>
+              <w:right w:val="single" w:sz="8" w:space="0" w:color="000000"/>
+            </w:tcBorders>
+            <w:tcMar>
+              <w:top w:w="100" w:type="dxa"/>
+              <w:left w:w="100" w:type="dxa"/>
+              <w:bottom w:w="100" w:type="dxa"/>
+              <w:right w:w="100" w:type="dxa"/>
+            </w:tcMar>
+            <w:vAlign w:val="bottom"/>
+          </w:tcPr>
+          <w:p>
+            <w:pPr>
+              <w:ind w:left="100"/>
+              <w:jc w:val="center"/>
+            </w:pPr>
+            <w:r>
+              <w:rPr>
+                <w:rFonts w:ascii="Calibri" w:eastAsia="Calibri" w:hAnsi="Calibri" w:cs="Calibri"/>
+                <w:b/>
+                <w:sz w:val="24"/>
+              </w:rPr>
+              <w:t>Task Name</w:t>
+            </w:r>
+          </w:p>
+        </w:tc>
+        <w:tc>
+          <w:tcPr>
+            <w:tcW w:w="2125" w:type="dxa"/>
+            <w:tcBorders>
+              <w:top w:val="single" w:sz="8" w:space="0" w:color="000000"/>
+              <w:bottom w:val="single" w:sz="8" w:space="0" w:color="000000"/>
+              <w:right w:val="single" w:sz="8" w:space="0" w:color="000000"/>
+            </w:tcBorders>
+            <w:tcMar>
+              <w:top w:w="100" w:type="dxa"/>
+              <w:left w:w="100" w:type="dxa"/>
+              <w:bottom w:w="100" w:type="dxa"/>
+              <w:right w:w="100" w:type="dxa"/>
+            </w:tcMar>
+            <w:vAlign w:val="bottom"/>
+          </w:tcPr>
+          <w:p>
+            <w:pPr>
+              <w:ind w:left="100"/>
+              <w:jc w:val="center"/>
+            </w:pPr>
+            <w:r>
+              <w:rPr>
+                <w:rFonts w:ascii="Calibri" w:eastAsia="Calibri" w:hAnsi="Calibri" w:cs="Calibri"/>
+                <w:b/>
+                <w:sz w:val="24"/>
+              </w:rPr>
+              <w:t>Date of comp</w:t>
+            </w:r>
+            <w:r>
+              <w:rPr>
+                <w:rFonts w:ascii="Calibri" w:eastAsia="Calibri" w:hAnsi="Calibri" w:cs="Calibri"/>
+                <w:b/>
+                <w:sz w:val="24"/>
+              </w:rPr>
+              <w:t>l</w:t>
+            </w:r>
+            <w:r>
+              <w:rPr>
+                <w:rFonts w:ascii="Calibri" w:eastAsia="Calibri" w:hAnsi="Calibri" w:cs="Calibri"/>
+                <w:b/>
+                <w:sz w:val="24"/>
+              </w:rPr>
+              <w:t>etion</w:t>
+            </w:r>
+          </w:p>
+        </w:tc>
+        <w:tc>
+          <w:tcPr>
+            <w:tcW w:w="1721" w:type="dxa"/>
+            <w:tcBorders>
+              <w:top w:val="single" w:sz="8" w:space="0" w:color="000000"/>
+              <w:bottom w:val="single" w:sz="8" w:space="0" w:color="000000"/>
+              <w:right w:val="single" w:sz="8" w:space="0" w:color="000000"/>
+            </w:tcBorders>
+            <w:tcMar>
+              <w:top w:w="100" w:type="dxa"/>
+              <w:left w:w="100" w:type="dxa"/>
+              <w:bottom w:w="100" w:type="dxa"/>
+              <w:right w:w="100" w:type="dxa"/>
+            </w:tcMar>
+            <w:vAlign w:val="bottom"/>
+          </w:tcPr>
+          <w:p>
+            <w:pPr>
+              <w:ind w:left="100"/>
+              <w:jc w:val="center"/>
+            </w:pPr>
+            <w:r>
+              <w:rPr>
+                <w:rFonts w:ascii="Calibri" w:eastAsia="Calibri" w:hAnsi="Calibri" w:cs="Calibri"/>
+                <w:b/>
+                <w:sz w:val="24"/>
+              </w:rPr>
+              <w:t>Res</w:t>
+            </w:r>
+            <w:r>
+              <w:rPr>
+                <w:rFonts w:ascii="Calibri" w:eastAsia="Calibri" w:hAnsi="Calibri" w:cs="Calibri"/>
+                <w:b/>
+                <w:sz w:val="24"/>
+              </w:rPr>
+              <w:t>ources (Human)</w:t>
+            </w:r>
+          </w:p>
+        </w:tc>
+        <w:tc>
+          <w:tcPr>
+            <w:tcW w:w="1307" w:type="dxa"/>
+            <w:tcBorders>
+              <w:top w:val="single" w:sz="8" w:space="0" w:color="000000"/>
+              <w:bottom w:val="single" w:sz="8" w:space="0" w:color="000000"/>
+              <w:right w:val="single" w:sz="8" w:space="0" w:color="000000"/>
+            </w:tcBorders>
+            <w:tcMar>
+              <w:top w:w="100" w:type="dxa"/>
+              <w:left w:w="100" w:type="dxa"/>
+              <w:bottom w:w="100" w:type="dxa"/>
+              <w:right w:w="100" w:type="dxa"/>
+            </w:tcMar>
+            <w:vAlign w:val="bottom"/>
+          </w:tcPr>
+          <w:p>
+            <w:pPr>
+              <w:ind w:left="100"/>
+              <w:jc w:val="center"/>
+            </w:pPr>
+            <w:r>
+              <w:rPr>
+                <w:rFonts w:ascii="Calibri" w:eastAsia="Calibri" w:hAnsi="Calibri" w:cs="Calibri"/>
+                <w:b/>
+                <w:sz w:val="24"/>
+              </w:rPr>
+              <w:t>Dependencies</w:t>
+            </w:r>
+          </w:p>
+        </w:tc>
+      </w:tr>
+      <w:tr>
+        <w:tc>
+          <w:tcPr>
+            <w:tcW w:w="914" w:type="dxa"/>
+            <w:tcBorders>
+              <w:left w:val="single" w:sz="8" w:space="0" w:color="000000"/>
+              <w:bottom w:val="single" w:sz="8" w:space="0" w:color="000000"/>
+              <w:right w:val="single" w:sz="8" w:space="0" w:color="000000"/>
+            </w:tcBorders>
+            <w:tcMar>
+              <w:top w:w="100" w:type="dxa"/>
+              <w:left w:w="100" w:type="dxa"/>
+              <w:bottom w:w="100" w:type="dxa"/>
+              <w:right w:w="100" w:type="dxa"/>
+            </w:tcMar>
+            <w:vAlign w:val="bottom"/>
+          </w:tcPr>
+          <w:p>
+            <w:pPr>
+              <w:ind w:left="100"/>
+              <w:jc w:val="center"/>
+            </w:pPr>
+            <w:r>
+              <w:rPr>
+                <w:rFonts w:ascii="Calibri" w:eastAsia="Calibri" w:hAnsi="Calibri" w:cs="Calibri"/>
+                <w:sz w:val="24"/>
+              </w:rPr>
+              <w:t>1</w:t>
+            </w:r>
+          </w:p>
+        </w:tc>
+        <w:tc>
+          <w:tcPr>
+            <w:tcW w:w="3294" w:type="dxa"/>
+            <w:tcBorders>
+              <w:bottom w:val="single" w:sz="8" w:space="0" w:color="000000"/>
+              <w:right w:val="single" w:sz="8" w:space="0" w:color="000000"/>
+            </w:tcBorders>
+            <w:tcMar>
+              <w:top w:w="100" w:type="dxa"/>
+              <w:left w:w="100" w:type="dxa"/>
+              <w:bottom w:w="100" w:type="dxa"/>
+              <w:right w:w="100" w:type="dxa"/>
+            </w:tcMar>
+            <w:vAlign w:val="bottom"/>
+          </w:tcPr>
+          <w:p>
+            <w:pPr>
+              <w:ind w:left="100"/>
+            </w:pPr>
+            <w:r>
+              <w:rPr>
+                <w:rFonts w:ascii="Calibri" w:eastAsia="Calibri" w:hAnsi="Calibri" w:cs="Calibri"/>
+                <w:sz w:val="24"/>
+              </w:rPr>
+              <w:t>Define the problem</w:t>
+            </w:r>
+          </w:p>
+        </w:tc>
+        <w:tc>
+          <w:tcPr>
+            <w:tcW w:w="2125" w:type="dxa"/>
+            <w:tcBorders>
+              <w:bottom w:val="single" w:sz="8" w:space="0" w:color="000000"/>
+              <w:right w:val="single" w:sz="8" w:space="0" w:color="000000"/>
+            </w:tcBorders>
+            <w:tcMar>
+              <w:top w:w="100" w:type="dxa"/>
+              <w:left w:w="100" w:type="dxa"/>
+              <w:bottom w:w="100" w:type="dxa"/>
+              <w:right w:w="100" w:type="dxa"/>
+            </w:tcMar>
+            <w:vAlign w:val="bottom"/>
+          </w:tcPr>
+          <w:p>
+            <w:pPr>
+              <w:ind w:left="100"/>
+              <w:jc w:val="center"/>
+            </w:pPr>
+            <w:r>
+              <w:rPr>
+                <w:rFonts w:ascii="Calibri" w:eastAsia="Calibri" w:hAnsi="Calibri" w:cs="Calibri"/>
+                <w:sz w:val="24"/>
+              </w:rPr>
+              <w:t>9/19/14</w:t>
+            </w:r>
+          </w:p>
+        </w:tc>
+        <w:tc>
+          <w:tcPr>
+            <w:tcW w:w="1721" w:type="dxa"/>
+            <w:tcBorders>
+              <w:bottom w:val="single" w:sz="8" w:space="0" w:color="000000"/>
+              <w:right w:val="single" w:sz="8" w:space="0" w:color="000000"/>
+            </w:tcBorders>
+            <w:tcMar>
+              <w:top w:w="100" w:type="dxa"/>
+              <w:left w:w="100" w:type="dxa"/>
+              <w:bottom w:w="100" w:type="dxa"/>
+              <w:right w:w="100" w:type="dxa"/>
+            </w:tcMar>
+            <w:vAlign w:val="bottom"/>
+          </w:tcPr>
+          <w:p>
+            <w:pPr>
+              <w:ind w:left="100"/>
+              <w:jc w:val="center"/>
+            </w:pPr>
+            <w:r>
+              <w:rPr>
+                <w:rFonts w:ascii="Calibri" w:eastAsia="Calibri" w:hAnsi="Calibri" w:cs="Calibri"/>
+                <w:sz w:val="24"/>
+              </w:rPr>
+              <w:t>6</w:t>
+            </w:r>
+          </w:p>
+        </w:tc>
+        <w:tc>
+          <w:tcPr>
+            <w:tcW w:w="1307" w:type="dxa"/>
+            <w:tcBorders>
+              <w:bottom w:val="single" w:sz="8" w:space="0" w:color="000000"/>
+              <w:right w:val="single" w:sz="8" w:space="0" w:color="000000"/>
+            </w:tcBorders>
+            <w:tcMar>
+              <w:top w:w="100" w:type="dxa"/>
+              <w:left w:w="100" w:type="dxa"/>
+              <w:bottom w:w="100" w:type="dxa"/>
+              <w:right w:w="100" w:type="dxa"/>
+            </w:tcMar>
+            <w:vAlign w:val="bottom"/>
+          </w:tcPr>
+          <w:p>
+            <w:pPr>
+              <w:ind w:left="100"/>
+              <w:jc w:val="center"/>
+            </w:pPr>
+            <w:r>
+              <w:rPr>
+                <w:rFonts w:ascii="Calibri" w:eastAsia="Calibri" w:hAnsi="Calibri" w:cs="Calibri"/>
+                <w:sz w:val="24"/>
+              </w:rPr>
+              <w:t xml:space="preserve"> </w:t>
+            </w:r>
+          </w:p>
+        </w:tc>
+      </w:tr>
+      <w:tr>
+        <w:tc>
+          <w:tcPr>
+            <w:tcW w:w="914" w:type="dxa"/>
+            <w:tcBorders>
+              <w:left w:val="single" w:sz="8" w:space="0" w:color="000000"/>
+              <w:bottom w:val="single" w:sz="8" w:space="0" w:color="000000"/>
+              <w:right w:val="single" w:sz="8" w:space="0" w:color="000000"/>
+            </w:tcBorders>
+            <w:tcMar>
+              <w:top w:w="100" w:type="dxa"/>
+              <w:left w:w="100" w:type="dxa"/>
+              <w:bottom w:w="100" w:type="dxa"/>
+              <w:right w:w="100" w:type="dxa"/>
+            </w:tcMar>
+            <w:vAlign w:val="bottom"/>
+          </w:tcPr>
+          <w:p>
+            <w:pPr>
+              <w:ind w:left="100"/>
+              <w:jc w:val="center"/>
+            </w:pPr>
+            <w:r>
+              <w:rPr>
+                <w:rFonts w:ascii="Calibri" w:eastAsia="Calibri" w:hAnsi="Calibri" w:cs="Calibri"/>
+                <w:sz w:val="24"/>
+              </w:rPr>
+              <w:t>2</w:t>
+            </w:r>
+          </w:p>
+        </w:tc>
+        <w:tc>
+          <w:tcPr>
+            <w:tcW w:w="3294" w:type="dxa"/>
+            <w:tcBorders>
+              <w:bottom w:val="single" w:sz="8" w:space="0" w:color="000000"/>
+              <w:right w:val="single" w:sz="8" w:space="0" w:color="000000"/>
+            </w:tcBorders>
+            <w:tcMar>
+              <w:top w:w="100" w:type="dxa"/>
+              <w:left w:w="100" w:type="dxa"/>
+              <w:bottom w:w="100" w:type="dxa"/>
+              <w:right w:w="100" w:type="dxa"/>
+            </w:tcMar>
+            <w:vAlign w:val="bottom"/>
+          </w:tcPr>
+          <w:p>
+            <w:pPr>
+              <w:ind w:left="100"/>
+            </w:pPr>
+            <w:r>
+              <w:rPr>
+                <w:rFonts w:ascii="Calibri" w:eastAsia="Calibri" w:hAnsi="Calibri" w:cs="Calibri"/>
+                <w:sz w:val="24"/>
+              </w:rPr>
+              <w:t>Analyze the problem</w:t>
+            </w:r>
+          </w:p>
+        </w:tc>
+        <w:tc>
+          <w:tcPr>
+            <w:tcW w:w="2125" w:type="dxa"/>
+            <w:tcBorders>
+              <w:bottom w:val="single" w:sz="8" w:space="0" w:color="000000"/>
+              <w:right w:val="single" w:sz="8" w:space="0" w:color="000000"/>
+            </w:tcBorders>
+            <w:tcMar>
+              <w:top w:w="100" w:type="dxa"/>
+              <w:left w:w="100" w:type="dxa"/>
+              <w:bottom w:w="100" w:type="dxa"/>
+              <w:right w:w="100" w:type="dxa"/>
+            </w:tcMar>
+            <w:vAlign w:val="bottom"/>
+          </w:tcPr>
+          <w:p>
+            <w:pPr>
+              <w:ind w:left="100"/>
+              <w:jc w:val="center"/>
+            </w:pPr>
+            <w:r>
+              <w:rPr>
+                <w:rFonts w:ascii="Calibri" w:eastAsia="Calibri" w:hAnsi="Calibri" w:cs="Calibri"/>
+                <w:sz w:val="24"/>
+              </w:rPr>
+              <w:t>9/25/14</w:t>
+            </w:r>
+          </w:p>
+        </w:tc>
+        <w:tc>
+          <w:tcPr>
+            <w:tcW w:w="1721" w:type="dxa"/>
+            <w:tcBorders>
+              <w:bottom w:val="single" w:sz="8" w:space="0" w:color="000000"/>
+              <w:right w:val="single" w:sz="8" w:space="0" w:color="000000"/>
+            </w:tcBorders>
+            <w:tcMar>
+              <w:top w:w="100" w:type="dxa"/>
+              <w:left w:w="100" w:type="dxa"/>
+              <w:bottom w:w="100" w:type="dxa"/>
+              <w:right w:w="100" w:type="dxa"/>
+            </w:tcMar>
+            <w:vAlign w:val="bottom"/>
+          </w:tcPr>
+          <w:p>
+            <w:pPr>
+              <w:ind w:left="100"/>
+              <w:jc w:val="center"/>
+            </w:pPr>
+            <w:r>
+              <w:rPr>
+                <w:rFonts w:ascii="Calibri" w:eastAsia="Calibri" w:hAnsi="Calibri" w:cs="Calibri"/>
+                <w:sz w:val="24"/>
+              </w:rPr>
+              <w:t>6</w:t>
+            </w:r>
+          </w:p>
+        </w:tc>
+        <w:tc>
+          <w:tcPr>
+            <w:tcW w:w="1307" w:type="dxa"/>
+            <w:tcBorders>
+              <w:bottom w:val="single" w:sz="8" w:space="0" w:color="000000"/>
+              <w:right w:val="single" w:sz="8" w:space="0" w:color="000000"/>
+            </w:tcBorders>
+            <w:tcMar>
+              <w:top w:w="100" w:type="dxa"/>
+              <w:left w:w="100" w:type="dxa"/>
+              <w:bottom w:w="100" w:type="dxa"/>
+              <w:right w:w="100" w:type="dxa"/>
+            </w:tcMar>
+            <w:vAlign w:val="bottom"/>
+          </w:tcPr>
+          <w:p>
+            <w:pPr>
+              <w:ind w:left="100"/>
+              <w:jc w:val="center"/>
+            </w:pPr>
+            <w:r>
+              <w:rPr>
+                <w:rFonts w:ascii="Calibri" w:eastAsia="Calibri" w:hAnsi="Calibri" w:cs="Calibri"/>
+                <w:sz w:val="24"/>
+              </w:rPr>
+              <w:t>1</w:t>
+            </w:r>
+          </w:p>
+        </w:tc>
+      </w:tr>
+      <w:tr>
+        <w:tc>
+          <w:tcPr>
+            <w:tcW w:w="914" w:type="dxa"/>
+            <w:tcBorders>
+              <w:left w:val="single" w:sz="8" w:space="0" w:color="000000"/>
+              <w:bottom w:val="single" w:sz="8" w:space="0" w:color="000000"/>
+              <w:right w:val="single" w:sz="8" w:space="0" w:color="000000"/>
+            </w:tcBorders>
+            <w:tcMar>
+              <w:top w:w="100" w:type="dxa"/>
+              <w:left w:w="100" w:type="dxa"/>
+              <w:bottom w:w="100" w:type="dxa"/>
+              <w:right w:w="100" w:type="dxa"/>
+            </w:tcMar>
+            <w:vAlign w:val="bottom"/>
+          </w:tcPr>
+          <w:p>
+            <w:pPr>
+              <w:ind w:left="100"/>
+              <w:jc w:val="center"/>
+            </w:pPr>
+            <w:r>
+              <w:rPr>
+                <w:rFonts w:ascii="Calibri" w:eastAsia="Calibri" w:hAnsi="Calibri" w:cs="Calibri"/>
+                <w:sz w:val="24"/>
+              </w:rPr>
+              <w:t>3</w:t>
+            </w:r>
+          </w:p>
+        </w:tc>
+        <w:tc>
+          <w:tcPr>
+            <w:tcW w:w="3294" w:type="dxa"/>
+            <w:tcBorders>
+              <w:bottom w:val="single" w:sz="8" w:space="0" w:color="000000"/>
+              <w:right w:val="single" w:sz="8" w:space="0" w:color="000000"/>
+            </w:tcBorders>
+            <w:tcMar>
+              <w:top w:w="100" w:type="dxa"/>
+              <w:left w:w="100" w:type="dxa"/>
+              <w:bottom w:w="100" w:type="dxa"/>
+              <w:right w:w="100" w:type="dxa"/>
+            </w:tcMar>
+            <w:vAlign w:val="bottom"/>
+          </w:tcPr>
+          <w:p>
+            <w:pPr>
+              <w:ind w:left="100"/>
+            </w:pPr>
+            <w:r>
+              <w:rPr>
+                <w:rFonts w:ascii="Calibri" w:eastAsia="Calibri" w:hAnsi="Calibri" w:cs="Calibri"/>
+                <w:sz w:val="24"/>
+              </w:rPr>
+              <w:t>write the requirements  documentation</w:t>
+            </w:r>
+          </w:p>
+        </w:tc>
+        <w:tc>
+          <w:tcPr>
+            <w:tcW w:w="2125" w:type="dxa"/>
+            <w:tcBorders>
+              <w:bottom w:val="single" w:sz="8" w:space="0" w:color="000000"/>
+              <w:right w:val="single" w:sz="8" w:space="0" w:color="000000"/>
+            </w:tcBorders>
+            <w:tcMar>
+              <w:top w:w="100" w:type="dxa"/>
+              <w:left w:w="100" w:type="dxa"/>
+              <w:bottom w:w="100" w:type="dxa"/>
+              <w:right w:w="100" w:type="dxa"/>
+            </w:tcMar>
+            <w:vAlign w:val="bottom"/>
+          </w:tcPr>
+          <w:p>
+            <w:pPr>
+              <w:ind w:left="100"/>
+              <w:jc w:val="center"/>
+            </w:pPr>
+            <w:r>
+              <w:rPr>
+                <w:rFonts w:ascii="Calibri" w:eastAsia="Calibri" w:hAnsi="Calibri" w:cs="Calibri"/>
+                <w:sz w:val="24"/>
+              </w:rPr>
+              <w:t>9/30/14</w:t>
+            </w:r>
+          </w:p>
+        </w:tc>
+        <w:tc>
+          <w:tcPr>
+            <w:tcW w:w="1721" w:type="dxa"/>
+            <w:tcBorders>
+              <w:bottom w:val="single" w:sz="8" w:space="0" w:color="000000"/>
+              <w:right w:val="single" w:sz="8" w:space="0" w:color="000000"/>
+            </w:tcBorders>
+            <w:tcMar>
+              <w:top w:w="100" w:type="dxa"/>
+              <w:left w:w="100" w:type="dxa"/>
+              <w:bottom w:w="100" w:type="dxa"/>
+              <w:right w:w="100" w:type="dxa"/>
+            </w:tcMar>
+            <w:vAlign w:val="bottom"/>
+          </w:tcPr>
+          <w:p>
+            <w:pPr>
+              <w:ind w:left="100"/>
+              <w:jc w:val="center"/>
+            </w:pPr>
+            <w:r>
+              <w:rPr>
+                <w:rFonts w:ascii="Calibri" w:eastAsia="Calibri" w:hAnsi="Calibri" w:cs="Calibri"/>
+                <w:sz w:val="24"/>
+              </w:rPr>
+              <w:t>4</w:t>
+            </w:r>
+          </w:p>
+        </w:tc>
+        <w:tc>
+          <w:tcPr>
+            <w:tcW w:w="1307" w:type="dxa"/>
+            <w:tcBorders>
+              <w:bottom w:val="single" w:sz="8" w:space="0" w:color="000000"/>
+              <w:right w:val="single" w:sz="8" w:space="0" w:color="000000"/>
+            </w:tcBorders>
+            <w:tcMar>
+              <w:top w:w="100" w:type="dxa"/>
+              <w:left w:w="100" w:type="dxa"/>
+              <w:bottom w:w="100" w:type="dxa"/>
+              <w:right w:w="100" w:type="dxa"/>
+            </w:tcMar>
+            <w:vAlign w:val="bottom"/>
+          </w:tcPr>
+          <w:p>
+            <w:pPr>
+              <w:ind w:left="100"/>
+              <w:jc w:val="center"/>
+            </w:pPr>
+            <w:r>
+              <w:rPr>
+                <w:rFonts w:ascii="Calibri" w:eastAsia="Calibri" w:hAnsi="Calibri" w:cs="Calibri"/>
+                <w:sz w:val="24"/>
+              </w:rPr>
+              <w:t>2</w:t>
+            </w:r>
+          </w:p>
+        </w:tc>
+      </w:tr>
+      <w:tr>
+        <w:tc>
+          <w:tcPr>
+            <w:tcW w:w="914" w:type="dxa"/>
+            <w:tcBorders>
+              <w:left w:val="single" w:sz="8" w:space="0" w:color="000000"/>
+              <w:bottom w:val="single" w:sz="8" w:space="0" w:color="000000"/>
+              <w:right w:val="single" w:sz="8" w:space="0" w:color="000000"/>
+            </w:tcBorders>
+            <w:tcMar>
+              <w:top w:w="100" w:type="dxa"/>
+              <w:left w:w="100" w:type="dxa"/>
+              <w:bottom w:w="100" w:type="dxa"/>
+              <w:right w:w="100" w:type="dxa"/>
+            </w:tcMar>
+            <w:vAlign w:val="bottom"/>
+          </w:tcPr>
+          <w:p>
+            <w:pPr>
+              <w:ind w:left="100"/>
+              <w:jc w:val="center"/>
+            </w:pPr>
+            <w:r>
+              <w:rPr>
+                <w:rFonts w:ascii="Calibri" w:eastAsia="Calibri" w:hAnsi="Calibri" w:cs="Calibri"/>
+                <w:sz w:val="24"/>
+              </w:rPr>
+              <w:t>4</w:t>
+            </w:r>
+          </w:p>
+        </w:tc>
+        <w:tc>
+          <w:tcPr>
+            <w:tcW w:w="3294" w:type="dxa"/>
+            <w:tcBorders>
+              <w:bottom w:val="single" w:sz="8" w:space="0" w:color="000000"/>
+              <w:right w:val="single" w:sz="8" w:space="0" w:color="000000"/>
+            </w:tcBorders>
+            <w:tcMar>
+              <w:top w:w="100" w:type="dxa"/>
+              <w:left w:w="100" w:type="dxa"/>
+              <w:bottom w:w="100" w:type="dxa"/>
+              <w:right w:w="100" w:type="dxa"/>
+            </w:tcMar>
+            <w:vAlign w:val="bottom"/>
+          </w:tcPr>
+          <w:p>
+            <w:pPr>
+              <w:ind w:left="100"/>
+            </w:pPr>
+            <w:r>
+              <w:rPr>
+                <w:rFonts w:ascii="Calibri" w:eastAsia="Calibri" w:hAnsi="Calibri" w:cs="Calibri"/>
+                <w:sz w:val="24"/>
+              </w:rPr>
+              <w:t>Determine Technologies and tools to be used</w:t>
+            </w:r>
+          </w:p>
+        </w:tc>
+        <w:tc>
+          <w:tcPr>
+            <w:tcW w:w="2125" w:type="dxa"/>
+            <w:tcBorders>
+              <w:bottom w:val="single" w:sz="8" w:space="0" w:color="000000"/>
+              <w:right w:val="single" w:sz="8" w:space="0" w:color="000000"/>
+            </w:tcBorders>
+            <w:tcMar>
+              <w:top w:w="100" w:type="dxa"/>
+              <w:left w:w="100" w:type="dxa"/>
+              <w:bottom w:w="100" w:type="dxa"/>
+              <w:right w:w="100" w:type="dxa"/>
+            </w:tcMar>
+            <w:vAlign w:val="bottom"/>
+          </w:tcPr>
+          <w:p>
+            <w:pPr>
+              <w:ind w:left="100"/>
+              <w:jc w:val="center"/>
+            </w:pPr>
+            <w:r>
+              <w:rPr>
+                <w:rFonts w:ascii="Calibri" w:eastAsia="Calibri" w:hAnsi="Calibri" w:cs="Calibri"/>
+                <w:sz w:val="24"/>
+              </w:rPr>
+              <w:t>9/30/14</w:t>
+            </w:r>
+          </w:p>
+        </w:tc>
+        <w:tc>
+          <w:tcPr>
+            <w:tcW w:w="1721" w:type="dxa"/>
+            <w:tcBorders>
+              <w:bottom w:val="single" w:sz="8" w:space="0" w:color="000000"/>
+              <w:right w:val="single" w:sz="8" w:space="0" w:color="000000"/>
+            </w:tcBorders>
+            <w:tcMar>
+              <w:top w:w="100" w:type="dxa"/>
+              <w:left w:w="100" w:type="dxa"/>
+              <w:bottom w:w="100" w:type="dxa"/>
+              <w:right w:w="100" w:type="dxa"/>
+            </w:tcMar>
+            <w:vAlign w:val="bottom"/>
+          </w:tcPr>
+          <w:p>
+            <w:pPr>
+              <w:ind w:left="100"/>
+              <w:jc w:val="center"/>
+            </w:pPr>
+            <w:r>
+              <w:rPr>
+                <w:rFonts w:ascii="Calibri" w:eastAsia="Calibri" w:hAnsi="Calibri" w:cs="Calibri"/>
+                <w:sz w:val="24"/>
+              </w:rPr>
+              <w:t>6</w:t>
+            </w:r>
+          </w:p>
+        </w:tc>
+        <w:tc>
+          <w:tcPr>
+            <w:tcW w:w="1307" w:type="dxa"/>
+            <w:tcBorders>
+              <w:bottom w:val="single" w:sz="8" w:space="0" w:color="000000"/>
+              <w:right w:val="single" w:sz="8" w:space="0" w:color="000000"/>
+            </w:tcBorders>
+            <w:tcMar>
+              <w:top w:w="100" w:type="dxa"/>
+              <w:left w:w="100" w:type="dxa"/>
+              <w:bottom w:w="100" w:type="dxa"/>
+              <w:right w:w="100" w:type="dxa"/>
+            </w:tcMar>
+            <w:vAlign w:val="bottom"/>
+          </w:tcPr>
+          <w:p>
+            <w:pPr>
+              <w:ind w:left="100"/>
+              <w:jc w:val="center"/>
+            </w:pPr>
+            <w:r>
+              <w:rPr>
+                <w:rFonts w:ascii="Calibri" w:eastAsia="Calibri" w:hAnsi="Calibri" w:cs="Calibri"/>
+                <w:sz w:val="24"/>
+              </w:rPr>
+              <w:t>1</w:t>
+            </w:r>
+          </w:p>
+        </w:tc>
+      </w:tr>
+      <w:tr>
+        <w:tc>
+          <w:tcPr>
+            <w:tcW w:w="914" w:type="dxa"/>
+            <w:tcBorders>
+              <w:left w:val="single" w:sz="8" w:space="0" w:color="000000"/>
+              <w:bottom w:val="single" w:sz="8" w:space="0" w:color="000000"/>
+              <w:right w:val="single" w:sz="8" w:space="0" w:color="000000"/>
+            </w:tcBorders>
+            <w:tcMar>
+              <w:top w:w="100" w:type="dxa"/>
+              <w:left w:w="100" w:type="dxa"/>
+              <w:bottom w:w="100" w:type="dxa"/>
+              <w:right w:w="100" w:type="dxa"/>
+            </w:tcMar>
+            <w:vAlign w:val="bottom"/>
+          </w:tcPr>
+          <w:p>
+            <w:pPr>
+              <w:ind w:left="100"/>
+              <w:jc w:val="center"/>
+            </w:pPr>
+            <w:r>
+              <w:rPr>
+                <w:rFonts w:ascii="Calibri" w:eastAsia="Calibri" w:hAnsi="Calibri" w:cs="Calibri"/>
+                <w:sz w:val="24"/>
+              </w:rPr>
+              <w:t>5</w:t>
+            </w:r>
+          </w:p>
+        </w:tc>
+        <w:tc>
+          <w:tcPr>
+            <w:tcW w:w="3294" w:type="dxa"/>
+            <w:tcBorders>
+              <w:bottom w:val="single" w:sz="8" w:space="0" w:color="000000"/>
+              <w:right w:val="single" w:sz="8" w:space="0" w:color="000000"/>
+            </w:tcBorders>
+            <w:tcMar>
+              <w:top w:w="100" w:type="dxa"/>
+              <w:left w:w="100" w:type="dxa"/>
+              <w:bottom w:w="100" w:type="dxa"/>
+              <w:right w:w="100" w:type="dxa"/>
+            </w:tcMar>
+            <w:vAlign w:val="bottom"/>
+          </w:tcPr>
+          <w:p>
+            <w:pPr>
+              <w:ind w:left="100"/>
+            </w:pPr>
+            <w:r>
+              <w:rPr>
+                <w:rFonts w:ascii="Calibri" w:eastAsia="Calibri" w:hAnsi="Calibri" w:cs="Calibri"/>
+                <w:sz w:val="24"/>
+              </w:rPr>
+              <w:t>Start training with new technologies and tools</w:t>
+            </w:r>
+          </w:p>
+        </w:tc>
+        <w:tc>
+          <w:tcPr>
+            <w:tcW w:w="2125" w:type="dxa"/>
+            <w:tcBorders>
+              <w:bottom w:val="single" w:sz="8" w:space="0" w:color="000000"/>
+              <w:right w:val="single" w:sz="8" w:space="0" w:color="000000"/>
+            </w:tcBorders>
+            <w:tcMar>
+              <w:top w:w="100" w:type="dxa"/>
+              <w:left w:w="100" w:type="dxa"/>
+              <w:bottom w:w="100" w:type="dxa"/>
+              <w:right w:w="100" w:type="dxa"/>
+            </w:tcMar>
+            <w:vAlign w:val="bottom"/>
+          </w:tcPr>
+          <w:p>
+            <w:pPr>
+              <w:ind w:left="100"/>
+              <w:jc w:val="center"/>
+            </w:pPr>
+            <w:r>
+              <w:rPr>
+                <w:rFonts w:ascii="Calibri" w:eastAsia="Calibri" w:hAnsi="Calibri" w:cs="Calibri"/>
+                <w:sz w:val="24"/>
+              </w:rPr>
+              <w:t>10/8/14</w:t>
+            </w:r>
+          </w:p>
+        </w:tc>
+        <w:tc>
+          <w:tcPr>
+            <w:tcW w:w="1721" w:type="dxa"/>
+            <w:tcBorders>
+              <w:bottom w:val="single" w:sz="8" w:space="0" w:color="000000"/>
+              <w:right w:val="single" w:sz="8" w:space="0" w:color="000000"/>
+            </w:tcBorders>
+            <w:tcMar>
+              <w:top w:w="100" w:type="dxa"/>
+              <w:left w:w="100" w:type="dxa"/>
+              <w:bottom w:w="100" w:type="dxa"/>
+              <w:right w:w="100" w:type="dxa"/>
+            </w:tcMar>
+            <w:vAlign w:val="bottom"/>
+          </w:tcPr>
+          <w:p>
+            <w:pPr>
+              <w:ind w:left="100"/>
+              <w:jc w:val="center"/>
+            </w:pPr>
+            <w:r>
+              <w:rPr>
+                <w:rFonts w:ascii="Calibri" w:eastAsia="Calibri" w:hAnsi="Calibri" w:cs="Calibri"/>
+                <w:sz w:val="24"/>
+              </w:rPr>
+              <w:t>6</w:t>
+            </w:r>
+          </w:p>
+        </w:tc>
+        <w:tc>
+          <w:tcPr>
+            <w:tcW w:w="1307" w:type="dxa"/>
+            <w:tcBorders>
+              <w:bottom w:val="single" w:sz="8" w:space="0" w:color="000000"/>
+              <w:right w:val="single" w:sz="8" w:space="0" w:color="000000"/>
+            </w:tcBorders>
+            <w:tcMar>
+              <w:top w:w="100" w:type="dxa"/>
+              <w:left w:w="100" w:type="dxa"/>
+              <w:bottom w:w="100" w:type="dxa"/>
+              <w:right w:w="100" w:type="dxa"/>
+            </w:tcMar>
+            <w:vAlign w:val="bottom"/>
+          </w:tcPr>
+          <w:p>
+            <w:pPr>
+              <w:ind w:left="100"/>
+              <w:jc w:val="center"/>
+            </w:pPr>
+            <w:r>
+              <w:rPr>
+                <w:rFonts w:ascii="Calibri" w:eastAsia="Calibri" w:hAnsi="Calibri" w:cs="Calibri"/>
+                <w:sz w:val="24"/>
+              </w:rPr>
+              <w:t>4</w:t>
+            </w:r>
+          </w:p>
+        </w:tc>
+      </w:tr>
+      <w:tr>
+        <w:tc>
+          <w:tcPr>
+            <w:tcW w:w="914" w:type="dxa"/>
+            <w:tcBorders>
+              <w:left w:val="single" w:sz="8" w:space="0" w:color="000000"/>
+              <w:bottom w:val="single" w:sz="8" w:space="0" w:color="000000"/>
+              <w:right w:val="single" w:sz="8" w:space="0" w:color="000000"/>
+            </w:tcBorders>
+            <w:tcMar>
+              <w:top w:w="100" w:type="dxa"/>
+              <w:left w:w="100" w:type="dxa"/>
+              <w:bottom w:w="100" w:type="dxa"/>
+              <w:right w:w="100" w:type="dxa"/>
+            </w:tcMar>
+            <w:vAlign w:val="bottom"/>
+          </w:tcPr>
+          <w:p>
+            <w:pPr>
+              <w:ind w:left="100"/>
+              <w:jc w:val="center"/>
+            </w:pPr>
+            <w:r>
+              <w:rPr>
+                <w:rFonts w:ascii="Calibri" w:eastAsia="Calibri" w:hAnsi="Calibri" w:cs="Calibri"/>
+                <w:sz w:val="24"/>
+              </w:rPr>
+              <w:t>6</w:t>
+            </w:r>
+          </w:p>
+        </w:tc>
+        <w:tc>
+          <w:tcPr>
+            <w:tcW w:w="3294" w:type="dxa"/>
+            <w:tcBorders>
+              <w:bottom w:val="single" w:sz="8" w:space="0" w:color="000000"/>
+              <w:right w:val="single" w:sz="8" w:space="0" w:color="000000"/>
+            </w:tcBorders>
+            <w:tcMar>
+              <w:top w:w="100" w:type="dxa"/>
+              <w:left w:w="100" w:type="dxa"/>
+              <w:bottom w:w="100" w:type="dxa"/>
+              <w:right w:w="100" w:type="dxa"/>
+            </w:tcMar>
+            <w:vAlign w:val="bottom"/>
+          </w:tcPr>
+          <w:p>
+            <w:pPr>
+              <w:ind w:left="100"/>
+            </w:pPr>
+            <w:r>
+              <w:rPr>
+                <w:rFonts w:ascii="Calibri" w:eastAsia="Calibri" w:hAnsi="Calibri" w:cs="Calibri"/>
+                <w:sz w:val="24"/>
+              </w:rPr>
+              <w:t>Write project plan</w:t>
+            </w:r>
+          </w:p>
+        </w:tc>
+        <w:tc>
+          <w:tcPr>
+            <w:tcW w:w="2125" w:type="dxa"/>
+            <w:tcBorders>
+              <w:bottom w:val="single" w:sz="8" w:space="0" w:color="000000"/>
+              <w:right w:val="single" w:sz="8" w:space="0" w:color="000000"/>
+            </w:tcBorders>
+            <w:tcMar>
+              <w:top w:w="100" w:type="dxa"/>
+              <w:left w:w="100" w:type="dxa"/>
+              <w:bottom w:w="100" w:type="dxa"/>
+              <w:right w:w="100" w:type="dxa"/>
+            </w:tcMar>
+            <w:vAlign w:val="bottom"/>
+          </w:tcPr>
+          <w:p>
+            <w:pPr>
+              <w:ind w:left="100"/>
+              <w:jc w:val="center"/>
+            </w:pPr>
+            <w:r>
+              <w:rPr>
+                <w:rFonts w:ascii="Calibri" w:eastAsia="Calibri" w:hAnsi="Calibri" w:cs="Calibri"/>
+                <w:sz w:val="24"/>
+              </w:rPr>
+              <w:t>9/30/14</w:t>
+            </w:r>
+          </w:p>
+        </w:tc>
+        <w:tc>
+          <w:tcPr>
+            <w:tcW w:w="1721" w:type="dxa"/>
+            <w:tcBorders>
+              <w:bottom w:val="single" w:sz="8" w:space="0" w:color="000000"/>
+              <w:right w:val="single" w:sz="8" w:space="0" w:color="000000"/>
+            </w:tcBorders>
+            <w:tcMar>
+              <w:top w:w="100" w:type="dxa"/>
+              <w:left w:w="100" w:type="dxa"/>
+              <w:bottom w:w="100" w:type="dxa"/>
+              <w:right w:w="100" w:type="dxa"/>
+            </w:tcMar>
+            <w:vAlign w:val="bottom"/>
+          </w:tcPr>
+          <w:p>
+            <w:pPr>
+              <w:ind w:left="100"/>
+              <w:jc w:val="center"/>
+            </w:pPr>
+            <w:r>
+              <w:rPr>
+                <w:rFonts w:ascii="Calibri" w:eastAsia="Calibri" w:hAnsi="Calibri" w:cs="Calibri"/>
+                <w:sz w:val="24"/>
+              </w:rPr>
+              <w:t>2</w:t>
+            </w:r>
+          </w:p>
+        </w:tc>
+        <w:tc>
+          <w:tcPr>
+            <w:tcW w:w="1307" w:type="dxa"/>
+            <w:tcBorders>
+              <w:bottom w:val="single" w:sz="8" w:space="0" w:color="000000"/>
+              <w:right w:val="single" w:sz="8" w:space="0" w:color="000000"/>
+            </w:tcBorders>
+            <w:tcMar>
+              <w:top w:w="100" w:type="dxa"/>
+              <w:left w:w="100" w:type="dxa"/>
+              <w:bottom w:w="100" w:type="dxa"/>
+              <w:right w:w="100" w:type="dxa"/>
+            </w:tcMar>
+            <w:vAlign w:val="bottom"/>
+          </w:tcPr>
+          <w:p>
+            <w:pPr>
+              <w:ind w:left="100"/>
+              <w:jc w:val="center"/>
+            </w:pPr>
+            <w:r>
+              <w:rPr>
+                <w:rFonts w:ascii="Calibri" w:eastAsia="Calibri" w:hAnsi="Calibri" w:cs="Calibri"/>
+                <w:sz w:val="24"/>
+              </w:rPr>
+              <w:t>2</w:t>
+            </w:r>
+          </w:p>
+        </w:tc>
+      </w:tr>
+      <w:tr>
+        <w:tc>
+          <w:tcPr>
+            <w:tcW w:w="914" w:type="dxa"/>
+            <w:tcBorders>
+              <w:left w:val="single" w:sz="8" w:space="0" w:color="000000"/>
+              <w:bottom w:val="single" w:sz="8" w:space="0" w:color="000000"/>
+              <w:right w:val="single" w:sz="8" w:space="0" w:color="000000"/>
+            </w:tcBorders>
+            <w:tcMar>
+              <w:top w:w="100" w:type="dxa"/>
+              <w:left w:w="100" w:type="dxa"/>
+              <w:bottom w:w="100" w:type="dxa"/>
+              <w:right w:w="100" w:type="dxa"/>
+            </w:tcMar>
+            <w:vAlign w:val="bottom"/>
+          </w:tcPr>
+          <w:p>
+            <w:pPr>
+              <w:ind w:left="100"/>
+              <w:jc w:val="center"/>
+            </w:pPr>
+            <w:r>
+              <w:rPr>
+                <w:rFonts w:ascii="Calibri" w:eastAsia="Calibri" w:hAnsi="Calibri" w:cs="Calibri"/>
+                <w:sz w:val="24"/>
+              </w:rPr>
+              <w:t>7</w:t>
+            </w:r>
+          </w:p>
+        </w:tc>
+        <w:tc>
+          <w:tcPr>
+            <w:tcW w:w="3294" w:type="dxa"/>
+            <w:tcBorders>
+              <w:bottom w:val="single" w:sz="8" w:space="0" w:color="000000"/>
+              <w:right w:val="single" w:sz="8" w:space="0" w:color="000000"/>
+            </w:tcBorders>
+            <w:tcMar>
+              <w:top w:w="100" w:type="dxa"/>
+              <w:left w:w="100" w:type="dxa"/>
+              <w:bottom w:w="100" w:type="dxa"/>
+              <w:right w:w="100" w:type="dxa"/>
+            </w:tcMar>
+            <w:vAlign w:val="bottom"/>
+          </w:tcPr>
+          <w:p>
+            <w:pPr>
+              <w:ind w:left="100"/>
+            </w:pPr>
+            <w:r>
+              <w:rPr>
+                <w:rFonts w:ascii="Calibri" w:eastAsia="Calibri" w:hAnsi="Calibri" w:cs="Calibri"/>
+                <w:sz w:val="24"/>
+              </w:rPr>
+              <w:t>Design solution</w:t>
+            </w:r>
+          </w:p>
+        </w:tc>
+        <w:tc>
+          <w:tcPr>
+            <w:tcW w:w="2125" w:type="dxa"/>
+            <w:tcBorders>
+              <w:bottom w:val="single" w:sz="8" w:space="0" w:color="000000"/>
+              <w:right w:val="single" w:sz="8" w:space="0" w:color="000000"/>
+            </w:tcBorders>
+            <w:tcMar>
+              <w:top w:w="100" w:type="dxa"/>
+              <w:left w:w="100" w:type="dxa"/>
+              <w:bottom w:w="100" w:type="dxa"/>
+              <w:right w:w="100" w:type="dxa"/>
+            </w:tcMar>
+            <w:vAlign w:val="bottom"/>
+          </w:tcPr>
+          <w:p>
+            <w:pPr>
+              <w:ind w:left="100"/>
+              <w:jc w:val="center"/>
+            </w:pPr>
+            <w:r>
+              <w:rPr>
+                <w:rFonts w:ascii="Calibri" w:eastAsia="Calibri" w:hAnsi="Calibri" w:cs="Calibri"/>
+                <w:sz w:val="24"/>
+              </w:rPr>
+              <w:t>10/9/14</w:t>
+            </w:r>
+          </w:p>
+        </w:tc>
+        <w:tc>
+          <w:tcPr>
+            <w:tcW w:w="1721" w:type="dxa"/>
+            <w:tcBorders>
+              <w:bottom w:val="single" w:sz="8" w:space="0" w:color="000000"/>
+              <w:right w:val="single" w:sz="8" w:space="0" w:color="000000"/>
+            </w:tcBorders>
+            <w:tcMar>
+              <w:top w:w="100" w:type="dxa"/>
+              <w:left w:w="100" w:type="dxa"/>
+              <w:bottom w:w="100" w:type="dxa"/>
+              <w:right w:w="100" w:type="dxa"/>
+            </w:tcMar>
+            <w:vAlign w:val="bottom"/>
+          </w:tcPr>
+          <w:p>
+            <w:pPr>
+              <w:ind w:left="100"/>
+              <w:jc w:val="center"/>
+            </w:pPr>
+            <w:r>
+              <w:rPr>
+                <w:rFonts w:ascii="Calibri" w:eastAsia="Calibri" w:hAnsi="Calibri" w:cs="Calibri"/>
+                <w:sz w:val="24"/>
+              </w:rPr>
+              <w:t>4</w:t>
+            </w:r>
+          </w:p>
+        </w:tc>
+        <w:tc>
+          <w:tcPr>
+            <w:tcW w:w="1307" w:type="dxa"/>
+            <w:tcBorders>
+              <w:bottom w:val="single" w:sz="8" w:space="0" w:color="000000"/>
+              <w:right w:val="single" w:sz="8" w:space="0" w:color="000000"/>
+            </w:tcBorders>
+            <w:tcMar>
+              <w:top w:w="100" w:type="dxa"/>
+              <w:left w:w="100" w:type="dxa"/>
+              <w:bottom w:w="100" w:type="dxa"/>
+              <w:right w:w="100" w:type="dxa"/>
+            </w:tcMar>
+            <w:vAlign w:val="bottom"/>
+          </w:tcPr>
+          <w:p>
+            <w:pPr>
+              <w:ind w:left="100"/>
+              <w:jc w:val="center"/>
+            </w:pPr>
+            <w:r>
+              <w:rPr>
+                <w:rFonts w:ascii="Calibri" w:eastAsia="Calibri" w:hAnsi="Calibri" w:cs="Calibri"/>
+                <w:sz w:val="24"/>
+              </w:rPr>
+              <w:t>3</w:t>
+            </w:r>
+          </w:p>
+        </w:tc>
+      </w:tr>
+      <w:tr>
+        <w:tc>
+          <w:tcPr>
+            <w:tcW w:w="914" w:type="dxa"/>
+            <w:tcBorders>
+              <w:left w:val="single" w:sz="8" w:space="0" w:color="000000"/>
+              <w:bottom w:val="single" w:sz="8" w:space="0" w:color="000000"/>
+              <w:right w:val="single" w:sz="8" w:space="0" w:color="000000"/>
+            </w:tcBorders>
+            <w:tcMar>
+              <w:top w:w="100" w:type="dxa"/>
+              <w:left w:w="100" w:type="dxa"/>
+              <w:bottom w:w="100" w:type="dxa"/>
+              <w:right w:w="100" w:type="dxa"/>
+            </w:tcMar>
+            <w:vAlign w:val="bottom"/>
+          </w:tcPr>
+          <w:p>
+            <w:pPr>
+              <w:ind w:left="100"/>
+              <w:jc w:val="center"/>
+            </w:pPr>
+            <w:r>
+              <w:rPr>
+                <w:rFonts w:ascii="Calibri" w:eastAsia="Calibri" w:hAnsi="Calibri" w:cs="Calibri"/>
+                <w:sz w:val="24"/>
+              </w:rPr>
+              <w:t>8</w:t>
+            </w:r>
+          </w:p>
+        </w:tc>
+        <w:tc>
+          <w:tcPr>
+            <w:tcW w:w="3294" w:type="dxa"/>
+            <w:tcBorders>
+              <w:bottom w:val="single" w:sz="8" w:space="0" w:color="000000"/>
+              <w:right w:val="single" w:sz="8" w:space="0" w:color="000000"/>
+            </w:tcBorders>
+            <w:tcMar>
+              <w:top w:w="100" w:type="dxa"/>
+              <w:left w:w="100" w:type="dxa"/>
+              <w:bottom w:w="100" w:type="dxa"/>
+              <w:right w:w="100" w:type="dxa"/>
+            </w:tcMar>
+            <w:vAlign w:val="bottom"/>
+          </w:tcPr>
+          <w:p>
+            <w:pPr>
+              <w:ind w:left="100"/>
+            </w:pPr>
+            <w:r>
+              <w:rPr>
+                <w:rFonts w:ascii="Calibri" w:eastAsia="Calibri" w:hAnsi="Calibri" w:cs="Calibri"/>
+                <w:sz w:val="24"/>
+              </w:rPr>
+              <w:t>Write architecture Documentation</w:t>
+            </w:r>
+          </w:p>
+        </w:tc>
+        <w:tc>
+          <w:tcPr>
+            <w:tcW w:w="2125" w:type="dxa"/>
+            <w:tcBorders>
+              <w:bottom w:val="single" w:sz="8" w:space="0" w:color="000000"/>
+              <w:right w:val="single" w:sz="8" w:space="0" w:color="000000"/>
+            </w:tcBorders>
+            <w:tcMar>
+              <w:top w:w="100" w:type="dxa"/>
+              <w:left w:w="100" w:type="dxa"/>
+              <w:bottom w:w="100" w:type="dxa"/>
+              <w:right w:w="100" w:type="dxa"/>
+            </w:tcMar>
+            <w:vAlign w:val="bottom"/>
+          </w:tcPr>
+          <w:p>
+            <w:pPr>
+              <w:ind w:left="100"/>
+              <w:jc w:val="center"/>
+            </w:pPr>
+            <w:r>
+              <w:rPr>
+                <w:rFonts w:ascii="Calibri" w:eastAsia="Calibri" w:hAnsi="Calibri" w:cs="Calibri"/>
+                <w:sz w:val="24"/>
+              </w:rPr>
+              <w:t>10/9/14</w:t>
+            </w:r>
+          </w:p>
+        </w:tc>
+        <w:tc>
+          <w:tcPr>
+            <w:tcW w:w="1721" w:type="dxa"/>
+            <w:tcBorders>
+              <w:bottom w:val="single" w:sz="8" w:space="0" w:color="000000"/>
+              <w:right w:val="single" w:sz="8" w:space="0" w:color="000000"/>
+            </w:tcBorders>
+            <w:tcMar>
+              <w:top w:w="100" w:type="dxa"/>
+              <w:left w:w="100" w:type="dxa"/>
+              <w:bottom w:w="100" w:type="dxa"/>
+              <w:right w:w="100" w:type="dxa"/>
+            </w:tcMar>
+            <w:vAlign w:val="bottom"/>
+          </w:tcPr>
+          <w:p>
+            <w:pPr>
+              <w:ind w:left="100"/>
+              <w:jc w:val="center"/>
+            </w:pPr>
+            <w:r>
+              <w:rPr>
+                <w:rFonts w:ascii="Calibri" w:eastAsia="Calibri" w:hAnsi="Calibri" w:cs="Calibri"/>
+                <w:sz w:val="24"/>
+              </w:rPr>
+              <w:t>2</w:t>
+            </w:r>
+          </w:p>
+        </w:tc>
+        <w:tc>
+          <w:tcPr>
+            <w:tcW w:w="1307" w:type="dxa"/>
+            <w:tcBorders>
+              <w:bottom w:val="single" w:sz="8" w:space="0" w:color="000000"/>
+              <w:right w:val="single" w:sz="8" w:space="0" w:color="000000"/>
+            </w:tcBorders>
+            <w:tcMar>
+              <w:top w:w="100" w:type="dxa"/>
+              <w:left w:w="100" w:type="dxa"/>
+              <w:bottom w:w="100" w:type="dxa"/>
+              <w:right w:w="100" w:type="dxa"/>
+            </w:tcMar>
+            <w:vAlign w:val="bottom"/>
+          </w:tcPr>
+          <w:p>
+            <w:pPr>
+              <w:ind w:left="100"/>
+              <w:jc w:val="center"/>
+            </w:pPr>
+            <w:r>
+              <w:rPr>
+                <w:rFonts w:ascii="Calibri" w:eastAsia="Calibri" w:hAnsi="Calibri" w:cs="Calibri"/>
+                <w:sz w:val="24"/>
+              </w:rPr>
+              <w:t>7</w:t>
+            </w:r>
+          </w:p>
+        </w:tc>
+      </w:tr>
+      <w:tr>
+        <w:tc>
+          <w:tcPr>
+            <w:tcW w:w="914" w:type="dxa"/>
+            <w:tcBorders>
+              <w:left w:val="single" w:sz="8" w:space="0" w:color="000000"/>
+              <w:bottom w:val="single" w:sz="8" w:space="0" w:color="000000"/>
+              <w:right w:val="single" w:sz="8" w:space="0" w:color="000000"/>
+            </w:tcBorders>
+            <w:tcMar>
+              <w:top w:w="100" w:type="dxa"/>
+              <w:left w:w="100" w:type="dxa"/>
+              <w:bottom w:w="100" w:type="dxa"/>
+              <w:right w:w="100" w:type="dxa"/>
+            </w:tcMar>
+            <w:vAlign w:val="bottom"/>
+          </w:tcPr>
+          <w:p>
+            <w:pPr>
+              <w:ind w:left="100"/>
+              <w:jc w:val="center"/>
+            </w:pPr>
+            <w:r>
+              <w:rPr>
+                <w:rFonts w:ascii="Calibri" w:eastAsia="Calibri" w:hAnsi="Calibri" w:cs="Calibri"/>
+                <w:sz w:val="24"/>
+              </w:rPr>
+              <w:t>9</w:t>
+            </w:r>
+          </w:p>
+        </w:tc>
+        <w:tc>
+          <w:tcPr>
+            <w:tcW w:w="3294" w:type="dxa"/>
+            <w:tcBorders>
+              <w:bottom w:val="single" w:sz="8" w:space="0" w:color="000000"/>
+              <w:right w:val="single" w:sz="8" w:space="0" w:color="000000"/>
+            </w:tcBorders>
+            <w:tcMar>
+              <w:top w:w="100" w:type="dxa"/>
+              <w:left w:w="100" w:type="dxa"/>
+              <w:bottom w:w="100" w:type="dxa"/>
+              <w:right w:w="100" w:type="dxa"/>
+            </w:tcMar>
+            <w:vAlign w:val="bottom"/>
+          </w:tcPr>
+          <w:p>
+            <w:pPr>
+              <w:ind w:left="100"/>
+            </w:pPr>
+            <w:r>
+              <w:rPr>
+                <w:rFonts w:ascii="Calibri" w:eastAsia="Calibri" w:hAnsi="Calibri" w:cs="Calibri"/>
+                <w:sz w:val="24"/>
+              </w:rPr>
+              <w:t>Development phase</w:t>
+            </w:r>
+          </w:p>
+        </w:tc>
+        <w:tc>
+          <w:tcPr>
+            <w:tcW w:w="2125" w:type="dxa"/>
+            <w:tcBorders>
+              <w:bottom w:val="single" w:sz="8" w:space="0" w:color="000000"/>
+              <w:right w:val="single" w:sz="8" w:space="0" w:color="000000"/>
+            </w:tcBorders>
+            <w:tcMar>
+              <w:top w:w="100" w:type="dxa"/>
+              <w:left w:w="100" w:type="dxa"/>
+              <w:bottom w:w="100" w:type="dxa"/>
+              <w:right w:w="100" w:type="dxa"/>
+            </w:tcMar>
+            <w:vAlign w:val="bottom"/>
+          </w:tcPr>
+          <w:p>
+            <w:pPr>
+              <w:ind w:left="100"/>
+              <w:jc w:val="center"/>
+            </w:pPr>
+            <w:r>
+              <w:rPr>
+                <w:rFonts w:ascii="Calibri" w:eastAsia="Calibri" w:hAnsi="Calibri" w:cs="Calibri"/>
+                <w:sz w:val="24"/>
+              </w:rPr>
+              <w:t>11/10/14</w:t>
+            </w:r>
+          </w:p>
+        </w:tc>
+        <w:tc>
+          <w:tcPr>
+            <w:tcW w:w="1721" w:type="dxa"/>
+            <w:tcBorders>
+              <w:bottom w:val="single" w:sz="8" w:space="0" w:color="000000"/>
+              <w:right w:val="single" w:sz="8" w:space="0" w:color="000000"/>
+            </w:tcBorders>
+            <w:tcMar>
+              <w:top w:w="100" w:type="dxa"/>
+              <w:left w:w="100" w:type="dxa"/>
+              <w:bottom w:w="100" w:type="dxa"/>
+              <w:right w:w="100" w:type="dxa"/>
+            </w:tcMar>
+            <w:vAlign w:val="bottom"/>
+          </w:tcPr>
+          <w:p>
+            <w:pPr>
+              <w:ind w:left="100"/>
+              <w:jc w:val="center"/>
+            </w:pPr>
+            <w:r>
+              <w:rPr>
+                <w:rFonts w:ascii="Calibri" w:eastAsia="Calibri" w:hAnsi="Calibri" w:cs="Calibri"/>
+                <w:sz w:val="24"/>
+              </w:rPr>
+              <w:t>5</w:t>
+            </w:r>
+          </w:p>
+        </w:tc>
+        <w:tc>
+          <w:tcPr>
+            <w:tcW w:w="1307" w:type="dxa"/>
+            <w:tcBorders>
+              <w:bottom w:val="single" w:sz="8" w:space="0" w:color="000000"/>
+              <w:right w:val="single" w:sz="8" w:space="0" w:color="000000"/>
+            </w:tcBorders>
+            <w:tcMar>
+              <w:top w:w="100" w:type="dxa"/>
+              <w:left w:w="100" w:type="dxa"/>
+              <w:bottom w:w="100" w:type="dxa"/>
+              <w:right w:w="100" w:type="dxa"/>
+            </w:tcMar>
+            <w:vAlign w:val="bottom"/>
+          </w:tcPr>
+          <w:p>
+            <w:pPr>
+              <w:ind w:left="100"/>
+              <w:jc w:val="center"/>
+            </w:pPr>
+            <w:r>
+              <w:rPr>
+                <w:rFonts w:ascii="Calibri" w:eastAsia="Calibri" w:hAnsi="Calibri" w:cs="Calibri"/>
+                <w:sz w:val="24"/>
+              </w:rPr>
+              <w:t>8</w:t>
+            </w:r>
+          </w:p>
+        </w:tc>
+      </w:tr>
+      <w:tr>
+        <w:tc>
+          <w:tcPr>
+            <w:tcW w:w="914" w:type="dxa"/>
+            <w:tcBorders>
+              <w:left w:val="single" w:sz="8" w:space="0" w:color="000000"/>
+              <w:bottom w:val="single" w:sz="8" w:space="0" w:color="000000"/>
+              <w:right w:val="single" w:sz="8" w:space="0" w:color="000000"/>
+            </w:tcBorders>
+            <w:tcMar>
+              <w:top w:w="100" w:type="dxa"/>
+              <w:left w:w="100" w:type="dxa"/>
+              <w:bottom w:w="100" w:type="dxa"/>
+              <w:right w:w="100" w:type="dxa"/>
+            </w:tcMar>
+            <w:vAlign w:val="bottom"/>
+          </w:tcPr>
+          <w:p>
+            <w:pPr>
+              <w:ind w:left="100"/>
+              <w:jc w:val="center"/>
+            </w:pPr>
+            <w:r>
+              <w:rPr>
+                <w:rFonts w:ascii="Calibri" w:eastAsia="Calibri" w:hAnsi="Calibri" w:cs="Calibri"/>
+                <w:sz w:val="24"/>
+              </w:rPr>
+              <w:t>10</w:t>
+            </w:r>
+          </w:p>
+        </w:tc>
+        <w:tc>
+          <w:tcPr>
+            <w:tcW w:w="3294" w:type="dxa"/>
+            <w:tcBorders>
+              <w:bottom w:val="single" w:sz="8" w:space="0" w:color="000000"/>
+              <w:right w:val="single" w:sz="8" w:space="0" w:color="000000"/>
+            </w:tcBorders>
+            <w:tcMar>
+              <w:top w:w="100" w:type="dxa"/>
+              <w:left w:w="100" w:type="dxa"/>
+              <w:bottom w:w="100" w:type="dxa"/>
+              <w:right w:w="100" w:type="dxa"/>
+            </w:tcMar>
+            <w:vAlign w:val="bottom"/>
+          </w:tcPr>
+          <w:p>
+            <w:pPr>
+              <w:ind w:left="100"/>
+            </w:pPr>
+            <w:r>
+              <w:rPr>
+                <w:rFonts w:ascii="Calibri" w:eastAsia="Calibri" w:hAnsi="Calibri" w:cs="Calibri"/>
+                <w:sz w:val="24"/>
+              </w:rPr>
+              <w:t>Write Test Plan</w:t>
+            </w:r>
+          </w:p>
+        </w:tc>
+        <w:tc>
+          <w:tcPr>
+            <w:tcW w:w="2125" w:type="dxa"/>
+            <w:tcBorders>
+              <w:bottom w:val="single" w:sz="8" w:space="0" w:color="000000"/>
+              <w:right w:val="single" w:sz="8" w:space="0" w:color="000000"/>
+            </w:tcBorders>
+            <w:tcMar>
+              <w:top w:w="100" w:type="dxa"/>
+              <w:left w:w="100" w:type="dxa"/>
+              <w:bottom w:w="100" w:type="dxa"/>
+              <w:right w:w="100" w:type="dxa"/>
+            </w:tcMar>
+            <w:vAlign w:val="bottom"/>
+          </w:tcPr>
+          <w:p>
+            <w:pPr>
+              <w:ind w:left="100"/>
+              <w:jc w:val="center"/>
+            </w:pPr>
+            <w:r>
+              <w:rPr>
+                <w:rFonts w:ascii="Calibri" w:eastAsia="Calibri" w:hAnsi="Calibri" w:cs="Calibri"/>
+                <w:sz w:val="24"/>
+              </w:rPr>
+              <w:t>11/15/14</w:t>
+            </w:r>
+          </w:p>
+        </w:tc>
+        <w:tc>
+          <w:tcPr>
+            <w:tcW w:w="1721" w:type="dxa"/>
+            <w:tcBorders>
+              <w:bottom w:val="single" w:sz="8" w:space="0" w:color="000000"/>
+              <w:right w:val="single" w:sz="8" w:space="0" w:color="000000"/>
+            </w:tcBorders>
+            <w:tcMar>
+              <w:top w:w="100" w:type="dxa"/>
+              <w:left w:w="100" w:type="dxa"/>
+              <w:bottom w:w="100" w:type="dxa"/>
+              <w:right w:w="100" w:type="dxa"/>
+            </w:tcMar>
+            <w:vAlign w:val="bottom"/>
+          </w:tcPr>
+          <w:p>
+            <w:pPr>
+              <w:ind w:left="100"/>
+              <w:jc w:val="center"/>
+            </w:pPr>
+            <w:r>
+              <w:rPr>
+                <w:rFonts w:ascii="Calibri" w:eastAsia="Calibri" w:hAnsi="Calibri" w:cs="Calibri"/>
+                <w:sz w:val="24"/>
+              </w:rPr>
+              <w:t>2</w:t>
+            </w:r>
+          </w:p>
+        </w:tc>
+        <w:tc>
+          <w:tcPr>
+            <w:tcW w:w="1307" w:type="dxa"/>
+            <w:tcBorders>
+              <w:bottom w:val="single" w:sz="8" w:space="0" w:color="000000"/>
+              <w:right w:val="single" w:sz="8" w:space="0" w:color="000000"/>
+            </w:tcBorders>
+            <w:tcMar>
+              <w:top w:w="100" w:type="dxa"/>
+              <w:left w:w="100" w:type="dxa"/>
+              <w:bottom w:w="100" w:type="dxa"/>
+              <w:right w:w="100" w:type="dxa"/>
+            </w:tcMar>
+            <w:vAlign w:val="bottom"/>
+          </w:tcPr>
+          <w:p>
+            <w:pPr>
+              <w:ind w:left="100"/>
+              <w:jc w:val="center"/>
+            </w:pPr>
+            <w:r>
+              <w:rPr>
+                <w:rFonts w:ascii="Calibri" w:eastAsia="Calibri" w:hAnsi="Calibri" w:cs="Calibri"/>
+                <w:sz w:val="24"/>
+              </w:rPr>
+              <w:t>9</w:t>
+            </w:r>
+          </w:p>
+        </w:tc>
+      </w:tr>
+      <w:tr>
+        <w:tc>
+          <w:tcPr>
+            <w:tcW w:w="914" w:type="dxa"/>
+            <w:tcBorders>
+              <w:left w:val="single" w:sz="8" w:space="0" w:color="000000"/>
+              <w:bottom w:val="single" w:sz="8" w:space="0" w:color="000000"/>
+              <w:right w:val="single" w:sz="8" w:space="0" w:color="000000"/>
+            </w:tcBorders>
+            <w:tcMar>
+              <w:top w:w="100" w:type="dxa"/>
+              <w:left w:w="100" w:type="dxa"/>
+              <w:bottom w:w="100" w:type="dxa"/>
+              <w:right w:w="100" w:type="dxa"/>
+            </w:tcMar>
+            <w:vAlign w:val="bottom"/>
+          </w:tcPr>
+          <w:p>
+            <w:pPr>
+              <w:ind w:left="100"/>
+              <w:jc w:val="center"/>
+            </w:pPr>
+            <w:r>
+              <w:rPr>
+                <w:rFonts w:ascii="Calibri" w:eastAsia="Calibri" w:hAnsi="Calibri" w:cs="Calibri"/>
+                <w:sz w:val="24"/>
+              </w:rPr>
+              <w:t>11</w:t>
+            </w:r>
+          </w:p>
+        </w:tc>
+        <w:tc>
+          <w:tcPr>
+            <w:tcW w:w="3294" w:type="dxa"/>
+            <w:tcBorders>
+              <w:bottom w:val="single" w:sz="8" w:space="0" w:color="000000"/>
+              <w:right w:val="single" w:sz="8" w:space="0" w:color="000000"/>
+            </w:tcBorders>
+            <w:tcMar>
+              <w:top w:w="100" w:type="dxa"/>
+              <w:left w:w="100" w:type="dxa"/>
+              <w:bottom w:w="100" w:type="dxa"/>
+              <w:right w:w="100" w:type="dxa"/>
+            </w:tcMar>
+            <w:vAlign w:val="bottom"/>
+          </w:tcPr>
+          <w:p>
+            <w:pPr>
+              <w:ind w:left="100"/>
+            </w:pPr>
+            <w:proofErr w:type="spellStart"/>
+            <w:r>
+              <w:rPr>
+                <w:rFonts w:ascii="Calibri" w:eastAsia="Calibri" w:hAnsi="Calibri" w:cs="Calibri"/>
+                <w:sz w:val="24"/>
+              </w:rPr>
+              <w:t>Tesing</w:t>
+            </w:r>
+            <w:proofErr w:type="spellEnd"/>
+            <w:r>
+              <w:rPr>
+                <w:rFonts w:ascii="Calibri" w:eastAsia="Calibri" w:hAnsi="Calibri" w:cs="Calibri"/>
+                <w:sz w:val="24"/>
+              </w:rPr>
+              <w:t xml:space="preserve"> and Debugging phase</w:t>
+            </w:r>
+          </w:p>
+        </w:tc>
+        <w:tc>
+          <w:tcPr>
+            <w:tcW w:w="2125" w:type="dxa"/>
+            <w:tcBorders>
+              <w:bottom w:val="single" w:sz="8" w:space="0" w:color="000000"/>
+              <w:right w:val="single" w:sz="8" w:space="0" w:color="000000"/>
+            </w:tcBorders>
+            <w:tcMar>
+              <w:top w:w="100" w:type="dxa"/>
+              <w:left w:w="100" w:type="dxa"/>
+              <w:bottom w:w="100" w:type="dxa"/>
+              <w:right w:w="100" w:type="dxa"/>
+            </w:tcMar>
+            <w:vAlign w:val="bottom"/>
+          </w:tcPr>
+          <w:p>
+            <w:pPr>
+              <w:ind w:left="100"/>
+              <w:jc w:val="center"/>
+            </w:pPr>
+            <w:r>
+              <w:rPr>
+                <w:rFonts w:ascii="Calibri" w:eastAsia="Calibri" w:hAnsi="Calibri" w:cs="Calibri"/>
+                <w:sz w:val="24"/>
+              </w:rPr>
+              <w:t>11/25/14</w:t>
+            </w:r>
+          </w:p>
+        </w:tc>
+        <w:tc>
+          <w:tcPr>
+            <w:tcW w:w="1721" w:type="dxa"/>
+            <w:tcBorders>
+              <w:bottom w:val="single" w:sz="8" w:space="0" w:color="000000"/>
+              <w:right w:val="single" w:sz="8" w:space="0" w:color="000000"/>
+            </w:tcBorders>
+            <w:tcMar>
+              <w:top w:w="100" w:type="dxa"/>
+              <w:left w:w="100" w:type="dxa"/>
+              <w:bottom w:w="100" w:type="dxa"/>
+              <w:right w:w="100" w:type="dxa"/>
+            </w:tcMar>
+            <w:vAlign w:val="bottom"/>
+          </w:tcPr>
+          <w:p>
+            <w:pPr>
+              <w:ind w:left="100"/>
+              <w:jc w:val="center"/>
+            </w:pPr>
+            <w:r>
+              <w:rPr>
+                <w:rFonts w:ascii="Calibri" w:eastAsia="Calibri" w:hAnsi="Calibri" w:cs="Calibri"/>
+                <w:sz w:val="24"/>
+              </w:rPr>
+              <w:t>2</w:t>
+            </w:r>
+          </w:p>
+        </w:tc>
+        <w:tc>
+          <w:tcPr>
+            <w:tcW w:w="1307" w:type="dxa"/>
+            <w:tcBorders>
+              <w:bottom w:val="single" w:sz="8" w:space="0" w:color="000000"/>
+              <w:right w:val="single" w:sz="8" w:space="0" w:color="000000"/>
+            </w:tcBorders>
+            <w:tcMar>
+              <w:top w:w="100" w:type="dxa"/>
+              <w:left w:w="100" w:type="dxa"/>
+              <w:bottom w:w="100" w:type="dxa"/>
+              <w:right w:w="100" w:type="dxa"/>
+            </w:tcMar>
+            <w:vAlign w:val="bottom"/>
+          </w:tcPr>
+          <w:p>
+            <w:pPr>
+              <w:ind w:left="100"/>
+              <w:jc w:val="center"/>
+            </w:pPr>
+            <w:r>
+              <w:rPr>
+                <w:rFonts w:ascii="Calibri" w:eastAsia="Calibri" w:hAnsi="Calibri" w:cs="Calibri"/>
+                <w:sz w:val="24"/>
+              </w:rPr>
+              <w:t>10</w:t>
+            </w:r>
+          </w:p>
+        </w:tc>
+      </w:tr>
+      <w:tr>
+        <w:tc>
+          <w:tcPr>
+            <w:tcW w:w="914" w:type="dxa"/>
+            <w:tcBorders>
+              <w:left w:val="single" w:sz="8" w:space="0" w:color="000000"/>
+              <w:bottom w:val="single" w:sz="8" w:space="0" w:color="000000"/>
+              <w:right w:val="single" w:sz="8" w:space="0" w:color="000000"/>
+            </w:tcBorders>
+            <w:tcMar>
+              <w:top w:w="100" w:type="dxa"/>
+              <w:left w:w="100" w:type="dxa"/>
+              <w:bottom w:w="100" w:type="dxa"/>
+              <w:right w:w="100" w:type="dxa"/>
+            </w:tcMar>
+            <w:vAlign w:val="bottom"/>
+          </w:tcPr>
+          <w:p>
+            <w:pPr>
+              <w:ind w:left="100"/>
+              <w:jc w:val="center"/>
+            </w:pPr>
+            <w:r>
+              <w:rPr>
+                <w:rFonts w:ascii="Calibri" w:eastAsia="Calibri" w:hAnsi="Calibri" w:cs="Calibri"/>
+                <w:sz w:val="24"/>
+              </w:rPr>
+              <w:t>12</w:t>
+            </w:r>
+          </w:p>
+        </w:tc>
+        <w:tc>
+          <w:tcPr>
+            <w:tcW w:w="3294" w:type="dxa"/>
+            <w:tcBorders>
+              <w:bottom w:val="single" w:sz="8" w:space="0" w:color="000000"/>
+              <w:right w:val="single" w:sz="8" w:space="0" w:color="000000"/>
+            </w:tcBorders>
+            <w:tcMar>
+              <w:top w:w="100" w:type="dxa"/>
+              <w:left w:w="100" w:type="dxa"/>
+              <w:bottom w:w="100" w:type="dxa"/>
+              <w:right w:w="100" w:type="dxa"/>
+            </w:tcMar>
+            <w:vAlign w:val="bottom"/>
+          </w:tcPr>
+          <w:p>
+            <w:pPr>
+              <w:ind w:left="100"/>
+            </w:pPr>
+            <w:r>
+              <w:rPr>
+                <w:rFonts w:ascii="Calibri" w:eastAsia="Calibri" w:hAnsi="Calibri" w:cs="Calibri"/>
+                <w:sz w:val="24"/>
+              </w:rPr>
+              <w:t>Deployment</w:t>
+            </w:r>
+          </w:p>
+        </w:tc>
+        <w:tc>
+          <w:tcPr>
+            <w:tcW w:w="2125" w:type="dxa"/>
+            <w:tcBorders>
+              <w:bottom w:val="single" w:sz="8" w:space="0" w:color="000000"/>
+              <w:right w:val="single" w:sz="8" w:space="0" w:color="000000"/>
+            </w:tcBorders>
+            <w:tcMar>
+              <w:top w:w="100" w:type="dxa"/>
+              <w:left w:w="100" w:type="dxa"/>
+              <w:bottom w:w="100" w:type="dxa"/>
+              <w:right w:w="100" w:type="dxa"/>
+            </w:tcMar>
+            <w:vAlign w:val="bottom"/>
+          </w:tcPr>
+          <w:p>
+            <w:pPr>
+              <w:ind w:left="100"/>
+              <w:jc w:val="center"/>
+            </w:pPr>
+            <w:r>
+              <w:rPr>
+                <w:rFonts w:ascii="Calibri" w:eastAsia="Calibri" w:hAnsi="Calibri" w:cs="Calibri"/>
+                <w:sz w:val="24"/>
+              </w:rPr>
+              <w:t>11/26/14</w:t>
+            </w:r>
+          </w:p>
+        </w:tc>
+        <w:tc>
+          <w:tcPr>
+            <w:tcW w:w="1721" w:type="dxa"/>
+            <w:tcBorders>
+              <w:bottom w:val="single" w:sz="8" w:space="0" w:color="000000"/>
+              <w:right w:val="single" w:sz="8" w:space="0" w:color="000000"/>
+            </w:tcBorders>
+            <w:tcMar>
+              <w:top w:w="100" w:type="dxa"/>
+              <w:left w:w="100" w:type="dxa"/>
+              <w:bottom w:w="100" w:type="dxa"/>
+              <w:right w:w="100" w:type="dxa"/>
+            </w:tcMar>
+            <w:vAlign w:val="bottom"/>
+          </w:tcPr>
+          <w:p>
+            <w:pPr>
+              <w:ind w:left="100"/>
+              <w:jc w:val="center"/>
+            </w:pPr>
+            <w:r>
+              <w:rPr>
+                <w:rFonts w:ascii="Calibri" w:eastAsia="Calibri" w:hAnsi="Calibri" w:cs="Calibri"/>
+                <w:sz w:val="24"/>
+              </w:rPr>
+              <w:t>6</w:t>
+            </w:r>
+          </w:p>
+        </w:tc>
+        <w:tc>
+          <w:tcPr>
+            <w:tcW w:w="1307" w:type="dxa"/>
+            <w:tcBorders>
+              <w:bottom w:val="single" w:sz="8" w:space="0" w:color="000000"/>
+              <w:right w:val="single" w:sz="8" w:space="0" w:color="000000"/>
+            </w:tcBorders>
+            <w:tcMar>
+              <w:top w:w="100" w:type="dxa"/>
+              <w:left w:w="100" w:type="dxa"/>
+              <w:bottom w:w="100" w:type="dxa"/>
+              <w:right w:w="100" w:type="dxa"/>
+            </w:tcMar>
+            <w:vAlign w:val="bottom"/>
+          </w:tcPr>
+          <w:p>
+            <w:pPr>
+              <w:ind w:left="100"/>
+              <w:jc w:val="center"/>
+            </w:pPr>
+            <w:r>
+              <w:rPr>
+                <w:rFonts w:ascii="Calibri" w:eastAsia="Calibri" w:hAnsi="Calibri" w:cs="Calibri"/>
+                <w:sz w:val="24"/>
+              </w:rPr>
+              <w:t>11</w:t>
+            </w:r>
+          </w:p>
+        </w:tc>
+      </w:tr>
+      <w:tr>
+        <w:tc>
+          <w:tcPr>
+            <w:tcW w:w="914" w:type="dxa"/>
+            <w:tcBorders>
+              <w:left w:val="single" w:sz="8" w:space="0" w:color="000000"/>
+              <w:bottom w:val="single" w:sz="8" w:space="0" w:color="000000"/>
+              <w:right w:val="single" w:sz="8" w:space="0" w:color="000000"/>
+            </w:tcBorders>
+            <w:tcMar>
+              <w:top w:w="100" w:type="dxa"/>
+              <w:left w:w="100" w:type="dxa"/>
+              <w:bottom w:w="100" w:type="dxa"/>
+              <w:right w:w="100" w:type="dxa"/>
+            </w:tcMar>
+            <w:vAlign w:val="bottom"/>
+          </w:tcPr>
+          <w:p>
+            <w:pPr>
+              <w:ind w:left="100"/>
+              <w:jc w:val="center"/>
+            </w:pPr>
+            <w:r>
+              <w:rPr>
+                <w:rFonts w:ascii="Calibri" w:eastAsia="Calibri" w:hAnsi="Calibri" w:cs="Calibri"/>
+                <w:sz w:val="24"/>
+              </w:rPr>
+              <w:t>13</w:t>
+            </w:r>
+          </w:p>
+        </w:tc>
+        <w:tc>
+          <w:tcPr>
+            <w:tcW w:w="3294" w:type="dxa"/>
+            <w:tcBorders>
+              <w:bottom w:val="single" w:sz="8" w:space="0" w:color="000000"/>
+              <w:right w:val="single" w:sz="8" w:space="0" w:color="000000"/>
+            </w:tcBorders>
+            <w:tcMar>
+              <w:top w:w="100" w:type="dxa"/>
+              <w:left w:w="100" w:type="dxa"/>
+              <w:bottom w:w="100" w:type="dxa"/>
+              <w:right w:w="100" w:type="dxa"/>
+            </w:tcMar>
+            <w:vAlign w:val="bottom"/>
+          </w:tcPr>
+          <w:p>
+            <w:pPr>
+              <w:ind w:left="100"/>
+            </w:pPr>
+            <w:r>
+              <w:rPr>
+                <w:rFonts w:ascii="Calibri" w:eastAsia="Calibri" w:hAnsi="Calibri" w:cs="Calibri"/>
+                <w:sz w:val="24"/>
+              </w:rPr>
+              <w:t>Final Project Report</w:t>
+            </w:r>
+          </w:p>
+        </w:tc>
+        <w:tc>
+          <w:tcPr>
+            <w:tcW w:w="2125" w:type="dxa"/>
+            <w:tcBorders>
+              <w:bottom w:val="single" w:sz="8" w:space="0" w:color="000000"/>
+              <w:right w:val="single" w:sz="8" w:space="0" w:color="000000"/>
+            </w:tcBorders>
+            <w:tcMar>
+              <w:top w:w="100" w:type="dxa"/>
+              <w:left w:w="100" w:type="dxa"/>
+              <w:bottom w:w="100" w:type="dxa"/>
+              <w:right w:w="100" w:type="dxa"/>
+            </w:tcMar>
+            <w:vAlign w:val="bottom"/>
+          </w:tcPr>
+          <w:p>
+            <w:pPr>
+              <w:ind w:left="100"/>
+              <w:jc w:val="center"/>
+            </w:pPr>
+            <w:r>
+              <w:rPr>
+                <w:rFonts w:ascii="Calibri" w:eastAsia="Calibri" w:hAnsi="Calibri" w:cs="Calibri"/>
+                <w:sz w:val="24"/>
+              </w:rPr>
+              <w:t>11/27/14</w:t>
+            </w:r>
+          </w:p>
+        </w:tc>
+        <w:tc>
+          <w:tcPr>
+            <w:tcW w:w="1721" w:type="dxa"/>
+            <w:tcBorders>
+              <w:bottom w:val="single" w:sz="8" w:space="0" w:color="000000"/>
+              <w:right w:val="single" w:sz="8" w:space="0" w:color="000000"/>
+            </w:tcBorders>
+            <w:tcMar>
+              <w:top w:w="100" w:type="dxa"/>
+              <w:left w:w="100" w:type="dxa"/>
+              <w:bottom w:w="100" w:type="dxa"/>
+              <w:right w:w="100" w:type="dxa"/>
+            </w:tcMar>
+            <w:vAlign w:val="bottom"/>
+          </w:tcPr>
+          <w:p>
+            <w:pPr>
+              <w:ind w:left="100"/>
+              <w:jc w:val="center"/>
+            </w:pPr>
+            <w:r>
+              <w:rPr>
+                <w:rFonts w:ascii="Calibri" w:eastAsia="Calibri" w:hAnsi="Calibri" w:cs="Calibri"/>
+                <w:sz w:val="24"/>
+              </w:rPr>
+              <w:t>6</w:t>
+            </w:r>
+          </w:p>
+        </w:tc>
+        <w:tc>
+          <w:tcPr>
+            <w:tcW w:w="1307" w:type="dxa"/>
+            <w:tcBorders>
+              <w:bottom w:val="single" w:sz="8" w:space="0" w:color="000000"/>
+              <w:right w:val="single" w:sz="8" w:space="0" w:color="000000"/>
+            </w:tcBorders>
+            <w:tcMar>
+              <w:top w:w="100" w:type="dxa"/>
+              <w:left w:w="100" w:type="dxa"/>
+              <w:bottom w:w="100" w:type="dxa"/>
+              <w:right w:w="100" w:type="dxa"/>
+            </w:tcMar>
+            <w:vAlign w:val="bottom"/>
+          </w:tcPr>
+          <w:p>
+            <w:pPr>
+              <w:ind w:left="100"/>
+              <w:jc w:val="center"/>
+            </w:pPr>
+            <w:r>
+              <w:rPr>
+                <w:rFonts w:ascii="Calibri" w:eastAsia="Calibri" w:hAnsi="Calibri" w:cs="Calibri"/>
+                <w:sz w:val="24"/>
+              </w:rPr>
+              <w:t>10</w:t>
+            </w:r>
+          </w:p>
+        </w:tc>
+      </w:tr>
+    </w:tbl>
+    <w:p/>
+    <w:p/>
+    <w:p>
+      <w:pPr>
+        <w:numPr>
+          <w:ilvl w:val="0"/>
+          <w:numId w:val="7"/>
+        </w:numPr>
+        <w:spacing w:line="276" w:lineRule="auto"/>
+        <w:ind w:hanging="359"/>
+        <w:contextualSpacing/>
+        <w:rPr>
+          <w:rFonts w:ascii="Times New Roman" w:eastAsia="Times New Roman" w:hAnsi="Times New Roman" w:cs="Times New Roman"/>
+          <w:b/>
+          <w:sz w:val="28"/>
+        </w:rPr>
+      </w:pPr>
+      <w:r>
+        <w:rPr>
+          <w:rFonts w:ascii="Times New Roman" w:eastAsia="Times New Roman" w:hAnsi="Times New Roman" w:cs="Times New Roman"/>
+          <w:b/>
+          <w:sz w:val="28"/>
+        </w:rPr>
+        <w:tab/>
+      </w:r>
+      <w:r>
+        <w:rPr>
+          <w:rFonts w:ascii="Times New Roman" w:eastAsia="Times New Roman" w:hAnsi="Times New Roman" w:cs="Times New Roman"/>
+          <w:b/>
+          <w:sz w:val="28"/>
+        </w:rPr>
+        <w:tab/>
+      </w:r>
+      <w:r>
+        <w:rPr>
+          <w:rFonts w:ascii="Times New Roman" w:eastAsia="Times New Roman" w:hAnsi="Times New Roman" w:cs="Times New Roman"/>
+          <w:b/>
+          <w:sz w:val="28"/>
+        </w:rPr>
+        <w:tab/>
+      </w:r>
+      <w:r>
+        <w:rPr>
+          <w:rFonts w:ascii="Times New Roman" w:eastAsia="Times New Roman" w:hAnsi="Times New Roman" w:cs="Times New Roman"/>
+          <w:b/>
+          <w:sz w:val="28"/>
+        </w:rPr>
+        <w:tab/>
+      </w:r>
+      <w:r>
+        <w:rPr>
+          <w:rFonts w:ascii="Times New Roman" w:eastAsia="Times New Roman" w:hAnsi="Times New Roman" w:cs="Times New Roman"/>
+          <w:b/>
+          <w:sz w:val="28"/>
+        </w:rPr>
+        <w:tab/>
+      </w:r>
+      <w:r>
+        <w:rPr>
+          <w:rFonts w:ascii="Times New Roman" w:eastAsia="Times New Roman" w:hAnsi="Times New Roman" w:cs="Times New Roman"/>
+          <w:b/>
+          <w:sz w:val="28"/>
+        </w:rPr>
+        <w:tab/>
+      </w:r>
+    </w:p>
+    <w:p>
+      <w:r>
+        <w:rPr>
+          <w:rFonts w:ascii="Times New Roman" w:eastAsia="Times New Roman" w:hAnsi="Times New Roman" w:cs="Times New Roman"/>
+          <w:b/>
+          <w:sz w:val="28"/>
+        </w:rPr>
+        <w:tab/>
+      </w:r>
+      <w:r>
+        <w:rPr>
+          <w:rFonts w:ascii="Times New Roman" w:eastAsia="Times New Roman" w:hAnsi="Times New Roman" w:cs="Times New Roman"/>
+          <w:b/>
+          <w:sz w:val="28"/>
+        </w:rPr>
+        <w:tab/>
+      </w:r>
+      <w:r>
+        <w:rPr>
+          <w:rFonts w:ascii="Times New Roman" w:eastAsia="Times New Roman" w:hAnsi="Times New Roman" w:cs="Times New Roman"/>
+          <w:b/>
+          <w:sz w:val="28"/>
+        </w:rPr>
+        <w:tab/>
+      </w:r>
+      <w:r>
+        <w:rPr>
+          <w:rFonts w:ascii="Times New Roman" w:eastAsia="Times New Roman" w:hAnsi="Times New Roman" w:cs="Times New Roman"/>
+          <w:b/>
+          <w:sz w:val="28"/>
+        </w:rPr>
+        <w:tab/>
+      </w:r>
+      <w:r>
+        <w:rPr>
+          <w:rFonts w:ascii="Times New Roman" w:eastAsia="Times New Roman" w:hAnsi="Times New Roman" w:cs="Times New Roman"/>
+          <w:b/>
+          <w:sz w:val="28"/>
+        </w:rPr>
+        <w:tab/>
+        <w:t xml:space="preserve"> </w:t>
+      </w:r>
+      <w:r>
+        <w:rPr>
+          <w:rFonts w:ascii="Times New Roman" w:eastAsia="Times New Roman" w:hAnsi="Times New Roman" w:cs="Times New Roman"/>
+          <w:b/>
+          <w:sz w:val="28"/>
+        </w:rPr>
+        <w:tab/>
+      </w:r>
+      <w:r>
+        <w:rPr>
+          <w:rFonts w:ascii="Times New Roman" w:eastAsia="Times New Roman" w:hAnsi="Times New Roman" w:cs="Times New Roman"/>
+          <w:b/>
+          <w:sz w:val="28"/>
+        </w:rPr>
+        <w:tab/>
+      </w:r>
+      <w:r>
+        <w:rPr>
+          <w:rFonts w:ascii="Times New Roman" w:eastAsia="Times New Roman" w:hAnsi="Times New Roman" w:cs="Times New Roman"/>
+          <w:b/>
+          <w:sz w:val="28"/>
+        </w:rPr>
+        <w:tab/>
+      </w:r>
+      <w:r>
+        <w:rPr>
+          <w:rFonts w:ascii="Times New Roman" w:eastAsia="Times New Roman" w:hAnsi="Times New Roman" w:cs="Times New Roman"/>
+          <w:b/>
+          <w:sz w:val="28"/>
+        </w:rPr>
+        <w:tab/>
+      </w:r>
+    </w:p>
+    <w:p>
+      <w:r>
+        <w:rPr>
+          <w:rFonts w:ascii="Times New Roman" w:eastAsia="Times New Roman" w:hAnsi="Times New Roman" w:cs="Times New Roman"/>
+          <w:b/>
+          <w:sz w:val="28"/>
+        </w:rPr>
+        <w:tab/>
+      </w:r>
+      <w:r>
+        <w:rPr>
+          <w:rFonts w:ascii="Times New Roman" w:eastAsia="Times New Roman" w:hAnsi="Times New Roman" w:cs="Times New Roman"/>
+          <w:b/>
+          <w:sz w:val="28"/>
+        </w:rPr>
+        <w:tab/>
+      </w:r>
+      <w:r>
+        <w:rPr>
+          <w:rFonts w:ascii="Times New Roman" w:eastAsia="Times New Roman" w:hAnsi="Times New Roman" w:cs="Times New Roman"/>
+          <w:b/>
+          <w:sz w:val="28"/>
+        </w:rPr>
+        <w:tab/>
+      </w:r>
+    </w:p>
+    <w:p>
+      <w:r>
+        <w:rPr>
+          <w:rFonts w:ascii="Times New Roman" w:eastAsia="Times New Roman" w:hAnsi="Times New Roman" w:cs="Times New Roman"/>
+          <w:b/>
+          <w:sz w:val="28"/>
+        </w:rPr>
+        <w:tab/>
+      </w:r>
+      <w:r>
+        <w:rPr>
+          <w:rFonts w:ascii="Times New Roman" w:eastAsia="Times New Roman" w:hAnsi="Times New Roman" w:cs="Times New Roman"/>
+          <w:b/>
+          <w:sz w:val="28"/>
+        </w:rPr>
+        <w:tab/>
+      </w:r>
+    </w:p>
+    <w:p>
+      <w:r>
+        <w:br w:type="page"/>
+      </w:r>
+    </w:p>
+    <w:p/>
+    <w:p>
+      <w:pPr>
+        <w:jc w:val="center"/>
+      </w:pPr>
+      <w:r>
+        <w:rPr>
+          <w:rFonts w:ascii="Times New Roman" w:eastAsia="Times New Roman" w:hAnsi="Times New Roman" w:cs="Times New Roman"/>
+          <w:b/>
+          <w:sz w:val="24"/>
+        </w:rPr>
+        <w:t>MONITORING, REPORTING, AND CONTROLLING MECHANISMS</w:t>
+      </w:r>
+    </w:p>
+    <w:p>
+      <w:pPr>
+        <w:numPr>
+          <w:ilvl w:val="0"/>
+          <w:numId w:val="6"/>
+        </w:numPr>
+        <w:spacing w:line="276" w:lineRule="auto"/>
+        <w:ind w:hanging="359"/>
+        <w:contextualSpacing/>
+        <w:rPr>
+          <w:rFonts w:ascii="Times New Roman" w:eastAsia="Times New Roman" w:hAnsi="Times New Roman" w:cs="Times New Roman"/>
+          <w:b/>
+          <w:sz w:val="24"/>
+        </w:rPr>
+      </w:pPr>
+      <w:r>
+        <w:rPr>
+          <w:rFonts w:ascii="Times New Roman" w:eastAsia="Times New Roman" w:hAnsi="Times New Roman" w:cs="Times New Roman"/>
+          <w:b/>
+          <w:sz w:val="24"/>
+        </w:rPr>
+        <w:tab/>
+      </w:r>
+      <w:r>
+        <w:rPr>
+          <w:rFonts w:ascii="Times New Roman" w:eastAsia="Times New Roman" w:hAnsi="Times New Roman" w:cs="Times New Roman"/>
+          <w:b/>
+          <w:sz w:val="24"/>
+        </w:rPr>
+        <w:tab/>
+      </w:r>
+      <w:r>
+        <w:rPr>
+          <w:rFonts w:ascii="Times New Roman" w:eastAsia="Times New Roman" w:hAnsi="Times New Roman" w:cs="Times New Roman"/>
+          <w:b/>
+          <w:sz w:val="24"/>
+        </w:rPr>
+        <w:tab/>
+      </w:r>
+      <w:r>
+        <w:rPr>
+          <w:rFonts w:ascii="Times New Roman" w:eastAsia="Times New Roman" w:hAnsi="Times New Roman" w:cs="Times New Roman"/>
+          <w:b/>
+          <w:sz w:val="24"/>
+        </w:rPr>
+        <w:tab/>
+      </w:r>
+      <w:r>
+        <w:rPr>
+          <w:rFonts w:ascii="Times New Roman" w:eastAsia="Times New Roman" w:hAnsi="Times New Roman" w:cs="Times New Roman"/>
+          <w:b/>
+          <w:sz w:val="24"/>
+        </w:rPr>
+        <w:tab/>
+      </w:r>
+      <w:r>
+        <w:rPr>
+          <w:rFonts w:ascii="Times New Roman" w:eastAsia="Times New Roman" w:hAnsi="Times New Roman" w:cs="Times New Roman"/>
+          <w:b/>
+          <w:sz w:val="24"/>
+        </w:rPr>
+        <w:tab/>
+      </w:r>
+    </w:p>
+    <w:p>
+      <w:r>
+        <w:rPr>
+          <w:rFonts w:ascii="Times New Roman" w:eastAsia="Times New Roman" w:hAnsi="Times New Roman" w:cs="Times New Roman"/>
+          <w:b/>
+          <w:sz w:val="24"/>
+        </w:rPr>
+        <w:tab/>
+      </w:r>
+      <w:r>
+        <w:rPr>
+          <w:rFonts w:ascii="Times New Roman" w:eastAsia="Times New Roman" w:hAnsi="Times New Roman" w:cs="Times New Roman"/>
+          <w:b/>
+          <w:sz w:val="24"/>
+        </w:rPr>
+        <w:tab/>
+      </w:r>
+      <w:r>
+        <w:rPr>
+          <w:rFonts w:ascii="Times New Roman" w:eastAsia="Times New Roman" w:hAnsi="Times New Roman" w:cs="Times New Roman"/>
+          <w:b/>
+          <w:sz w:val="24"/>
+        </w:rPr>
+        <w:tab/>
+      </w:r>
+      <w:r>
+        <w:rPr>
+          <w:rFonts w:ascii="Times New Roman" w:eastAsia="Times New Roman" w:hAnsi="Times New Roman" w:cs="Times New Roman"/>
+          <w:b/>
+          <w:sz w:val="24"/>
+        </w:rPr>
+        <w:tab/>
+      </w:r>
+      <w:r>
+        <w:rPr>
+          <w:rFonts w:ascii="Times New Roman" w:eastAsia="Times New Roman" w:hAnsi="Times New Roman" w:cs="Times New Roman"/>
+          <w:b/>
+          <w:sz w:val="24"/>
+        </w:rPr>
+        <w:tab/>
+        <w:t xml:space="preserve"> </w:t>
+      </w:r>
+      <w:r>
+        <w:rPr>
+          <w:rFonts w:ascii="Times New Roman" w:eastAsia="Times New Roman" w:hAnsi="Times New Roman" w:cs="Times New Roman"/>
+          <w:b/>
+          <w:sz w:val="24"/>
+        </w:rPr>
+        <w:tab/>
+      </w:r>
+      <w:r>
+        <w:rPr>
+          <w:rFonts w:ascii="Times New Roman" w:eastAsia="Times New Roman" w:hAnsi="Times New Roman" w:cs="Times New Roman"/>
+          <w:b/>
+          <w:sz w:val="24"/>
+        </w:rPr>
+        <w:tab/>
+      </w:r>
+      <w:r>
+        <w:rPr>
+          <w:rFonts w:ascii="Times New Roman" w:eastAsia="Times New Roman" w:hAnsi="Times New Roman" w:cs="Times New Roman"/>
+          <w:b/>
+          <w:sz w:val="24"/>
+        </w:rPr>
+        <w:tab/>
+      </w:r>
+      <w:r>
+        <w:rPr>
+          <w:rFonts w:ascii="Times New Roman" w:eastAsia="Times New Roman" w:hAnsi="Times New Roman" w:cs="Times New Roman"/>
+          <w:b/>
+          <w:sz w:val="24"/>
+        </w:rPr>
+        <w:tab/>
+      </w:r>
+    </w:p>
+    <w:p>
+      <w:r>
+        <w:rPr>
+          <w:rFonts w:ascii="Times New Roman" w:eastAsia="Times New Roman" w:hAnsi="Times New Roman" w:cs="Times New Roman"/>
+          <w:b/>
+          <w:sz w:val="24"/>
+        </w:rPr>
+        <w:tab/>
+      </w:r>
+      <w:r>
+        <w:rPr>
+          <w:rFonts w:ascii="Times New Roman" w:eastAsia="Times New Roman" w:hAnsi="Times New Roman" w:cs="Times New Roman"/>
+          <w:b/>
+          <w:sz w:val="24"/>
+        </w:rPr>
+        <w:tab/>
+      </w:r>
+      <w:r>
+        <w:rPr>
+          <w:rFonts w:ascii="Times New Roman" w:eastAsia="Times New Roman" w:hAnsi="Times New Roman" w:cs="Times New Roman"/>
+          <w:b/>
+          <w:sz w:val="24"/>
+        </w:rPr>
+        <w:tab/>
+      </w:r>
+    </w:p>
+    <w:p>
+      <w:r>
+        <w:rPr>
+          <w:rFonts w:ascii="Times New Roman" w:eastAsia="Times New Roman" w:hAnsi="Times New Roman" w:cs="Times New Roman"/>
+          <w:b/>
+          <w:sz w:val="24"/>
+        </w:rPr>
+        <w:tab/>
+      </w:r>
+      <w:r>
+        <w:rPr>
+          <w:rFonts w:ascii="Times New Roman" w:eastAsia="Times New Roman" w:hAnsi="Times New Roman" w:cs="Times New Roman"/>
+          <w:b/>
+          <w:sz w:val="24"/>
+        </w:rPr>
+        <w:tab/>
+      </w:r>
+    </w:p>
+    <w:p/>
+    <w:p/>
+    <w:p/>
+    <w:p/>
+    <w:p/>
+    <w:p/>
+    <w:p/>
+    <w:p/>
+    <w:p/>
+    <w:p/>
+    <w:p/>
+    <w:p/>
+    <w:p/>
+    <w:p/>
+    <w:p/>
+    <w:p/>
+    <w:p/>
+    <w:p/>
+    <w:p/>
+    <w:p/>
+    <w:p/>
+    <w:p/>
+    <w:p/>
+    <w:p/>
+    <w:p/>
+    <w:p/>
+    <w:p/>
+    <w:p/>
+    <w:p/>
+    <w:p/>
+    <w:p/>
+    <w:p/>
+    <w:p/>
+    <w:p/>
+    <w:p/>
+    <w:p/>
+    <w:p/>
+    <w:p/>
+    <w:p/>
+    <w:p/>
+    <w:p/>
+    <w:p/>
+    <w:p>
+      <w:pPr>
+        <w:jc w:val="center"/>
+      </w:pPr>
+      <w:r>
+        <w:rPr>
+          <w:rFonts w:ascii="Times New Roman" w:eastAsia="Times New Roman" w:hAnsi="Times New Roman" w:cs="Times New Roman"/>
+          <w:b/>
+          <w:sz w:val="24"/>
+        </w:rPr>
+        <w:lastRenderedPageBreak/>
+        <w:t>PROFESSIONAL STANDARDS</w:t>
+      </w:r>
+    </w:p>
+    <w:p/>
+    <w:p>
+      <w:r>
+        <w:rPr>
+          <w:rFonts w:ascii="Times New Roman" w:eastAsia="Times New Roman" w:hAnsi="Times New Roman" w:cs="Times New Roman"/>
+          <w:b/>
+          <w:sz w:val="24"/>
+        </w:rPr>
+        <w:t xml:space="preserve">Scholastics </w:t>
+      </w:r>
+      <w:r>
+        <w:rPr>
+          <w:rFonts w:ascii="Times New Roman" w:eastAsia="Times New Roman" w:hAnsi="Times New Roman" w:cs="Times New Roman"/>
+          <w:b/>
+          <w:sz w:val="24"/>
+        </w:rPr>
+        <w:t>Dishonestly:</w:t>
+      </w:r>
+    </w:p>
+    <w:p>
+      <w:r>
+        <w:rPr>
+          <w:rFonts w:ascii="Times New Roman" w:eastAsia="Times New Roman" w:hAnsi="Times New Roman" w:cs="Times New Roman"/>
+        </w:rPr>
+        <w:t xml:space="preserve"> </w:t>
+      </w:r>
+      <w:r>
+        <w:rPr>
+          <w:rFonts w:ascii="Times New Roman" w:eastAsia="Times New Roman" w:hAnsi="Times New Roman" w:cs="Times New Roman"/>
+          <w:sz w:val="24"/>
+        </w:rPr>
+        <w:t xml:space="preserve">Team members programming material should </w:t>
+      </w:r>
+      <w:r>
+        <w:rPr>
+          <w:rFonts w:ascii="Times New Roman" w:eastAsia="Times New Roman" w:hAnsi="Times New Roman" w:cs="Times New Roman"/>
+          <w:sz w:val="24"/>
+        </w:rPr>
+        <w:t>be completely of their own work</w:t>
+      </w:r>
+      <w:r>
+        <w:rPr>
+          <w:rFonts w:ascii="Times New Roman" w:eastAsia="Times New Roman" w:hAnsi="Times New Roman" w:cs="Times New Roman"/>
+          <w:sz w:val="24"/>
+        </w:rPr>
+        <w:t xml:space="preserve">. On the first occurrence, notify the instructor of the problem. A meeting will be set up to evaluate the situation and resolve the </w:t>
+      </w:r>
+      <w:r>
+        <w:rPr>
+          <w:rFonts w:ascii="Times New Roman" w:eastAsia="Times New Roman" w:hAnsi="Times New Roman" w:cs="Times New Roman"/>
+          <w:sz w:val="24"/>
+        </w:rPr>
+        <w:t>problem. On</w:t>
+      </w:r>
+      <w:r>
+        <w:rPr>
+          <w:rFonts w:ascii="Times New Roman" w:eastAsia="Times New Roman" w:hAnsi="Times New Roman" w:cs="Times New Roman"/>
+          <w:sz w:val="24"/>
+        </w:rPr>
+        <w:t xml:space="preserve"> the second </w:t>
+      </w:r>
+      <w:r>
+        <w:rPr>
+          <w:rFonts w:ascii="Times New Roman" w:eastAsia="Times New Roman" w:hAnsi="Times New Roman" w:cs="Times New Roman"/>
+          <w:sz w:val="24"/>
+        </w:rPr>
+        <w:t>incident,</w:t>
+      </w:r>
+      <w:r>
+        <w:rPr>
+          <w:rFonts w:ascii="Times New Roman" w:eastAsia="Times New Roman" w:hAnsi="Times New Roman" w:cs="Times New Roman"/>
+          <w:sz w:val="24"/>
+        </w:rPr>
+        <w:t xml:space="preserve"> the team will notify the instructor of the problem and a meeting will be setup to resolve the current issue. On the third occurrence, the instructor will be notified and a meeting will be </w:t>
+      </w:r>
+      <w:r>
+        <w:rPr>
+          <w:rFonts w:ascii="Times New Roman" w:eastAsia="Times New Roman" w:hAnsi="Times New Roman" w:cs="Times New Roman"/>
+          <w:sz w:val="24"/>
+        </w:rPr>
+        <w:t>held;</w:t>
+      </w:r>
+      <w:r>
+        <w:rPr>
+          <w:rFonts w:ascii="Times New Roman" w:eastAsia="Times New Roman" w:hAnsi="Times New Roman" w:cs="Times New Roman"/>
+          <w:sz w:val="24"/>
+        </w:rPr>
+        <w:t xml:space="preserve"> </w:t>
+      </w:r>
+      <w:r>
+        <w:rPr>
+          <w:rFonts w:ascii="Times New Roman" w:eastAsia="Times New Roman" w:hAnsi="Times New Roman" w:cs="Times New Roman"/>
+          <w:sz w:val="24"/>
+        </w:rPr>
+        <w:t>the</w:t>
+      </w:r>
+      <w:r>
+        <w:rPr>
+          <w:rFonts w:ascii="Times New Roman" w:eastAsia="Times New Roman" w:hAnsi="Times New Roman" w:cs="Times New Roman"/>
+          <w:sz w:val="24"/>
+        </w:rPr>
+        <w:t xml:space="preserve"> team may have an option of removing the offending member.</w:t>
+      </w:r>
+    </w:p>
+    <w:p/>
+    <w:p>
+      <w:r>
+        <w:rPr>
+          <w:rFonts w:ascii="Times New Roman" w:eastAsia="Times New Roman" w:hAnsi="Times New Roman" w:cs="Times New Roman"/>
+          <w:b/>
+          <w:sz w:val="24"/>
+        </w:rPr>
+        <w:t>Meeting Schedule</w:t>
+      </w:r>
+      <w:r>
+        <w:rPr>
+          <w:rFonts w:ascii="Times New Roman" w:eastAsia="Times New Roman" w:hAnsi="Times New Roman" w:cs="Times New Roman"/>
+          <w:b/>
+          <w:sz w:val="24"/>
+        </w:rPr>
+        <w:t>s</w:t>
+      </w:r>
+      <w:r>
+        <w:rPr>
+          <w:rFonts w:ascii="Times New Roman" w:eastAsia="Times New Roman" w:hAnsi="Times New Roman" w:cs="Times New Roman"/>
+          <w:b/>
+          <w:sz w:val="24"/>
+        </w:rPr>
+        <w:t>:</w:t>
+      </w:r>
+    </w:p>
+    <w:p>
+      <w:r>
+        <w:rPr>
+          <w:rFonts w:ascii="Times New Roman" w:eastAsia="Times New Roman" w:hAnsi="Times New Roman" w:cs="Times New Roman"/>
+          <w:sz w:val="24"/>
+        </w:rPr>
+        <w:t>Each team member should attend a majority of team meetings. In</w:t>
+      </w:r>
+      <w:r>
+        <w:rPr>
+          <w:rFonts w:ascii="Times New Roman" w:eastAsia="Times New Roman" w:hAnsi="Times New Roman" w:cs="Times New Roman"/>
+          <w:sz w:val="24"/>
+        </w:rPr>
+        <w:t xml:space="preserve"> </w:t>
+      </w:r>
+      <w:r>
+        <w:rPr>
+          <w:rFonts w:ascii="Times New Roman" w:eastAsia="Times New Roman" w:hAnsi="Times New Roman" w:cs="Times New Roman"/>
+          <w:sz w:val="24"/>
+        </w:rPr>
+        <w:t xml:space="preserve">case of </w:t>
+      </w:r>
+      <w:r>
+        <w:rPr>
+          <w:rFonts w:ascii="Times New Roman" w:eastAsia="Times New Roman" w:hAnsi="Times New Roman" w:cs="Times New Roman"/>
+          <w:sz w:val="24"/>
+        </w:rPr>
+        <w:t>a valid</w:t>
+      </w:r>
+      <w:r>
+        <w:rPr>
+          <w:rFonts w:ascii="Times New Roman" w:eastAsia="Times New Roman" w:hAnsi="Times New Roman" w:cs="Times New Roman"/>
+          <w:sz w:val="24"/>
+        </w:rPr>
+        <w:t xml:space="preserve"> reason, a team member/s may setup another meeting to review any prior meeting </w:t>
+      </w:r>
+      <w:r>
+        <w:rPr>
+          <w:rFonts w:ascii="Times New Roman" w:eastAsia="Times New Roman" w:hAnsi="Times New Roman" w:cs="Times New Roman"/>
+          <w:sz w:val="24"/>
+        </w:rPr>
+        <w:t>scheduled. On</w:t>
+      </w:r>
+      <w:r>
+        <w:rPr>
+          <w:rFonts w:ascii="Times New Roman" w:eastAsia="Times New Roman" w:hAnsi="Times New Roman" w:cs="Times New Roman"/>
+          <w:sz w:val="24"/>
+        </w:rPr>
+        <w:t xml:space="preserve"> the second </w:t>
+      </w:r>
+      <w:r>
+        <w:rPr>
+          <w:rFonts w:ascii="Times New Roman" w:eastAsia="Times New Roman" w:hAnsi="Times New Roman" w:cs="Times New Roman"/>
+          <w:sz w:val="24"/>
+        </w:rPr>
+        <w:t>incident,</w:t>
+      </w:r>
+      <w:r>
+        <w:rPr>
+          <w:rFonts w:ascii="Times New Roman" w:eastAsia="Times New Roman" w:hAnsi="Times New Roman" w:cs="Times New Roman"/>
+          <w:sz w:val="24"/>
+        </w:rPr>
+        <w:t xml:space="preserve"> the team will notify the instructor of the problem and a meeting will be setup to resolve the current issue. On the third occurrence, the instructor will be notified and a meeting will be </w:t>
+      </w:r>
+      <w:r>
+        <w:rPr>
+          <w:rFonts w:ascii="Times New Roman" w:eastAsia="Times New Roman" w:hAnsi="Times New Roman" w:cs="Times New Roman"/>
+          <w:sz w:val="24"/>
+        </w:rPr>
+        <w:t>held;</w:t>
+      </w:r>
+      <w:r>
+        <w:rPr>
+          <w:rFonts w:ascii="Times New Roman" w:eastAsia="Times New Roman" w:hAnsi="Times New Roman" w:cs="Times New Roman"/>
+          <w:sz w:val="24"/>
+        </w:rPr>
+        <w:t xml:space="preserve"> </w:t>
+      </w:r>
+      <w:r>
+        <w:rPr>
+          <w:rFonts w:ascii="Times New Roman" w:eastAsia="Times New Roman" w:hAnsi="Times New Roman" w:cs="Times New Roman"/>
+          <w:sz w:val="24"/>
+        </w:rPr>
+        <w:t>the</w:t>
+      </w:r>
+      <w:r>
+        <w:rPr>
+          <w:rFonts w:ascii="Times New Roman" w:eastAsia="Times New Roman" w:hAnsi="Times New Roman" w:cs="Times New Roman"/>
+          <w:sz w:val="24"/>
+        </w:rPr>
+        <w:t xml:space="preserve"> team may have an option of removing the offending member.</w:t>
+      </w:r>
+    </w:p>
+    <w:p/>
+    <w:p>
+      <w:r>
+        <w:rPr>
+          <w:rFonts w:ascii="Times New Roman" w:eastAsia="Times New Roman" w:hAnsi="Times New Roman" w:cs="Times New Roman"/>
+          <w:b/>
+          <w:sz w:val="24"/>
+        </w:rPr>
+        <w:t>Quality Expectations</w:t>
+      </w:r>
+      <w:r>
+        <w:rPr>
+          <w:rFonts w:ascii="Times New Roman" w:eastAsia="Times New Roman" w:hAnsi="Times New Roman" w:cs="Times New Roman"/>
+          <w:b/>
+          <w:sz w:val="24"/>
+        </w:rPr>
+        <w:t>:</w:t>
+      </w:r>
+    </w:p>
+    <w:p>
+      <w:r>
+        <w:rPr>
+          <w:rFonts w:ascii="Times New Roman" w:eastAsia="Times New Roman" w:hAnsi="Times New Roman" w:cs="Times New Roman"/>
+          <w:sz w:val="24"/>
+        </w:rPr>
+        <w:t xml:space="preserve">Each member should attempt to execute a higher quality of </w:t>
+      </w:r>
+      <w:r>
+        <w:rPr>
+          <w:rFonts w:ascii="Times New Roman" w:eastAsia="Times New Roman" w:hAnsi="Times New Roman" w:cs="Times New Roman"/>
+          <w:sz w:val="24"/>
+        </w:rPr>
+        <w:t>work based</w:t>
+      </w:r>
+      <w:r>
+        <w:rPr>
+          <w:rFonts w:ascii="Times New Roman" w:eastAsia="Times New Roman" w:hAnsi="Times New Roman" w:cs="Times New Roman"/>
+          <w:sz w:val="24"/>
+        </w:rPr>
+        <w:t xml:space="preserve"> on the task at </w:t>
+      </w:r>
+      <w:r>
+        <w:rPr>
+          <w:rFonts w:ascii="Times New Roman" w:eastAsia="Times New Roman" w:hAnsi="Times New Roman" w:cs="Times New Roman"/>
+          <w:sz w:val="24"/>
+        </w:rPr>
+        <w:t xml:space="preserve">hand. </w:t>
+      </w:r>
+    </w:p>
+    <w:p>
+      <w:r>
+        <w:rPr>
+          <w:rFonts w:ascii="Times New Roman" w:eastAsia="Times New Roman" w:hAnsi="Times New Roman" w:cs="Times New Roman"/>
+          <w:sz w:val="24"/>
+        </w:rPr>
+        <w:t xml:space="preserve">On the first occurrence of a member lacking in work quality, a team meeting will be held and resolved by team </w:t>
+      </w:r>
+      <w:r>
+        <w:rPr>
+          <w:rFonts w:ascii="Times New Roman" w:eastAsia="Times New Roman" w:hAnsi="Times New Roman" w:cs="Times New Roman"/>
+          <w:sz w:val="24"/>
+        </w:rPr>
+        <w:t xml:space="preserve">discussion. </w:t>
+      </w:r>
+      <w:r>
+        <w:rPr>
+          <w:rFonts w:ascii="Times New Roman" w:eastAsia="Times New Roman" w:hAnsi="Times New Roman" w:cs="Times New Roman"/>
+          <w:sz w:val="24"/>
+        </w:rPr>
+        <w:t xml:space="preserve">On the second </w:t>
+      </w:r>
+      <w:r>
+        <w:rPr>
+          <w:rFonts w:ascii="Times New Roman" w:eastAsia="Times New Roman" w:hAnsi="Times New Roman" w:cs="Times New Roman"/>
+          <w:sz w:val="24"/>
+        </w:rPr>
+        <w:t>incident,</w:t>
+      </w:r>
+      <w:r>
+        <w:rPr>
+          <w:rFonts w:ascii="Times New Roman" w:eastAsia="Times New Roman" w:hAnsi="Times New Roman" w:cs="Times New Roman"/>
+          <w:sz w:val="24"/>
+        </w:rPr>
+        <w:t xml:space="preserve"> the team will notify the instructor of the problem and a meeting will be setup to resolve the current issue. On the third occurrence, the instructor will be notified and a meeting will be </w:t>
+      </w:r>
+      <w:r>
+        <w:rPr>
+          <w:rFonts w:ascii="Times New Roman" w:eastAsia="Times New Roman" w:hAnsi="Times New Roman" w:cs="Times New Roman"/>
+          <w:sz w:val="24"/>
+        </w:rPr>
+        <w:t>held;</w:t>
+      </w:r>
+      <w:r>
+        <w:rPr>
+          <w:rFonts w:ascii="Times New Roman" w:eastAsia="Times New Roman" w:hAnsi="Times New Roman" w:cs="Times New Roman"/>
+          <w:sz w:val="24"/>
+        </w:rPr>
+        <w:t xml:space="preserve"> </w:t>
+      </w:r>
+      <w:r>
+        <w:rPr>
+          <w:rFonts w:ascii="Times New Roman" w:eastAsia="Times New Roman" w:hAnsi="Times New Roman" w:cs="Times New Roman"/>
+          <w:sz w:val="24"/>
+        </w:rPr>
+        <w:t>the</w:t>
+      </w:r>
+      <w:r>
+        <w:rPr>
+          <w:rFonts w:ascii="Times New Roman" w:eastAsia="Times New Roman" w:hAnsi="Times New Roman" w:cs="Times New Roman"/>
+          <w:sz w:val="24"/>
+        </w:rPr>
+        <w:t xml:space="preserve"> team may have an option of removing the offending member.</w:t>
+      </w:r>
+    </w:p>
+    <w:p>
+      <w:pPr>
+        <w:rPr>
+          <w:rFonts w:ascii="Times New Roman" w:hAnsi="Times New Roman" w:cs="Times New Roman"/>
+          <w:sz w:val="24"/>
+          <w:szCs w:val="24"/>
+        </w:rPr>
+      </w:pPr>
+    </w:p>
+    <w:p>
+      <w:pPr>
+        <w:rPr>
+          <w:rFonts w:ascii="Times New Roman" w:hAnsi="Times New Roman" w:cs="Times New Roman"/>
+          <w:b/>
+          <w:sz w:val="24"/>
+          <w:szCs w:val="24"/>
+        </w:rPr>
+      </w:pPr>
+      <w:r>
+        <w:rPr>
+          <w:rFonts w:ascii="Times New Roman" w:hAnsi="Times New Roman" w:cs="Times New Roman"/>
+          <w:b/>
+          <w:sz w:val="24"/>
+          <w:szCs w:val="24"/>
+        </w:rPr>
+        <w:br w:type="page"/>
+      </w:r>
+    </w:p>
+    <w:p>
+      <w:pPr>
+        <w:jc w:val="center"/>
+        <w:rPr>
+          <w:rFonts w:ascii="Times New Roman" w:hAnsi="Times New Roman" w:cs="Times New Roman"/>
+          <w:b/>
+          <w:sz w:val="24"/>
+          <w:szCs w:val="24"/>
+        </w:rPr>
+      </w:pPr>
+      <w:r>
+        <w:rPr>
+          <w:rFonts w:ascii="Times New Roman" w:hAnsi="Times New Roman" w:cs="Times New Roman"/>
+          <w:b/>
+          <w:sz w:val="24"/>
+          <w:szCs w:val="24"/>
+        </w:rPr>
+        <w:lastRenderedPageBreak/>
         <w:t>EVIDENCE OF CONFIGURATION MANAGEMENT</w:t>
       </w:r>
     </w:p>
@@ -925,8 +4075,6 @@
           <w:szCs w:val="24"/>
         </w:rPr>
       </w:pPr>
-      <w:bookmarkStart w:id="0" w:name="_GoBack"/>
-      <w:bookmarkEnd w:id="0"/>
       <w:r>
         <w:rPr>
           <w:rFonts w:ascii="Times New Roman" w:hAnsi="Times New Roman" w:cs="Times New Roman"/>
@@ -935,7 +4083,7 @@
           <w:szCs w:val="24"/>
         </w:rPr>
         <w:drawing>
-          <wp:inline distT="0" distB="0" distL="0" distR="0">
+          <wp:inline distT="0" distB="0" distL="0" distR="0" wp14:anchorId="4D07CDB4" wp14:editId="3F6B591E">
             <wp:extent cx="5169572" cy="5598160"/>
             <wp:effectExtent l="0" t="0" r="0" b="2540"/>
             <wp:docPr id="1" name="Picture 1"/>
@@ -950,7 +4098,7 @@
                     <pic:cNvPicPr/>
                   </pic:nvPicPr>
                   <pic:blipFill>
-                    <a:blip r:embed="rId8">
+                    <a:blip r:embed="rId10">
                       <a:extLst>
                         <a:ext uri="{28A0092B-C50C-407E-A947-70E740481C1C}">
                           <a14:useLocalDpi xmlns:a14="http://schemas.microsoft.com/office/drawing/2010/main" val="0"/>
@@ -978,7 +4126,7 @@
       </w:r>
     </w:p>
     <w:sectPr>
-      <w:footerReference w:type="default" r:id="rId9"/>
+      <w:footerReference w:type="default" r:id="rId11"/>
       <w:pgSz w:w="12240" w:h="15840"/>
       <w:pgMar w:top="1440" w:right="1440" w:bottom="1440" w:left="1440" w:header="720" w:footer="720" w:gutter="0"/>
       <w:cols w:space="720"/>
@@ -986,6 +4134,40 @@
     </w:sectPr>
   </w:body>
 </w:document>
+</file>
+
+<file path=word/comments.xml><?xml version="1.0" encoding="utf-8"?>
+<w:comments xmlns:wpc="http://schemas.microsoft.com/office/word/2010/wordprocessingCanvas" xmlns:mc="http://schemas.openxmlformats.org/markup-compatibility/2006" xmlns:o="urn:schemas-microsoft-com:office:office" xmlns:r="http://schemas.openxmlformats.org/officeDocument/2006/relationships" xmlns:m="http://schemas.openxmlformats.org/officeDocument/2006/math" xmlns:v="urn:schemas-microsoft-com:vml" xmlns:wp14="http://schemas.microsoft.com/office/word/2010/wordprocessingDrawing" xmlns:wp="http://schemas.openxmlformats.org/drawingml/2006/wordprocessingDrawing" xmlns:w10="urn:schemas-microsoft-com:office:word" xmlns:w="http://schemas.openxmlformats.org/wordprocessingml/2006/main" xmlns:w14="http://schemas.microsoft.com/office/word/2010/wordml" xmlns:w15="http://schemas.microsoft.com/office/word/2012/wordml" xmlns:wpg="http://schemas.microsoft.com/office/word/2010/wordprocessingGroup" xmlns:wpi="http://schemas.microsoft.com/office/word/2010/wordprocessingInk" xmlns:wne="http://schemas.microsoft.com/office/word/2006/wordml" xmlns:wps="http://schemas.microsoft.com/office/word/2010/wordprocessingShape" mc:Ignorable="w14 w15 wp14">
+  <w:comment w:id="1" w:author="Jaquincy Nelson" w:date="2014-09-30T16:01:00Z" w:initials="">
+    <w:p>
+      <w:pPr>
+        <w:widowControl w:val="0"/>
+      </w:pPr>
+      <w:proofErr w:type="spellStart"/>
+      <w:r>
+        <w:rPr>
+          <w:rFonts w:ascii="Arial" w:eastAsia="Arial" w:hAnsi="Arial" w:cs="Arial"/>
+          <w:color w:val="000000"/>
+        </w:rPr>
+        <w:t>Im</w:t>
+      </w:r>
+      <w:proofErr w:type="spellEnd"/>
+      <w:r>
+        <w:rPr>
+          <w:rFonts w:ascii="Arial" w:eastAsia="Arial" w:hAnsi="Arial" w:cs="Arial"/>
+          <w:color w:val="000000"/>
+        </w:rPr>
+        <w:t xml:space="preserve"> just looking at the due time and it's not until 10:00 pm.  I think we should wait to give everyone enough time to read over the full document before turning it in.</w:t>
+      </w:r>
+    </w:p>
+  </w:comment>
+</w:comments>
+</file>
+
+<file path=word/commentsExtended.xml><?xml version="1.0" encoding="utf-8"?>
+<w15:commentsEx xmlns:wpc="http://schemas.microsoft.com/office/word/2010/wordprocessingCanvas" xmlns:mc="http://schemas.openxmlformats.org/markup-compatibility/2006" xmlns:o="urn:schemas-microsoft-com:office:office" xmlns:r="http://schemas.openxmlformats.org/officeDocument/2006/relationships" xmlns:m="http://schemas.openxmlformats.org/officeDocument/2006/math" xmlns:v="urn:schemas-microsoft-com:vml" xmlns:wp14="http://schemas.microsoft.com/office/word/2010/wordprocessingDrawing" xmlns:wp="http://schemas.openxmlformats.org/drawingml/2006/wordprocessingDrawing" xmlns:w10="urn:schemas-microsoft-com:office:word" xmlns:w="http://schemas.openxmlformats.org/wordprocessingml/2006/main" xmlns:w14="http://schemas.microsoft.com/office/word/2010/wordml" xmlns:w15="http://schemas.microsoft.com/office/word/2012/wordml" xmlns:wpg="http://schemas.microsoft.com/office/word/2010/wordprocessingGroup" xmlns:wpi="http://schemas.microsoft.com/office/word/2010/wordprocessingInk" xmlns:wne="http://schemas.microsoft.com/office/word/2006/wordml" xmlns:wps="http://schemas.microsoft.com/office/word/2010/wordprocessingShape" mc:Ignorable="w14 w15 wp14">
+  <w15:commentEx w15:paraId="1F1B866D" w15:done="0"/>
+</w15:commentsEx>
 </file>
 
 <file path=word/endnotes.xml><?xml version="1.0" encoding="utf-8"?>
@@ -1041,7 +4223,7 @@
           <w:rPr>
             <w:noProof/>
           </w:rPr>
-          <w:t>1</w:t>
+          <w:t>4</w:t>
         </w:r>
         <w:r>
           <w:rPr>
@@ -1195,6 +4377,119 @@
     </w:lvl>
   </w:abstractNum>
   <w:abstractNum w:abstractNumId="1">
+    <w:nsid w:val="23E11627"/>
+    <w:multiLevelType w:val="multilevel"/>
+    <w:tmpl w:val="2CC63770"/>
+    <w:lvl w:ilvl="0">
+      <w:start w:val="1"/>
+      <w:numFmt w:val="bullet"/>
+      <w:lvlText w:val=""/>
+      <w:lvlJc w:val="left"/>
+      <w:pPr>
+        <w:ind w:left="720" w:firstLine="360"/>
+      </w:pPr>
+      <w:rPr>
+        <w:u w:val="none"/>
+      </w:rPr>
+    </w:lvl>
+    <w:lvl w:ilvl="1">
+      <w:start w:val="1"/>
+      <w:numFmt w:val="bullet"/>
+      <w:lvlText w:val="○"/>
+      <w:lvlJc w:val="left"/>
+      <w:pPr>
+        <w:ind w:left="1440" w:firstLine="1080"/>
+      </w:pPr>
+      <w:rPr>
+        <w:u w:val="none"/>
+      </w:rPr>
+    </w:lvl>
+    <w:lvl w:ilvl="2">
+      <w:start w:val="1"/>
+      <w:numFmt w:val="bullet"/>
+      <w:lvlText w:val="■"/>
+      <w:lvlJc w:val="left"/>
+      <w:pPr>
+        <w:ind w:left="2160" w:firstLine="1800"/>
+      </w:pPr>
+      <w:rPr>
+        <w:u w:val="none"/>
+      </w:rPr>
+    </w:lvl>
+    <w:lvl w:ilvl="3">
+      <w:start w:val="1"/>
+      <w:numFmt w:val="bullet"/>
+      <w:lvlText w:val="●"/>
+      <w:lvlJc w:val="left"/>
+      <w:pPr>
+        <w:ind w:left="2880" w:firstLine="2520"/>
+      </w:pPr>
+      <w:rPr>
+        <w:u w:val="none"/>
+      </w:rPr>
+    </w:lvl>
+    <w:lvl w:ilvl="4">
+      <w:start w:val="1"/>
+      <w:numFmt w:val="bullet"/>
+      <w:lvlText w:val="○"/>
+      <w:lvlJc w:val="left"/>
+      <w:pPr>
+        <w:ind w:left="3600" w:firstLine="3240"/>
+      </w:pPr>
+      <w:rPr>
+        <w:u w:val="none"/>
+      </w:rPr>
+    </w:lvl>
+    <w:lvl w:ilvl="5">
+      <w:start w:val="1"/>
+      <w:numFmt w:val="bullet"/>
+      <w:lvlText w:val="■"/>
+      <w:lvlJc w:val="left"/>
+      <w:pPr>
+        <w:ind w:left="4320" w:firstLine="3960"/>
+      </w:pPr>
+      <w:rPr>
+        <w:u w:val="none"/>
+      </w:rPr>
+    </w:lvl>
+    <w:lvl w:ilvl="6">
+      <w:start w:val="1"/>
+      <w:numFmt w:val="bullet"/>
+      <w:lvlText w:val="●"/>
+      <w:lvlJc w:val="left"/>
+      <w:pPr>
+        <w:ind w:left="5040" w:firstLine="4680"/>
+      </w:pPr>
+      <w:rPr>
+        <w:u w:val="none"/>
+      </w:rPr>
+    </w:lvl>
+    <w:lvl w:ilvl="7">
+      <w:start w:val="1"/>
+      <w:numFmt w:val="bullet"/>
+      <w:lvlText w:val="○"/>
+      <w:lvlJc w:val="left"/>
+      <w:pPr>
+        <w:ind w:left="5760" w:firstLine="5400"/>
+      </w:pPr>
+      <w:rPr>
+        <w:u w:val="none"/>
+      </w:rPr>
+    </w:lvl>
+    <w:lvl w:ilvl="8">
+      <w:start w:val="1"/>
+      <w:numFmt w:val="bullet"/>
+      <w:lvlText w:val="■"/>
+      <w:lvlJc w:val="left"/>
+      <w:pPr>
+        <w:ind w:left="6480" w:firstLine="6120"/>
+      </w:pPr>
+      <w:rPr>
+        <w:u w:val="none"/>
+      </w:rPr>
+    </w:lvl>
+  </w:abstractNum>
+  <w:abstractNum w:abstractNumId="2">
     <w:nsid w:val="6326072F"/>
     <w:multiLevelType w:val="hybridMultilevel"/>
     <w:tmpl w:val="6C3CD9FC"/>
@@ -1307,7 +4602,120 @@
       </w:rPr>
     </w:lvl>
   </w:abstractNum>
-  <w:abstractNum w:abstractNumId="2">
+  <w:abstractNum w:abstractNumId="3">
+    <w:nsid w:val="71B02DA6"/>
+    <w:multiLevelType w:val="multilevel"/>
+    <w:tmpl w:val="ECDAFDE8"/>
+    <w:lvl w:ilvl="0">
+      <w:start w:val="1"/>
+      <w:numFmt w:val="bullet"/>
+      <w:lvlText w:val=""/>
+      <w:lvlJc w:val="left"/>
+      <w:pPr>
+        <w:ind w:left="720" w:firstLine="360"/>
+      </w:pPr>
+      <w:rPr>
+        <w:u w:val="none"/>
+      </w:rPr>
+    </w:lvl>
+    <w:lvl w:ilvl="1">
+      <w:start w:val="1"/>
+      <w:numFmt w:val="bullet"/>
+      <w:lvlText w:val="○"/>
+      <w:lvlJc w:val="left"/>
+      <w:pPr>
+        <w:ind w:left="1440" w:firstLine="1080"/>
+      </w:pPr>
+      <w:rPr>
+        <w:u w:val="none"/>
+      </w:rPr>
+    </w:lvl>
+    <w:lvl w:ilvl="2">
+      <w:start w:val="1"/>
+      <w:numFmt w:val="bullet"/>
+      <w:lvlText w:val="■"/>
+      <w:lvlJc w:val="left"/>
+      <w:pPr>
+        <w:ind w:left="2160" w:firstLine="1800"/>
+      </w:pPr>
+      <w:rPr>
+        <w:u w:val="none"/>
+      </w:rPr>
+    </w:lvl>
+    <w:lvl w:ilvl="3">
+      <w:start w:val="1"/>
+      <w:numFmt w:val="bullet"/>
+      <w:lvlText w:val="●"/>
+      <w:lvlJc w:val="left"/>
+      <w:pPr>
+        <w:ind w:left="2880" w:firstLine="2520"/>
+      </w:pPr>
+      <w:rPr>
+        <w:u w:val="none"/>
+      </w:rPr>
+    </w:lvl>
+    <w:lvl w:ilvl="4">
+      <w:start w:val="1"/>
+      <w:numFmt w:val="bullet"/>
+      <w:lvlText w:val="○"/>
+      <w:lvlJc w:val="left"/>
+      <w:pPr>
+        <w:ind w:left="3600" w:firstLine="3240"/>
+      </w:pPr>
+      <w:rPr>
+        <w:u w:val="none"/>
+      </w:rPr>
+    </w:lvl>
+    <w:lvl w:ilvl="5">
+      <w:start w:val="1"/>
+      <w:numFmt w:val="bullet"/>
+      <w:lvlText w:val="■"/>
+      <w:lvlJc w:val="left"/>
+      <w:pPr>
+        <w:ind w:left="4320" w:firstLine="3960"/>
+      </w:pPr>
+      <w:rPr>
+        <w:u w:val="none"/>
+      </w:rPr>
+    </w:lvl>
+    <w:lvl w:ilvl="6">
+      <w:start w:val="1"/>
+      <w:numFmt w:val="bullet"/>
+      <w:lvlText w:val="●"/>
+      <w:lvlJc w:val="left"/>
+      <w:pPr>
+        <w:ind w:left="5040" w:firstLine="4680"/>
+      </w:pPr>
+      <w:rPr>
+        <w:u w:val="none"/>
+      </w:rPr>
+    </w:lvl>
+    <w:lvl w:ilvl="7">
+      <w:start w:val="1"/>
+      <w:numFmt w:val="bullet"/>
+      <w:lvlText w:val="○"/>
+      <w:lvlJc w:val="left"/>
+      <w:pPr>
+        <w:ind w:left="5760" w:firstLine="5400"/>
+      </w:pPr>
+      <w:rPr>
+        <w:u w:val="none"/>
+      </w:rPr>
+    </w:lvl>
+    <w:lvl w:ilvl="8">
+      <w:start w:val="1"/>
+      <w:numFmt w:val="bullet"/>
+      <w:lvlText w:val="■"/>
+      <w:lvlJc w:val="left"/>
+      <w:pPr>
+        <w:ind w:left="6480" w:firstLine="6120"/>
+      </w:pPr>
+      <w:rPr>
+        <w:u w:val="none"/>
+      </w:rPr>
+    </w:lvl>
+  </w:abstractNum>
+  <w:abstractNum w:abstractNumId="4">
     <w:nsid w:val="75877F4E"/>
     <w:multiLevelType w:val="hybridMultilevel"/>
     <w:tmpl w:val="524CBFAE"/>
@@ -1420,7 +4828,7 @@
       </w:rPr>
     </w:lvl>
   </w:abstractNum>
-  <w:abstractNum w:abstractNumId="3">
+  <w:abstractNum w:abstractNumId="5">
     <w:nsid w:val="79C24C03"/>
     <w:multiLevelType w:val="hybridMultilevel"/>
     <w:tmpl w:val="CCFA2EC8"/>
@@ -1533,7 +4941,7 @@
       </w:rPr>
     </w:lvl>
   </w:abstractNum>
-  <w:abstractNum w:abstractNumId="4">
+  <w:abstractNum w:abstractNumId="6">
     <w:nsid w:val="7B7C0BED"/>
     <w:multiLevelType w:val="hybridMultilevel"/>
     <w:tmpl w:val="E75693D6"/>
@@ -1647,19 +5055,25 @@
     </w:lvl>
   </w:abstractNum>
   <w:num w:numId="1">
-    <w:abstractNumId w:val="2"/>
+    <w:abstractNumId w:val="4"/>
   </w:num>
   <w:num w:numId="2">
-    <w:abstractNumId w:val="1"/>
+    <w:abstractNumId w:val="2"/>
   </w:num>
   <w:num w:numId="3">
     <w:abstractNumId w:val="0"/>
   </w:num>
   <w:num w:numId="4">
-    <w:abstractNumId w:val="4"/>
+    <w:abstractNumId w:val="6"/>
   </w:num>
   <w:num w:numId="5">
+    <w:abstractNumId w:val="5"/>
+  </w:num>
+  <w:num w:numId="6">
     <w:abstractNumId w:val="3"/>
+  </w:num>
+  <w:num w:numId="7">
+    <w:abstractNumId w:val="1"/>
   </w:num>
 </w:numbering>
 </file>
@@ -2679,6 +6093,33 @@
     <w:uiPriority w:val="99"/>
     <w:rsid w:val="003C04F0"/>
   </w:style>
+  <w:style w:type="paragraph" w:styleId="BalloonText">
+    <w:name w:val="Balloon Text"/>
+    <w:basedOn w:val="Normal"/>
+    <w:link w:val="BalloonTextChar"/>
+    <w:uiPriority w:val="99"/>
+    <w:semiHidden/>
+    <w:unhideWhenUsed/>
+    <w:rsid w:val="00F32F03"/>
+    <w:rPr>
+      <w:rFonts w:ascii="Segoe UI" w:hAnsi="Segoe UI" w:cs="Segoe UI"/>
+      <w:sz w:val="18"/>
+      <w:szCs w:val="18"/>
+    </w:rPr>
+  </w:style>
+  <w:style w:type="character" w:customStyle="1" w:styleId="BalloonTextChar">
+    <w:name w:val="Balloon Text Char"/>
+    <w:basedOn w:val="DefaultParagraphFont"/>
+    <w:link w:val="BalloonText"/>
+    <w:uiPriority w:val="99"/>
+    <w:semiHidden/>
+    <w:rsid w:val="00F32F03"/>
+    <w:rPr>
+      <w:rFonts w:ascii="Segoe UI" w:hAnsi="Segoe UI" w:cs="Segoe UI"/>
+      <w:sz w:val="18"/>
+      <w:szCs w:val="18"/>
+    </w:rPr>
+  </w:style>
 </w:styles>
 </file>
 

</xml_diff>